<commit_message>
Cambio menores en Modelado
Según correciones profesor
</commit_message>
<xml_diff>
--- a/ModelodeNegocio.docx
+++ b/ModelodeNegocio.docx
@@ -1,6 +1,6 @@
 
 <file path=word/document.xml><?xml version="1.0" encoding="utf-8"?>
-<w:document xmlns:wpc="http://schemas.microsoft.com/office/word/2010/wordprocessingCanvas" xmlns:mc="http://schemas.openxmlformats.org/markup-compatibility/2006" xmlns:o="urn:schemas-microsoft-com:office:office" xmlns:r="http://schemas.openxmlformats.org/officeDocument/2006/relationships" xmlns:m="http://schemas.openxmlformats.org/officeDocument/2006/math" xmlns:v="urn:schemas-microsoft-com:vml" xmlns:wp14="http://schemas.microsoft.com/office/word/2010/wordprocessingDrawing" xmlns:wp="http://schemas.openxmlformats.org/drawingml/2006/wordprocessingDrawing" xmlns:w10="urn:schemas-microsoft-com:office:word" xmlns:w="http://schemas.openxmlformats.org/wordprocessingml/2006/main" xmlns:w14="http://schemas.microsoft.com/office/word/2010/wordml" xmlns:w15="http://schemas.microsoft.com/office/word/2012/wordml" xmlns:wpg="http://schemas.microsoft.com/office/word/2010/wordprocessingGroup" xmlns:wpi="http://schemas.microsoft.com/office/word/2010/wordprocessingInk" xmlns:wne="http://schemas.microsoft.com/office/word/2006/wordml" xmlns:wps="http://schemas.microsoft.com/office/word/2010/wordprocessingShape" mc:Ignorable="w14 w15 wp14">
+<w:document xmlns:wpc="http://schemas.microsoft.com/office/word/2010/wordprocessingCanvas" xmlns:mc="http://schemas.openxmlformats.org/markup-compatibility/2006" xmlns:o="urn:schemas-microsoft-com:office:office" xmlns:r="http://schemas.openxmlformats.org/officeDocument/2006/relationships" xmlns:m="http://schemas.openxmlformats.org/officeDocument/2006/math" xmlns:v="urn:schemas-microsoft-com:vml" xmlns:wp14="http://schemas.microsoft.com/office/word/2010/wordprocessingDrawing" xmlns:wp="http://schemas.openxmlformats.org/drawingml/2006/wordprocessingDrawing" xmlns:w10="urn:schemas-microsoft-com:office:word" xmlns:w="http://schemas.openxmlformats.org/wordprocessingml/2006/main" xmlns:w14="http://schemas.microsoft.com/office/word/2010/wordml" xmlns:wpg="http://schemas.microsoft.com/office/word/2010/wordprocessingGroup" xmlns:wpi="http://schemas.microsoft.com/office/word/2010/wordprocessingInk" xmlns:wne="http://schemas.microsoft.com/office/word/2006/wordml" xmlns:wps="http://schemas.microsoft.com/office/word/2010/wordprocessingShape" mc:Ignorable="w14 wp14">
   <w:background w:color="FFFFFF"/>
   <w:body>
     <w:p>
@@ -3280,7 +3280,21 @@
         <w:rPr>
           <w:rFonts w:ascii="Verdana" w:eastAsia="Verdana" w:hAnsi="Verdana" w:cs="Verdana"/>
         </w:rPr>
-        <w:t>Incrementar el número de clientes atendidos en un 5% mensual durante el primer año respecto al promedio diario del año 2012 que fué de 50 clientes atendidos.</w:t>
+        <w:t xml:space="preserve">Incrementar el número de clientes atendidos en un 5% mensual durante el primer año respecto al promedio diario del año 2012 que </w:t>
+      </w:r>
+      <w:proofErr w:type="spellStart"/>
+      <w:r>
+        <w:rPr>
+          <w:rFonts w:ascii="Verdana" w:eastAsia="Verdana" w:hAnsi="Verdana" w:cs="Verdana"/>
+        </w:rPr>
+        <w:t>fué</w:t>
+      </w:r>
+      <w:proofErr w:type="spellEnd"/>
+      <w:r>
+        <w:rPr>
+          <w:rFonts w:ascii="Verdana" w:eastAsia="Verdana" w:hAnsi="Verdana" w:cs="Verdana"/>
+        </w:rPr>
+        <w:t xml:space="preserve"> de 50 clientes atendidos.</w:t>
       </w:r>
     </w:p>
     <w:p>
@@ -3305,7 +3319,21 @@
         <w:rPr>
           <w:rFonts w:ascii="Verdana" w:eastAsia="Verdana" w:hAnsi="Verdana" w:cs="Verdana"/>
         </w:rPr>
-        <w:t>Reducir el tiempo de atención al cliente en 25% respecto al promedio anual del año 2012 que fué de 40 minutos.</w:t>
+        <w:t xml:space="preserve">Reducir el tiempo de atención al cliente en 25% respecto al promedio anual del año 2012 que </w:t>
+      </w:r>
+      <w:proofErr w:type="spellStart"/>
+      <w:r>
+        <w:rPr>
+          <w:rFonts w:ascii="Verdana" w:eastAsia="Verdana" w:hAnsi="Verdana" w:cs="Verdana"/>
+        </w:rPr>
+        <w:t>fué</w:t>
+      </w:r>
+      <w:proofErr w:type="spellEnd"/>
+      <w:r>
+        <w:rPr>
+          <w:rFonts w:ascii="Verdana" w:eastAsia="Verdana" w:hAnsi="Verdana" w:cs="Verdana"/>
+        </w:rPr>
+        <w:t xml:space="preserve"> de 40 minutos.</w:t>
       </w:r>
     </w:p>
     <w:p>
@@ -3925,7 +3953,7 @@
                           <pic:cNvPicPr preferRelativeResize="0"/>
                         </pic:nvPicPr>
                         <pic:blipFill>
-                          <a:blip r:embed="rId8"/>
+                          <a:blip r:embed="rId9"/>
                           <a:stretch>
                             <a:fillRect/>
                           </a:stretch>
@@ -3967,7 +3995,23 @@
                 <w:rFonts w:ascii="Verdana" w:eastAsia="Verdana" w:hAnsi="Verdana" w:cs="Verdana"/>
                 <w:i/>
               </w:rPr>
-              <w:t>El cliente presenta un requerimiento  de una nueva conexión, la cual es recibida y como respuesta se le entrega  una ficha en la cual deberá llenar, enseguida es firmado por éste y se da V°B°, enviándolo a ventanilla de cobranzas. Se genera  el listado de las conexiones contratadas enviando   al departamento de obras para su respectiva ejecución en copia al técnico de archivo quien elabora estadística mensual a la jefatura de departamentos.</w:t>
+              <w:t xml:space="preserve">El cliente presenta un requerimiento  de una nueva conexión, la cual es recibida y como respuesta se le entrega  una ficha en la cual deberá llenar, enseguida es firmado por éste y se da </w:t>
+            </w:r>
+            <w:proofErr w:type="spellStart"/>
+            <w:r>
+              <w:rPr>
+                <w:rFonts w:ascii="Verdana" w:eastAsia="Verdana" w:hAnsi="Verdana" w:cs="Verdana"/>
+                <w:i/>
+              </w:rPr>
+              <w:t>V°B°</w:t>
+            </w:r>
+            <w:proofErr w:type="spellEnd"/>
+            <w:r>
+              <w:rPr>
+                <w:rFonts w:ascii="Verdana" w:eastAsia="Verdana" w:hAnsi="Verdana" w:cs="Verdana"/>
+                <w:i/>
+              </w:rPr>
+              <w:t>, enviándolo a ventanilla de cobranzas. Se genera  el listado de las conexiones contratadas enviando   al departamento de obras para su respectiva ejecución en copia al técnico de archivo quien elabora estadística mensual a la jefatura de departamentos.</w:t>
             </w:r>
           </w:p>
         </w:tc>
@@ -4018,7 +4062,7 @@
                           <pic:cNvPicPr preferRelativeResize="0"/>
                         </pic:nvPicPr>
                         <pic:blipFill>
-                          <a:blip r:embed="rId9"/>
+                          <a:blip r:embed="rId10"/>
                           <a:stretch>
                             <a:fillRect/>
                           </a:stretch>
@@ -4067,7 +4111,23 @@
                 <w:rFonts w:ascii="Verdana" w:eastAsia="Verdana" w:hAnsi="Verdana" w:cs="Verdana"/>
                 <w:i/>
               </w:rPr>
-              <w:t>El cliente por medio de una solicitud de cambio de categoría, presentada en Trámite Documentario y posteriormente recepcionadas por las personas encargadas, pasará por una serie de revisiones tanto de los documentos como del predio, luego dependiendo de su aceptación o si es declarada infundada, esta se le hará saber al cliente y a la vez serán archivados.</w:t>
+              <w:t xml:space="preserve">El cliente por medio de una solicitud de cambio de categoría, presentada en Trámite Documentario y posteriormente </w:t>
+            </w:r>
+            <w:proofErr w:type="spellStart"/>
+            <w:r>
+              <w:rPr>
+                <w:rFonts w:ascii="Verdana" w:eastAsia="Verdana" w:hAnsi="Verdana" w:cs="Verdana"/>
+                <w:i/>
+              </w:rPr>
+              <w:t>recepcionadas</w:t>
+            </w:r>
+            <w:proofErr w:type="spellEnd"/>
+            <w:r>
+              <w:rPr>
+                <w:rFonts w:ascii="Verdana" w:eastAsia="Verdana" w:hAnsi="Verdana" w:cs="Verdana"/>
+                <w:i/>
+              </w:rPr>
+              <w:t xml:space="preserve"> por las personas encargadas, pasará por una serie de revisiones tanto de los documentos como del predio, luego dependiendo de su aceptación o si es declarada infundada, esta se le hará saber al cliente y a la vez serán archivados.</w:t>
             </w:r>
             <w:r>
               <w:rPr>
@@ -4302,7 +4362,7 @@
                           <pic:cNvPicPr preferRelativeResize="0"/>
                         </pic:nvPicPr>
                         <pic:blipFill>
-                          <a:blip r:embed="rId10"/>
+                          <a:blip r:embed="rId11"/>
                           <a:stretch>
                             <a:fillRect/>
                           </a:stretch>
@@ -4380,7 +4440,7 @@
                           <pic:cNvPicPr preferRelativeResize="0"/>
                         </pic:nvPicPr>
                         <pic:blipFill>
-                          <a:blip r:embed="rId11"/>
+                          <a:blip r:embed="rId12"/>
                           <a:stretch>
                             <a:fillRect/>
                           </a:stretch>
@@ -4468,7 +4528,7 @@
                           <pic:cNvPicPr preferRelativeResize="0"/>
                         </pic:nvPicPr>
                         <pic:blipFill>
-                          <a:blip r:embed="rId12"/>
+                          <a:blip r:embed="rId13"/>
                           <a:stretch>
                             <a:fillRect/>
                           </a:stretch>
@@ -4573,7 +4633,7 @@
                     <pic:cNvPicPr preferRelativeResize="0"/>
                   </pic:nvPicPr>
                   <pic:blipFill>
-                    <a:blip r:embed="rId13"/>
+                    <a:blip r:embed="rId14"/>
                     <a:stretch>
                       <a:fillRect/>
                     </a:stretch>
@@ -6747,7 +6807,7 @@
                     <pic:cNvPicPr/>
                   </pic:nvPicPr>
                   <pic:blipFill>
-                    <a:blip r:embed="rId14">
+                    <a:blip r:embed="rId15">
                       <a:extLst>
                         <a:ext uri="{28A0092B-C50C-407E-A947-70E740481C1C}">
                           <a14:useLocalDpi xmlns:a14="http://schemas.microsoft.com/office/drawing/2010/main" val="0"/>
@@ -6786,8 +6846,8 @@
     <w:p>
       <w:pPr>
         <w:sectPr>
-          <w:headerReference w:type="default" r:id="rId15"/>
-          <w:footerReference w:type="default" r:id="rId16"/>
+          <w:headerReference w:type="default" r:id="rId16"/>
+          <w:footerReference w:type="default" r:id="rId17"/>
           <w:pgSz w:w="11909" w:h="16834"/>
           <w:pgMar w:top="1418" w:right="1701" w:bottom="1412" w:left="1412" w:header="720" w:footer="720" w:gutter="0"/>
           <w:cols w:space="720"/>
@@ -7068,22 +7128,28 @@
       <w:bookmarkStart w:id="17" w:name="h.1ksv4uv" w:colFirst="0" w:colLast="0"/>
       <w:bookmarkEnd w:id="17"/>
     </w:p>
+    <w:p/>
+    <w:p/>
+    <w:p>
+      <w:bookmarkStart w:id="18" w:name="_GoBack"/>
+      <w:bookmarkEnd w:id="18"/>
+    </w:p>
     <w:p>
       <w:pPr>
         <w:spacing w:before="240" w:after="60"/>
         <w:jc w:val="center"/>
       </w:pPr>
-      <w:bookmarkStart w:id="18" w:name="h.pafdw9bqfmw2" w:colFirst="0" w:colLast="0"/>
-      <w:bookmarkEnd w:id="18"/>
+      <w:bookmarkStart w:id="19" w:name="h.pafdw9bqfmw2" w:colFirst="0" w:colLast="0"/>
+      <w:bookmarkEnd w:id="19"/>
       <w:r>
         <w:rPr>
           <w:noProof/>
         </w:rPr>
         <w:drawing>
-          <wp:inline distT="0" distB="0" distL="0" distR="0" wp14:anchorId="038A0928" wp14:editId="618DEAA4">
-            <wp:extent cx="4980953" cy="4457143"/>
-            <wp:effectExtent l="0" t="0" r="0" b="635"/>
-            <wp:docPr id="36" name="0 Imagen"/>
+          <wp:inline distT="0" distB="0" distL="0" distR="0" wp14:anchorId="38DA54B5" wp14:editId="2AF06881">
+            <wp:extent cx="5000000" cy="4085715"/>
+            <wp:effectExtent l="0" t="0" r="0" b="0"/>
+            <wp:docPr id="14" name="0 Imagen"/>
             <wp:cNvGraphicFramePr>
               <a:graphicFrameLocks xmlns:a="http://schemas.openxmlformats.org/drawingml/2006/main" noChangeAspect="1"/>
             </wp:cNvGraphicFramePr>
@@ -7091,11 +7157,11 @@
               <a:graphicData uri="http://schemas.openxmlformats.org/drawingml/2006/picture">
                 <pic:pic xmlns:pic="http://schemas.openxmlformats.org/drawingml/2006/picture">
                   <pic:nvPicPr>
-                    <pic:cNvPr id="0" name="Paquetedenegocioenblanco1_DiagramadeClases_2.png"/>
+                    <pic:cNvPr id="0" name="Paquetedenegocioenblanco1_DiagramadeClases_1.png"/>
                     <pic:cNvPicPr/>
                   </pic:nvPicPr>
                   <pic:blipFill>
-                    <a:blip r:embed="rId17">
+                    <a:blip r:embed="rId18">
                       <a:extLst>
                         <a:ext uri="{28A0092B-C50C-407E-A947-70E740481C1C}">
                           <a14:useLocalDpi xmlns:a14="http://schemas.microsoft.com/office/drawing/2010/main" val="0"/>
@@ -7109,7 +7175,7 @@
                   <pic:spPr>
                     <a:xfrm>
                       <a:off x="0" y="0"/>
-                      <a:ext cx="4980953" cy="4457143"/>
+                      <a:ext cx="5000000" cy="4085715"/>
                     </a:xfrm>
                     <a:prstGeom prst="rect">
                       <a:avLst/>
@@ -7127,24 +7193,24 @@
         <w:spacing w:before="240" w:after="60"/>
         <w:jc w:val="center"/>
       </w:pPr>
-      <w:bookmarkStart w:id="19" w:name="h.vbnz6w37vzxt" w:colFirst="0" w:colLast="0"/>
-      <w:bookmarkEnd w:id="19"/>
+      <w:bookmarkStart w:id="20" w:name="h.vbnz6w37vzxt" w:colFirst="0" w:colLast="0"/>
+      <w:bookmarkEnd w:id="20"/>
     </w:p>
     <w:p>
       <w:pPr>
         <w:spacing w:before="240" w:after="60"/>
         <w:jc w:val="center"/>
       </w:pPr>
-      <w:bookmarkStart w:id="20" w:name="h.4d5bxgqldakg" w:colFirst="0" w:colLast="0"/>
-      <w:bookmarkEnd w:id="20"/>
+      <w:bookmarkStart w:id="21" w:name="h.4d5bxgqldakg" w:colFirst="0" w:colLast="0"/>
+      <w:bookmarkEnd w:id="21"/>
     </w:p>
     <w:p>
       <w:pPr>
         <w:spacing w:before="240" w:after="60"/>
         <w:jc w:val="center"/>
       </w:pPr>
-      <w:bookmarkStart w:id="21" w:name="h.44sinio" w:colFirst="0" w:colLast="0"/>
-      <w:bookmarkEnd w:id="21"/>
+      <w:bookmarkStart w:id="22" w:name="h.44sinio" w:colFirst="0" w:colLast="0"/>
+      <w:bookmarkEnd w:id="22"/>
     </w:p>
     <w:p>
       <w:pPr>
@@ -7329,7 +7395,7 @@
                           <pic:cNvPicPr preferRelativeResize="0"/>
                         </pic:nvPicPr>
                         <pic:blipFill>
-                          <a:blip r:embed="rId18"/>
+                          <a:blip r:embed="rId19"/>
                           <a:stretch>
                             <a:fillRect/>
                           </a:stretch>
@@ -7404,7 +7470,7 @@
                           <pic:cNvPicPr preferRelativeResize="0"/>
                         </pic:nvPicPr>
                         <pic:blipFill>
-                          <a:blip r:embed="rId19"/>
+                          <a:blip r:embed="rId20"/>
                           <a:stretch>
                             <a:fillRect/>
                           </a:stretch>
@@ -7482,7 +7548,7 @@
                           <pic:cNvPicPr preferRelativeResize="0"/>
                         </pic:nvPicPr>
                         <pic:blipFill>
-                          <a:blip r:embed="rId20"/>
+                          <a:blip r:embed="rId21"/>
                           <a:stretch>
                             <a:fillRect/>
                           </a:stretch>
@@ -7557,7 +7623,7 @@
                           <pic:cNvPicPr preferRelativeResize="0"/>
                         </pic:nvPicPr>
                         <pic:blipFill>
-                          <a:blip r:embed="rId21"/>
+                          <a:blip r:embed="rId22"/>
                           <a:stretch>
                             <a:fillRect/>
                           </a:stretch>
@@ -7632,7 +7698,7 @@
                           <pic:cNvPicPr preferRelativeResize="0"/>
                         </pic:nvPicPr>
                         <pic:blipFill>
-                          <a:blip r:embed="rId22"/>
+                          <a:blip r:embed="rId23"/>
                           <a:stretch>
                             <a:fillRect/>
                           </a:stretch>
@@ -7707,7 +7773,7 @@
                           <pic:cNvPicPr preferRelativeResize="0"/>
                         </pic:nvPicPr>
                         <pic:blipFill>
-                          <a:blip r:embed="rId23"/>
+                          <a:blip r:embed="rId24"/>
                           <a:stretch>
                             <a:fillRect/>
                           </a:stretch>
@@ -7783,7 +7849,7 @@
                           <pic:cNvPicPr preferRelativeResize="0"/>
                         </pic:nvPicPr>
                         <pic:blipFill>
-                          <a:blip r:embed="rId24"/>
+                          <a:blip r:embed="rId25"/>
                           <a:stretch>
                             <a:fillRect/>
                           </a:stretch>
@@ -7858,7 +7924,7 @@
                           <pic:cNvPicPr preferRelativeResize="0"/>
                         </pic:nvPicPr>
                         <pic:blipFill>
-                          <a:blip r:embed="rId25"/>
+                          <a:blip r:embed="rId26"/>
                           <a:stretch>
                             <a:fillRect/>
                           </a:stretch>
@@ -7922,8 +7988,8 @@
       <w:pPr>
         <w:spacing w:before="240" w:after="60"/>
       </w:pPr>
-      <w:bookmarkStart w:id="22" w:name="h.2jxsxqh" w:colFirst="0" w:colLast="0"/>
-      <w:bookmarkEnd w:id="22"/>
+      <w:bookmarkStart w:id="23" w:name="h.2jxsxqh" w:colFirst="0" w:colLast="0"/>
+      <w:bookmarkEnd w:id="23"/>
       <w:r>
         <w:rPr>
           <w:rFonts w:ascii="Verdana" w:eastAsia="Verdana" w:hAnsi="Verdana" w:cs="Verdana"/>
@@ -7941,18 +8007,7 @@
           <w:i/>
           <w:sz w:val="22"/>
         </w:rPr>
-        <w:t>.4 L</w:t>
-      </w:r>
-      <w:bookmarkStart w:id="23" w:name="_GoBack"/>
-      <w:bookmarkEnd w:id="23"/>
-      <w:r>
-        <w:rPr>
-          <w:rFonts w:ascii="Verdana" w:eastAsia="Verdana" w:hAnsi="Verdana" w:cs="Verdana"/>
-          <w:b/>
-          <w:i/>
-          <w:sz w:val="22"/>
-        </w:rPr>
-        <w:t>ista de Entidades de Negocio</w:t>
+        <w:t>.4 Lista de Entidades de Negocio</w:t>
       </w:r>
       <w:r>
         <w:rPr>
@@ -8069,9 +8124,9 @@
                 <w:noProof/>
               </w:rPr>
               <w:drawing>
-                <wp:inline distT="0" distB="0" distL="0" distR="0" wp14:anchorId="0E94C8F0" wp14:editId="7CED6A0A">
-                  <wp:extent cx="1473438" cy="934279"/>
-                  <wp:effectExtent l="0" t="0" r="0" b="0"/>
+                <wp:inline distT="0" distB="0" distL="0" distR="0" wp14:anchorId="054002BA" wp14:editId="03B54A34">
+                  <wp:extent cx="1407479" cy="892455"/>
+                  <wp:effectExtent l="0" t="0" r="2540" b="3175"/>
                   <wp:docPr id="38" name="0 Imagen"/>
                   <wp:cNvGraphicFramePr>
                     <a:graphicFrameLocks xmlns:a="http://schemas.openxmlformats.org/drawingml/2006/main" noChangeAspect="1"/>
@@ -8084,7 +8139,7 @@
                           <pic:cNvPicPr/>
                         </pic:nvPicPr>
                         <pic:blipFill rotWithShape="1">
-                          <a:blip r:embed="rId26">
+                          <a:blip r:embed="rId27">
                             <a:extLst>
                               <a:ext uri="{28A0092B-C50C-407E-A947-70E740481C1C}">
                                 <a14:useLocalDpi xmlns:a14="http://schemas.microsoft.com/office/drawing/2010/main" val="0"/>
@@ -8097,7 +8152,7 @@
                         <pic:spPr bwMode="auto">
                           <a:xfrm>
                             <a:off x="0" y="0"/>
-                            <a:ext cx="1480963" cy="939050"/>
+                            <a:ext cx="1417632" cy="898893"/>
                           </a:xfrm>
                           <a:prstGeom prst="rect">
                             <a:avLst/>
@@ -8155,140 +8210,43 @@
           </w:p>
           <w:p/>
           <w:p>
-            <w:r>
-              <w:rPr>
-                <w:rFonts w:ascii="Verdana" w:eastAsia="Verdana" w:hAnsi="Verdana" w:cs="Verdana"/>
-              </w:rPr>
-              <w:t>&gt;generado</w:t>
+            <w:pPr>
+              <w:rPr>
+                <w:rFonts w:ascii="Verdana" w:eastAsia="Verdana" w:hAnsi="Verdana" w:cs="Verdana"/>
+              </w:rPr>
+            </w:pPr>
+            <w:r>
+              <w:rPr>
+                <w:rFonts w:ascii="Verdana" w:eastAsia="Verdana" w:hAnsi="Verdana" w:cs="Verdana"/>
+              </w:rPr>
+              <w:t>&gt;</w:t>
+            </w:r>
+            <w:r>
+              <w:rPr>
+                <w:rFonts w:ascii="Verdana" w:eastAsia="Verdana" w:hAnsi="Verdana" w:cs="Verdana"/>
+              </w:rPr>
+              <w:t>Generado</w:t>
             </w:r>
             <w:r>
               <w:rPr>
                 <w:rFonts w:ascii="Verdana" w:eastAsia="Verdana" w:hAnsi="Verdana" w:cs="Verdana"/>
               </w:rPr>
               <w:br/>
-              <w:t>&gt;verificado</w:t>
-            </w:r>
-          </w:p>
-        </w:tc>
-      </w:tr>
-      <w:tr>
-        <w:tc>
-          <w:tcPr>
-            <w:tcW w:w="2550" w:type="dxa"/>
-            <w:tcMar>
-              <w:top w:w="100" w:type="dxa"/>
-              <w:left w:w="115" w:type="dxa"/>
-              <w:bottom w:w="100" w:type="dxa"/>
-              <w:right w:w="115" w:type="dxa"/>
-            </w:tcMar>
-          </w:tcPr>
-          <w:p>
-            <w:pPr>
-              <w:jc w:val="center"/>
-            </w:pPr>
-            <w:r>
-              <w:rPr>
-                <w:noProof/>
-              </w:rPr>
-              <w:drawing>
-                <wp:inline distT="0" distB="0" distL="0" distR="0" wp14:anchorId="3B09ED15" wp14:editId="06D90464">
-                  <wp:extent cx="1047750" cy="847725"/>
-                  <wp:effectExtent l="0" t="0" r="0" b="9525"/>
-                  <wp:docPr id="39" name="Imagen 39"/>
-                  <wp:cNvGraphicFramePr>
-                    <a:graphicFrameLocks xmlns:a="http://schemas.openxmlformats.org/drawingml/2006/main" noChangeAspect="1"/>
-                  </wp:cNvGraphicFramePr>
-                  <a:graphic xmlns:a="http://schemas.openxmlformats.org/drawingml/2006/main">
-                    <a:graphicData uri="http://schemas.openxmlformats.org/drawingml/2006/picture">
-                      <pic:pic xmlns:pic="http://schemas.openxmlformats.org/drawingml/2006/picture">
-                        <pic:nvPicPr>
-                          <pic:cNvPr id="0" name=""/>
-                          <pic:cNvPicPr/>
-                        </pic:nvPicPr>
-                        <pic:blipFill>
-                          <a:blip r:embed="rId27"/>
-                          <a:stretch>
-                            <a:fillRect/>
-                          </a:stretch>
-                        </pic:blipFill>
-                        <pic:spPr>
-                          <a:xfrm>
-                            <a:off x="0" y="0"/>
-                            <a:ext cx="1047750" cy="847725"/>
-                          </a:xfrm>
-                          <a:prstGeom prst="rect">
-                            <a:avLst/>
-                          </a:prstGeom>
-                        </pic:spPr>
-                      </pic:pic>
-                    </a:graphicData>
-                  </a:graphic>
-                </wp:inline>
-              </w:drawing>
-            </w:r>
-          </w:p>
-        </w:tc>
-        <w:tc>
-          <w:tcPr>
-            <w:tcW w:w="5965" w:type="dxa"/>
-            <w:tcMar>
-              <w:top w:w="100" w:type="dxa"/>
-              <w:left w:w="115" w:type="dxa"/>
-              <w:bottom w:w="100" w:type="dxa"/>
-              <w:right w:w="115" w:type="dxa"/>
-            </w:tcMar>
-          </w:tcPr>
-          <w:p>
-            <w:r>
-              <w:rPr>
-                <w:rFonts w:ascii="Verdana" w:eastAsia="Verdana" w:hAnsi="Verdana" w:cs="Verdana"/>
-                <w:b/>
-              </w:rPr>
-              <w:t>Ficha de registro</w:t>
-            </w:r>
-          </w:p>
-          <w:p>
-            <w:r>
-              <w:rPr>
-                <w:rFonts w:ascii="Verdana" w:eastAsia="Verdana" w:hAnsi="Verdana" w:cs="Verdana"/>
-              </w:rPr>
-              <w:t xml:space="preserve">Es una entidad, y en </w:t>
-            </w:r>
-            <w:r>
-              <w:rPr>
-                <w:rFonts w:ascii="Verdana" w:eastAsia="Verdana" w:hAnsi="Verdana" w:cs="Verdana"/>
-              </w:rPr>
-              <w:t>él</w:t>
-            </w:r>
-            <w:r>
-              <w:rPr>
-                <w:rFonts w:ascii="Verdana" w:eastAsia="Verdana" w:hAnsi="Verdana" w:cs="Verdana"/>
-              </w:rPr>
-              <w:t xml:space="preserve"> se registran datos personales del solicitante.</w:t>
-            </w:r>
-          </w:p>
-          <w:p>
-            <w:r>
-              <w:rPr>
-                <w:rFonts w:ascii="Verdana" w:eastAsia="Verdana" w:hAnsi="Verdana" w:cs="Verdana"/>
-              </w:rPr>
-              <w:t xml:space="preserve">&gt;generado. </w:t>
-            </w:r>
-          </w:p>
-          <w:p>
-            <w:r>
-              <w:rPr>
-                <w:rFonts w:ascii="Verdana" w:eastAsia="Verdana" w:hAnsi="Verdana" w:cs="Verdana"/>
-              </w:rPr>
-              <w:t>&gt;llenado</w:t>
-            </w:r>
-          </w:p>
-          <w:p>
-            <w:r>
-              <w:rPr>
-                <w:rFonts w:ascii="Verdana" w:eastAsia="Verdana" w:hAnsi="Verdana" w:cs="Verdana"/>
-              </w:rPr>
-              <w:t xml:space="preserve">&gt;registrado </w:t>
+              <w:t>&gt;V</w:t>
+            </w:r>
+            <w:r>
+              <w:rPr>
+                <w:rFonts w:ascii="Verdana" w:eastAsia="Verdana" w:hAnsi="Verdana" w:cs="Verdana"/>
+              </w:rPr>
+              <w:t>erificado</w:t>
+            </w:r>
+          </w:p>
+          <w:p>
+            <w:r>
+              <w:rPr>
+                <w:rFonts w:ascii="Verdana" w:eastAsia="Verdana" w:hAnsi="Verdana" w:cs="Verdana"/>
+              </w:rPr>
+              <w:t>&gt;Aprobado</w:t>
             </w:r>
           </w:p>
         </w:tc>
@@ -8316,7 +8274,7 @@
                 <w:noProof/>
               </w:rPr>
               <w:drawing>
-                <wp:inline distT="0" distB="0" distL="0" distR="0" wp14:anchorId="4E8A27ED" wp14:editId="252A8066">
+                <wp:inline distT="0" distB="0" distL="0" distR="0" wp14:anchorId="6EDB28B7" wp14:editId="68B5EB64">
                   <wp:extent cx="819150" cy="847725"/>
                   <wp:effectExtent l="0" t="0" r="0" b="9525"/>
                   <wp:docPr id="40" name="Imagen 40"/>
@@ -8418,7 +8376,7 @@
                 <w:noProof/>
               </w:rPr>
               <w:drawing>
-                <wp:inline distT="0" distB="0" distL="0" distR="0" wp14:anchorId="6A8C7F9A" wp14:editId="2B0819C7">
+                <wp:inline distT="0" distB="0" distL="0" distR="0" wp14:anchorId="584FD3E1" wp14:editId="0980337C">
                   <wp:extent cx="1202634" cy="924339"/>
                   <wp:effectExtent l="0" t="0" r="0" b="0"/>
                   <wp:docPr id="41" name="Imagen 41"/>
@@ -8495,15 +8453,33 @@
               <w:rPr>
                 <w:rFonts w:ascii="Verdana" w:eastAsia="Verdana" w:hAnsi="Verdana" w:cs="Verdana"/>
               </w:rPr>
-              <w:t>&gt;emitido</w:t>
-            </w:r>
-          </w:p>
-          <w:p>
-            <w:r>
-              <w:rPr>
-                <w:rFonts w:ascii="Verdana" w:eastAsia="Verdana" w:hAnsi="Verdana" w:cs="Verdana"/>
-              </w:rPr>
-              <w:t>&gt;entregado</w:t>
+              <w:t>&gt;</w:t>
+            </w:r>
+            <w:r>
+              <w:rPr>
+                <w:rFonts w:ascii="Verdana" w:eastAsia="Verdana" w:hAnsi="Verdana" w:cs="Verdana"/>
+              </w:rPr>
+              <w:t>E</w:t>
+            </w:r>
+            <w:r>
+              <w:rPr>
+                <w:rFonts w:ascii="Verdana" w:eastAsia="Verdana" w:hAnsi="Verdana" w:cs="Verdana"/>
+              </w:rPr>
+              <w:t>mitido</w:t>
+            </w:r>
+          </w:p>
+          <w:p>
+            <w:r>
+              <w:rPr>
+                <w:rFonts w:ascii="Verdana" w:eastAsia="Verdana" w:hAnsi="Verdana" w:cs="Verdana"/>
+              </w:rPr>
+              <w:t>&gt;E</w:t>
+            </w:r>
+            <w:r>
+              <w:rPr>
+                <w:rFonts w:ascii="Verdana" w:eastAsia="Verdana" w:hAnsi="Verdana" w:cs="Verdana"/>
+              </w:rPr>
+              <w:t>ntregado</w:t>
             </w:r>
           </w:p>
           <w:p/>
@@ -8529,7 +8505,7 @@
                 <w:noProof/>
               </w:rPr>
               <w:drawing>
-                <wp:inline distT="0" distB="0" distL="0" distR="0" wp14:anchorId="70D1B12B" wp14:editId="3786C292">
+                <wp:inline distT="0" distB="0" distL="0" distR="0" wp14:anchorId="12BF0309" wp14:editId="44E42505">
                   <wp:extent cx="952500" cy="847725"/>
                   <wp:effectExtent l="0" t="0" r="0" b="9525"/>
                   <wp:docPr id="42" name="Imagen 42"/>
@@ -8611,7 +8587,19 @@
               <w:rPr>
                 <w:rFonts w:ascii="Verdana" w:eastAsia="Verdana" w:hAnsi="Verdana" w:cs="Verdana"/>
               </w:rPr>
-              <w:t>&gt;emitido</w:t>
+              <w:t>&gt;</w:t>
+            </w:r>
+            <w:r>
+              <w:rPr>
+                <w:rFonts w:ascii="Verdana" w:eastAsia="Verdana" w:hAnsi="Verdana" w:cs="Verdana"/>
+              </w:rPr>
+              <w:t>E</w:t>
+            </w:r>
+            <w:r>
+              <w:rPr>
+                <w:rFonts w:ascii="Verdana" w:eastAsia="Verdana" w:hAnsi="Verdana" w:cs="Verdana"/>
+              </w:rPr>
+              <w:t>mitido</w:t>
             </w:r>
           </w:p>
           <w:p/>
@@ -8637,7 +8625,7 @@
                 <w:noProof/>
               </w:rPr>
               <w:drawing>
-                <wp:inline distT="0" distB="0" distL="0" distR="0" wp14:anchorId="47E32FEF" wp14:editId="71B2B5F1">
+                <wp:inline distT="0" distB="0" distL="0" distR="0" wp14:anchorId="3C5A18EE" wp14:editId="677B3781">
                   <wp:extent cx="1252330" cy="844826"/>
                   <wp:effectExtent l="0" t="0" r="5080" b="0"/>
                   <wp:docPr id="43" name="Imagen 43"/>
@@ -8731,7 +8719,7 @@
                 <w:noProof/>
               </w:rPr>
               <w:drawing>
-                <wp:inline distT="0" distB="0" distL="0" distR="0" wp14:anchorId="6FFAE1BF" wp14:editId="06B35EB1">
+                <wp:inline distT="0" distB="0" distL="0" distR="0" wp14:anchorId="08C9E40B" wp14:editId="443E2BF9">
                   <wp:extent cx="1391478" cy="844086"/>
                   <wp:effectExtent l="0" t="0" r="0" b="0"/>
                   <wp:docPr id="44" name="Imagen 44"/>
@@ -8823,12 +8811,11 @@
               <w:rPr>
                 <w:noProof/>
               </w:rPr>
-              <w:lastRenderedPageBreak/>
               <w:drawing>
-                <wp:inline distT="0" distB="0" distL="0" distR="0" wp14:anchorId="2A445AFC" wp14:editId="1B632F3F">
-                  <wp:extent cx="1428750" cy="847725"/>
+                <wp:inline distT="0" distB="0" distL="0" distR="0" wp14:anchorId="20DF892A" wp14:editId="3A9DC562">
+                  <wp:extent cx="762000" cy="847725"/>
                   <wp:effectExtent l="0" t="0" r="0" b="9525"/>
-                  <wp:docPr id="45" name="Imagen 45"/>
+                  <wp:docPr id="46" name="Imagen 46"/>
                   <wp:cNvGraphicFramePr>
                     <a:graphicFrameLocks xmlns:a="http://schemas.openxmlformats.org/drawingml/2006/main" noChangeAspect="1"/>
                   </wp:cNvGraphicFramePr>
@@ -8848,101 +8835,6 @@
                         <pic:spPr>
                           <a:xfrm>
                             <a:off x="0" y="0"/>
-                            <a:ext cx="1428750" cy="847725"/>
-                          </a:xfrm>
-                          <a:prstGeom prst="rect">
-                            <a:avLst/>
-                          </a:prstGeom>
-                        </pic:spPr>
-                      </pic:pic>
-                    </a:graphicData>
-                  </a:graphic>
-                </wp:inline>
-              </w:drawing>
-            </w:r>
-          </w:p>
-        </w:tc>
-        <w:tc>
-          <w:tcPr>
-            <w:tcW w:w="5965" w:type="dxa"/>
-            <w:tcMar>
-              <w:top w:w="100" w:type="dxa"/>
-              <w:left w:w="115" w:type="dxa"/>
-              <w:bottom w:w="100" w:type="dxa"/>
-              <w:right w:w="115" w:type="dxa"/>
-            </w:tcMar>
-          </w:tcPr>
-          <w:p>
-            <w:r>
-              <w:rPr>
-                <w:rFonts w:ascii="Verdana" w:eastAsia="Verdana" w:hAnsi="Verdana" w:cs="Verdana"/>
-                <w:b/>
-              </w:rPr>
-              <w:t>Informe de inspección</w:t>
-            </w:r>
-          </w:p>
-          <w:p>
-            <w:r>
-              <w:rPr>
-                <w:rFonts w:ascii="Verdana" w:eastAsia="Verdana" w:hAnsi="Verdana" w:cs="Verdana"/>
-              </w:rPr>
-              <w:t>Contiene el resultado de la inspección realizada en cada solicitud</w:t>
-            </w:r>
-          </w:p>
-          <w:p/>
-          <w:p>
-            <w:r>
-              <w:rPr>
-                <w:rFonts w:ascii="Verdana" w:eastAsia="Verdana" w:hAnsi="Verdana" w:cs="Verdana"/>
-              </w:rPr>
-              <w:t>&gt;generado</w:t>
-            </w:r>
-          </w:p>
-        </w:tc>
-      </w:tr>
-      <w:tr>
-        <w:tc>
-          <w:tcPr>
-            <w:tcW w:w="2550" w:type="dxa"/>
-            <w:tcMar>
-              <w:top w:w="100" w:type="dxa"/>
-              <w:left w:w="115" w:type="dxa"/>
-              <w:bottom w:w="100" w:type="dxa"/>
-              <w:right w:w="115" w:type="dxa"/>
-            </w:tcMar>
-          </w:tcPr>
-          <w:p>
-            <w:pPr>
-              <w:jc w:val="center"/>
-            </w:pPr>
-            <w:r>
-              <w:rPr>
-                <w:noProof/>
-              </w:rPr>
-              <w:drawing>
-                <wp:inline distT="0" distB="0" distL="0" distR="0" wp14:anchorId="4718321E" wp14:editId="06478583">
-                  <wp:extent cx="762000" cy="847725"/>
-                  <wp:effectExtent l="0" t="0" r="0" b="9525"/>
-                  <wp:docPr id="46" name="Imagen 46"/>
-                  <wp:cNvGraphicFramePr>
-                    <a:graphicFrameLocks xmlns:a="http://schemas.openxmlformats.org/drawingml/2006/main" noChangeAspect="1"/>
-                  </wp:cNvGraphicFramePr>
-                  <a:graphic xmlns:a="http://schemas.openxmlformats.org/drawingml/2006/main">
-                    <a:graphicData uri="http://schemas.openxmlformats.org/drawingml/2006/picture">
-                      <pic:pic xmlns:pic="http://schemas.openxmlformats.org/drawingml/2006/picture">
-                        <pic:nvPicPr>
-                          <pic:cNvPr id="0" name=""/>
-                          <pic:cNvPicPr/>
-                        </pic:nvPicPr>
-                        <pic:blipFill>
-                          <a:blip r:embed="rId34"/>
-                          <a:stretch>
-                            <a:fillRect/>
-                          </a:stretch>
-                        </pic:blipFill>
-                        <pic:spPr>
-                          <a:xfrm>
-                            <a:off x="0" y="0"/>
                             <a:ext cx="762000" cy="847725"/>
                           </a:xfrm>
                           <a:prstGeom prst="rect">
@@ -9013,8 +8905,9 @@
               <w:rPr>
                 <w:noProof/>
               </w:rPr>
+              <w:lastRenderedPageBreak/>
               <w:drawing>
-                <wp:inline distT="0" distB="0" distL="0" distR="0" wp14:anchorId="00D9B98D" wp14:editId="3BB00A39">
+                <wp:inline distT="0" distB="0" distL="0" distR="0" wp14:anchorId="3CE545F7" wp14:editId="42B9F949">
                   <wp:extent cx="1451113" cy="844826"/>
                   <wp:effectExtent l="0" t="0" r="0" b="0"/>
                   <wp:docPr id="47" name="Imagen 47"/>
@@ -9029,7 +8922,7 @@
                           <pic:cNvPicPr/>
                         </pic:nvPicPr>
                         <pic:blipFill rotWithShape="1">
-                          <a:blip r:embed="rId35"/>
+                          <a:blip r:embed="rId34"/>
                           <a:srcRect l="8911" r="9775"/>
                           <a:stretch/>
                         </pic:blipFill>
@@ -9078,6 +8971,11 @@
             </w:r>
           </w:p>
           <w:p>
+            <w:pPr>
+              <w:rPr>
+                <w:rFonts w:ascii="Verdana" w:eastAsia="Verdana" w:hAnsi="Verdana" w:cs="Verdana"/>
+              </w:rPr>
+            </w:pPr>
             <w:r>
               <w:rPr>
                 <w:rFonts w:ascii="Verdana" w:eastAsia="Verdana" w:hAnsi="Verdana" w:cs="Verdana"/>
@@ -9085,98 +8983,71 @@
               <w:t>Es una entidad que registra toda la documentación referente al proceso de cambio de categoría.</w:t>
             </w:r>
           </w:p>
-          <w:p/>
-        </w:tc>
-      </w:tr>
-      <w:tr>
-        <w:tc>
-          <w:tcPr>
-            <w:tcW w:w="2550" w:type="dxa"/>
-            <w:tcMar>
-              <w:top w:w="100" w:type="dxa"/>
-              <w:left w:w="115" w:type="dxa"/>
-              <w:bottom w:w="100" w:type="dxa"/>
-              <w:right w:w="115" w:type="dxa"/>
-            </w:tcMar>
-          </w:tcPr>
           <w:p>
             <w:pPr>
-              <w:jc w:val="center"/>
+              <w:rPr>
+                <w:rFonts w:ascii="Verdana" w:eastAsia="Verdana" w:hAnsi="Verdana" w:cs="Verdana"/>
+              </w:rPr>
             </w:pPr>
-            <w:r>
-              <w:rPr>
-                <w:noProof/>
-              </w:rPr>
-              <w:drawing>
-                <wp:inline distT="0" distB="0" distL="0" distR="0" wp14:anchorId="6B8508CB" wp14:editId="69AF421D">
-                  <wp:extent cx="1411356" cy="844826"/>
-                  <wp:effectExtent l="0" t="0" r="0" b="0"/>
-                  <wp:docPr id="48" name="Imagen 48"/>
-                  <wp:cNvGraphicFramePr>
-                    <a:graphicFrameLocks xmlns:a="http://schemas.openxmlformats.org/drawingml/2006/main" noChangeAspect="1"/>
-                  </wp:cNvGraphicFramePr>
-                  <a:graphic xmlns:a="http://schemas.openxmlformats.org/drawingml/2006/main">
-                    <a:graphicData uri="http://schemas.openxmlformats.org/drawingml/2006/picture">
-                      <pic:pic xmlns:pic="http://schemas.openxmlformats.org/drawingml/2006/picture">
-                        <pic:nvPicPr>
-                          <pic:cNvPr id="0" name=""/>
-                          <pic:cNvPicPr/>
-                        </pic:nvPicPr>
-                        <pic:blipFill rotWithShape="1">
-                          <a:blip r:embed="rId36"/>
-                          <a:srcRect l="12832" r="14285"/>
-                          <a:stretch/>
-                        </pic:blipFill>
-                        <pic:spPr bwMode="auto">
-                          <a:xfrm>
-                            <a:off x="0" y="0"/>
-                            <a:ext cx="1416199" cy="847725"/>
-                          </a:xfrm>
-                          <a:prstGeom prst="rect">
-                            <a:avLst/>
-                          </a:prstGeom>
-                          <a:ln>
-                            <a:noFill/>
-                          </a:ln>
-                          <a:extLst>
-                            <a:ext uri="{53640926-AAD7-44D8-BBD7-CCE9431645EC}">
-                              <a14:shadowObscured xmlns:a14="http://schemas.microsoft.com/office/drawing/2010/main"/>
-                            </a:ext>
-                          </a:extLst>
-                        </pic:spPr>
-                      </pic:pic>
-                    </a:graphicData>
-                  </a:graphic>
-                </wp:inline>
-              </w:drawing>
-            </w:r>
-          </w:p>
-        </w:tc>
-        <w:tc>
-          <w:tcPr>
-            <w:tcW w:w="5965" w:type="dxa"/>
-            <w:tcMar>
-              <w:top w:w="100" w:type="dxa"/>
-              <w:left w:w="115" w:type="dxa"/>
-              <w:bottom w:w="100" w:type="dxa"/>
-              <w:right w:w="115" w:type="dxa"/>
-            </w:tcMar>
-          </w:tcPr>
-          <w:p>
-            <w:r>
-              <w:rPr>
-                <w:rFonts w:ascii="Verdana" w:eastAsia="Verdana" w:hAnsi="Verdana" w:cs="Verdana"/>
-                <w:b/>
-              </w:rPr>
-              <w:t>Oficio de solicitudes infundadas</w:t>
-            </w:r>
-          </w:p>
-          <w:p>
-            <w:r>
-              <w:rPr>
-                <w:rFonts w:ascii="Verdana" w:eastAsia="Verdana" w:hAnsi="Verdana" w:cs="Verdana"/>
-              </w:rPr>
-              <w:t>Son los documentos que no proceden a gestión.</w:t>
+          </w:p>
+          <w:p>
+            <w:pPr>
+              <w:rPr>
+                <w:rFonts w:ascii="Verdana" w:eastAsia="Verdana" w:hAnsi="Verdana" w:cs="Verdana"/>
+              </w:rPr>
+            </w:pPr>
+            <w:r>
+              <w:rPr>
+                <w:rFonts w:ascii="Verdana" w:eastAsia="Verdana" w:hAnsi="Verdana" w:cs="Verdana"/>
+              </w:rPr>
+              <w:t>&gt;Generado</w:t>
+            </w:r>
+          </w:p>
+          <w:p>
+            <w:pPr>
+              <w:rPr>
+                <w:rFonts w:ascii="Verdana" w:eastAsia="Verdana" w:hAnsi="Verdana" w:cs="Verdana"/>
+              </w:rPr>
+            </w:pPr>
+            <w:r>
+              <w:rPr>
+                <w:rFonts w:ascii="Verdana" w:eastAsia="Verdana" w:hAnsi="Verdana" w:cs="Verdana"/>
+              </w:rPr>
+              <w:t>&gt;Fundado</w:t>
+            </w:r>
+          </w:p>
+          <w:p>
+            <w:pPr>
+              <w:rPr>
+                <w:rFonts w:ascii="Verdana" w:eastAsia="Verdana" w:hAnsi="Verdana" w:cs="Verdana"/>
+              </w:rPr>
+            </w:pPr>
+            <w:r>
+              <w:rPr>
+                <w:rFonts w:ascii="Verdana" w:eastAsia="Verdana" w:hAnsi="Verdana" w:cs="Verdana"/>
+              </w:rPr>
+              <w:t>&gt;Infundado</w:t>
+            </w:r>
+          </w:p>
+          <w:p>
+            <w:pPr>
+              <w:rPr>
+                <w:rFonts w:ascii="Verdana" w:eastAsia="Verdana" w:hAnsi="Verdana" w:cs="Verdana"/>
+              </w:rPr>
+            </w:pPr>
+            <w:r>
+              <w:rPr>
+                <w:rFonts w:ascii="Verdana" w:eastAsia="Verdana" w:hAnsi="Verdana" w:cs="Verdana"/>
+              </w:rPr>
+              <w:t>&gt;Procedente</w:t>
+            </w:r>
+          </w:p>
+          <w:p>
+            <w:r>
+              <w:rPr>
+                <w:rFonts w:ascii="Verdana" w:eastAsia="Verdana" w:hAnsi="Verdana" w:cs="Verdana"/>
+              </w:rPr>
+              <w:t>&gt;Improcedente</w:t>
             </w:r>
           </w:p>
         </w:tc>
@@ -9188,6 +9059,46 @@
       </w:pPr>
       <w:bookmarkStart w:id="25" w:name="h.3j2qqm3" w:colFirst="0" w:colLast="0"/>
       <w:bookmarkEnd w:id="25"/>
+    </w:p>
+    <w:p>
+      <w:pPr>
+        <w:spacing w:after="200" w:line="276" w:lineRule="auto"/>
+      </w:pPr>
+    </w:p>
+    <w:p>
+      <w:pPr>
+        <w:spacing w:after="200" w:line="276" w:lineRule="auto"/>
+      </w:pPr>
+    </w:p>
+    <w:p>
+      <w:pPr>
+        <w:spacing w:after="200" w:line="276" w:lineRule="auto"/>
+      </w:pPr>
+    </w:p>
+    <w:p>
+      <w:pPr>
+        <w:spacing w:after="200" w:line="276" w:lineRule="auto"/>
+      </w:pPr>
+    </w:p>
+    <w:p>
+      <w:pPr>
+        <w:spacing w:after="200" w:line="276" w:lineRule="auto"/>
+      </w:pPr>
+    </w:p>
+    <w:p>
+      <w:pPr>
+        <w:spacing w:after="200" w:line="276" w:lineRule="auto"/>
+      </w:pPr>
+    </w:p>
+    <w:p>
+      <w:pPr>
+        <w:spacing w:after="200" w:line="276" w:lineRule="auto"/>
+      </w:pPr>
+    </w:p>
+    <w:p>
+      <w:pPr>
+        <w:spacing w:after="200" w:line="276" w:lineRule="auto"/>
+      </w:pPr>
     </w:p>
     <w:p>
       <w:pPr>
@@ -10228,7 +10139,7 @@
                 <w:b/>
                 <w:sz w:val="22"/>
               </w:rPr>
-              <w:t>Autorización.</w:t>
+              <w:t>Autorización</w:t>
             </w:r>
           </w:p>
         </w:tc>
@@ -10448,7 +10359,15 @@
                 <w:b/>
                 <w:sz w:val="22"/>
               </w:rPr>
-              <w:t>cuota</w:t>
+              <w:t>C</w:t>
+            </w:r>
+            <w:r>
+              <w:rPr>
+                <w:rFonts w:ascii="Verdana" w:eastAsia="Verdana" w:hAnsi="Verdana" w:cs="Verdana"/>
+                <w:b/>
+                <w:sz w:val="22"/>
+              </w:rPr>
+              <w:t>uota</w:t>
             </w:r>
           </w:p>
         </w:tc>
@@ -10662,6 +10581,7 @@
             <w:vAlign w:val="center"/>
           </w:tcPr>
           <w:p>
+            <w:proofErr w:type="spellStart"/>
             <w:r>
               <w:rPr>
                 <w:rFonts w:ascii="Verdana" w:eastAsia="Verdana" w:hAnsi="Verdana" w:cs="Verdana"/>
@@ -10671,6 +10591,7 @@
               </w:rPr>
               <w:t>V°B°</w:t>
             </w:r>
+            <w:proofErr w:type="spellEnd"/>
           </w:p>
         </w:tc>
         <w:tc>
@@ -10969,7 +10890,7 @@
               </wp:anchor>
             </w:drawing>
           </mc:Choice>
-          <mc:Fallback>
+          <mc:Fallback xmlns:w15="http://schemas.microsoft.com/office/word/2012/wordml">
             <w:pict>
               <v:shapetype w14:anchorId="66C03DBB" id="_x0000_t202" coordsize="21600,21600" o:spt="202" path="m,l,21600r21600,l21600,xe">
                 <v:stroke joinstyle="miter"/>
@@ -11088,7 +11009,7 @@
                     <pic:cNvPicPr/>
                   </pic:nvPicPr>
                   <pic:blipFill>
-                    <a:blip r:embed="rId37">
+                    <a:blip r:embed="rId35">
                       <a:extLst>
                         <a:ext uri="{28A0092B-C50C-407E-A947-70E740481C1C}">
                           <a14:useLocalDpi xmlns:a14="http://schemas.microsoft.com/office/drawing/2010/main" val="0"/>
@@ -11147,7 +11068,7 @@
                     <pic:cNvPicPr/>
                   </pic:nvPicPr>
                   <pic:blipFill>
-                    <a:blip r:embed="rId38">
+                    <a:blip r:embed="rId36">
                       <a:extLst>
                         <a:ext uri="{28A0092B-C50C-407E-A947-70E740481C1C}">
                           <a14:useLocalDpi xmlns:a14="http://schemas.microsoft.com/office/drawing/2010/main" val="0"/>
@@ -11279,7 +11200,7 @@
               </wp:anchor>
             </w:drawing>
           </mc:Choice>
-          <mc:Fallback>
+          <mc:Fallback xmlns:w15="http://schemas.microsoft.com/office/word/2012/wordml">
             <w:pict>
               <v:shape w14:anchorId="2DB337A3" id="_x0000_s1027" type="#_x0000_t202" style="position:absolute;left:0;text-align:left;margin-left:67.85pt;margin-top:-35.95pt;width:591pt;height:110.55pt;z-index:251660288;visibility:visible;mso-wrap-style:square;mso-width-percent:0;mso-height-percent:200;mso-wrap-distance-left:9pt;mso-wrap-distance-top:0;mso-wrap-distance-right:9pt;mso-wrap-distance-bottom:0;mso-position-horizontal:absolute;mso-position-horizontal-relative:text;mso-position-vertical:absolute;mso-position-vertical-relative:text;mso-width-percent:0;mso-height-percent:200;mso-width-relative:margin;mso-height-relative:margin;v-text-anchor:top" o:gfxdata="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" stroked="f">
                 <v:textbox style="mso-fit-shape-to-text:t">
@@ -11343,7 +11264,7 @@
                     <pic:cNvPicPr/>
                   </pic:nvPicPr>
                   <pic:blipFill rotWithShape="1">
-                    <a:blip r:embed="rId39">
+                    <a:blip r:embed="rId37">
                       <a:extLst>
                         <a:ext uri="{28A0092B-C50C-407E-A947-70E740481C1C}">
                           <a14:useLocalDpi xmlns:a14="http://schemas.microsoft.com/office/drawing/2010/main" val="0"/>
@@ -11409,7 +11330,7 @@
                     <pic:cNvPicPr/>
                   </pic:nvPicPr>
                   <pic:blipFill rotWithShape="1">
-                    <a:blip r:embed="rId40">
+                    <a:blip r:embed="rId38">
                       <a:extLst>
                         <a:ext uri="{28A0092B-C50C-407E-A947-70E740481C1C}">
                           <a14:useLocalDpi xmlns:a14="http://schemas.microsoft.com/office/drawing/2010/main" val="0"/>
@@ -11454,7 +11375,7 @@
 </file>
 
 <file path=word/endnotes.xml><?xml version="1.0" encoding="utf-8"?>
-<w:endnotes xmlns:wpc="http://schemas.microsoft.com/office/word/2010/wordprocessingCanvas" xmlns:mc="http://schemas.openxmlformats.org/markup-compatibility/2006" xmlns:o="urn:schemas-microsoft-com:office:office" xmlns:r="http://schemas.openxmlformats.org/officeDocument/2006/relationships" xmlns:m="http://schemas.openxmlformats.org/officeDocument/2006/math" xmlns:v="urn:schemas-microsoft-com:vml" xmlns:wp14="http://schemas.microsoft.com/office/word/2010/wordprocessingDrawing" xmlns:wp="http://schemas.openxmlformats.org/drawingml/2006/wordprocessingDrawing" xmlns:w10="urn:schemas-microsoft-com:office:word" xmlns:w="http://schemas.openxmlformats.org/wordprocessingml/2006/main" xmlns:w14="http://schemas.microsoft.com/office/word/2010/wordml" xmlns:w15="http://schemas.microsoft.com/office/word/2012/wordml" xmlns:wpg="http://schemas.microsoft.com/office/word/2010/wordprocessingGroup" xmlns:wpi="http://schemas.microsoft.com/office/word/2010/wordprocessingInk" xmlns:wne="http://schemas.microsoft.com/office/word/2006/wordml" xmlns:wps="http://schemas.microsoft.com/office/word/2010/wordprocessingShape" mc:Ignorable="w14 w15 wp14">
+<w:endnotes xmlns:wpc="http://schemas.microsoft.com/office/word/2010/wordprocessingCanvas" xmlns:mc="http://schemas.openxmlformats.org/markup-compatibility/2006" xmlns:o="urn:schemas-microsoft-com:office:office" xmlns:r="http://schemas.openxmlformats.org/officeDocument/2006/relationships" xmlns:m="http://schemas.openxmlformats.org/officeDocument/2006/math" xmlns:v="urn:schemas-microsoft-com:vml" xmlns:wp14="http://schemas.microsoft.com/office/word/2010/wordprocessingDrawing" xmlns:wp="http://schemas.openxmlformats.org/drawingml/2006/wordprocessingDrawing" xmlns:w10="urn:schemas-microsoft-com:office:word" xmlns:w="http://schemas.openxmlformats.org/wordprocessingml/2006/main" xmlns:w14="http://schemas.microsoft.com/office/word/2010/wordml" xmlns:wpg="http://schemas.microsoft.com/office/word/2010/wordprocessingGroup" xmlns:wpi="http://schemas.microsoft.com/office/word/2010/wordprocessingInk" xmlns:wne="http://schemas.microsoft.com/office/word/2006/wordml" xmlns:wps="http://schemas.microsoft.com/office/word/2010/wordprocessingShape" mc:Ignorable="w14 wp14">
   <w:endnote w:type="separator" w:id="-1">
     <w:p>
       <w:r>
@@ -11473,7 +11394,7 @@
 </file>
 
 <file path=word/footer1.xml><?xml version="1.0" encoding="utf-8"?>
-<w:ftr xmlns:wpc="http://schemas.microsoft.com/office/word/2010/wordprocessingCanvas" xmlns:mc="http://schemas.openxmlformats.org/markup-compatibility/2006" xmlns:o="urn:schemas-microsoft-com:office:office" xmlns:r="http://schemas.openxmlformats.org/officeDocument/2006/relationships" xmlns:m="http://schemas.openxmlformats.org/officeDocument/2006/math" xmlns:v="urn:schemas-microsoft-com:vml" xmlns:wp14="http://schemas.microsoft.com/office/word/2010/wordprocessingDrawing" xmlns:wp="http://schemas.openxmlformats.org/drawingml/2006/wordprocessingDrawing" xmlns:w10="urn:schemas-microsoft-com:office:word" xmlns:w="http://schemas.openxmlformats.org/wordprocessingml/2006/main" xmlns:w14="http://schemas.microsoft.com/office/word/2010/wordml" xmlns:w15="http://schemas.microsoft.com/office/word/2012/wordml" xmlns:wpg="http://schemas.microsoft.com/office/word/2010/wordprocessingGroup" xmlns:wpi="http://schemas.microsoft.com/office/word/2010/wordprocessingInk" xmlns:wne="http://schemas.microsoft.com/office/word/2006/wordml" xmlns:wps="http://schemas.microsoft.com/office/word/2010/wordprocessingShape" mc:Ignorable="w14 w15 wp14">
+<w:ftr xmlns:wpc="http://schemas.microsoft.com/office/word/2010/wordprocessingCanvas" xmlns:mc="http://schemas.openxmlformats.org/markup-compatibility/2006" xmlns:o="urn:schemas-microsoft-com:office:office" xmlns:r="http://schemas.openxmlformats.org/officeDocument/2006/relationships" xmlns:m="http://schemas.openxmlformats.org/officeDocument/2006/math" xmlns:v="urn:schemas-microsoft-com:vml" xmlns:wp14="http://schemas.microsoft.com/office/word/2010/wordprocessingDrawing" xmlns:wp="http://schemas.openxmlformats.org/drawingml/2006/wordprocessingDrawing" xmlns:w10="urn:schemas-microsoft-com:office:word" xmlns:w="http://schemas.openxmlformats.org/wordprocessingml/2006/main" xmlns:w14="http://schemas.microsoft.com/office/word/2010/wordml" xmlns:wpg="http://schemas.microsoft.com/office/word/2010/wordprocessingGroup" xmlns:wpi="http://schemas.microsoft.com/office/word/2010/wordprocessingInk" xmlns:wne="http://schemas.microsoft.com/office/word/2006/wordml" xmlns:wps="http://schemas.microsoft.com/office/word/2010/wordprocessingShape" mc:Ignorable="w14 wp14">
   <w:p>
     <w:pPr>
       <w:tabs>
@@ -11521,7 +11442,7 @@
       <w:rPr>
         <w:noProof/>
       </w:rPr>
-      <w:t>18</w:t>
+      <w:t>16</w:t>
     </w:r>
     <w:r>
       <w:fldChar w:fldCharType="end"/>
@@ -11573,7 +11494,7 @@
 </file>
 
 <file path=word/footnotes.xml><?xml version="1.0" encoding="utf-8"?>
-<w:footnotes xmlns:wpc="http://schemas.microsoft.com/office/word/2010/wordprocessingCanvas" xmlns:mc="http://schemas.openxmlformats.org/markup-compatibility/2006" xmlns:o="urn:schemas-microsoft-com:office:office" xmlns:r="http://schemas.openxmlformats.org/officeDocument/2006/relationships" xmlns:m="http://schemas.openxmlformats.org/officeDocument/2006/math" xmlns:v="urn:schemas-microsoft-com:vml" xmlns:wp14="http://schemas.microsoft.com/office/word/2010/wordprocessingDrawing" xmlns:wp="http://schemas.openxmlformats.org/drawingml/2006/wordprocessingDrawing" xmlns:w10="urn:schemas-microsoft-com:office:word" xmlns:w="http://schemas.openxmlformats.org/wordprocessingml/2006/main" xmlns:w14="http://schemas.microsoft.com/office/word/2010/wordml" xmlns:w15="http://schemas.microsoft.com/office/word/2012/wordml" xmlns:wpg="http://schemas.microsoft.com/office/word/2010/wordprocessingGroup" xmlns:wpi="http://schemas.microsoft.com/office/word/2010/wordprocessingInk" xmlns:wne="http://schemas.microsoft.com/office/word/2006/wordml" xmlns:wps="http://schemas.microsoft.com/office/word/2010/wordprocessingShape" mc:Ignorable="w14 w15 wp14">
+<w:footnotes xmlns:wpc="http://schemas.microsoft.com/office/word/2010/wordprocessingCanvas" xmlns:mc="http://schemas.openxmlformats.org/markup-compatibility/2006" xmlns:o="urn:schemas-microsoft-com:office:office" xmlns:r="http://schemas.openxmlformats.org/officeDocument/2006/relationships" xmlns:m="http://schemas.openxmlformats.org/officeDocument/2006/math" xmlns:v="urn:schemas-microsoft-com:vml" xmlns:wp14="http://schemas.microsoft.com/office/word/2010/wordprocessingDrawing" xmlns:wp="http://schemas.openxmlformats.org/drawingml/2006/wordprocessingDrawing" xmlns:w10="urn:schemas-microsoft-com:office:word" xmlns:w="http://schemas.openxmlformats.org/wordprocessingml/2006/main" xmlns:w14="http://schemas.microsoft.com/office/word/2010/wordml" xmlns:wpg="http://schemas.microsoft.com/office/word/2010/wordprocessingGroup" xmlns:wpi="http://schemas.microsoft.com/office/word/2010/wordprocessingInk" xmlns:wne="http://schemas.microsoft.com/office/word/2006/wordml" xmlns:wps="http://schemas.microsoft.com/office/word/2010/wordprocessingShape" mc:Ignorable="w14 wp14">
   <w:footnote w:type="separator" w:id="-1">
     <w:p>
       <w:r>
@@ -11592,7 +11513,7 @@
 </file>
 
 <file path=word/header1.xml><?xml version="1.0" encoding="utf-8"?>
-<w:hdr xmlns:wpc="http://schemas.microsoft.com/office/word/2010/wordprocessingCanvas" xmlns:mc="http://schemas.openxmlformats.org/markup-compatibility/2006" xmlns:o="urn:schemas-microsoft-com:office:office" xmlns:r="http://schemas.openxmlformats.org/officeDocument/2006/relationships" xmlns:m="http://schemas.openxmlformats.org/officeDocument/2006/math" xmlns:v="urn:schemas-microsoft-com:vml" xmlns:wp14="http://schemas.microsoft.com/office/word/2010/wordprocessingDrawing" xmlns:wp="http://schemas.openxmlformats.org/drawingml/2006/wordprocessingDrawing" xmlns:w10="urn:schemas-microsoft-com:office:word" xmlns:w="http://schemas.openxmlformats.org/wordprocessingml/2006/main" xmlns:w14="http://schemas.microsoft.com/office/word/2010/wordml" xmlns:w15="http://schemas.microsoft.com/office/word/2012/wordml" xmlns:wpg="http://schemas.microsoft.com/office/word/2010/wordprocessingGroup" xmlns:wpi="http://schemas.microsoft.com/office/word/2010/wordprocessingInk" xmlns:wne="http://schemas.microsoft.com/office/word/2006/wordml" xmlns:wps="http://schemas.microsoft.com/office/word/2010/wordprocessingShape" mc:Ignorable="w14 w15 wp14">
+<w:hdr xmlns:wpc="http://schemas.microsoft.com/office/word/2010/wordprocessingCanvas" xmlns:mc="http://schemas.openxmlformats.org/markup-compatibility/2006" xmlns:o="urn:schemas-microsoft-com:office:office" xmlns:r="http://schemas.openxmlformats.org/officeDocument/2006/relationships" xmlns:m="http://schemas.openxmlformats.org/officeDocument/2006/math" xmlns:v="urn:schemas-microsoft-com:vml" xmlns:wp14="http://schemas.microsoft.com/office/word/2010/wordprocessingDrawing" xmlns:wp="http://schemas.openxmlformats.org/drawingml/2006/wordprocessingDrawing" xmlns:w10="urn:schemas-microsoft-com:office:word" xmlns:w="http://schemas.openxmlformats.org/wordprocessingml/2006/main" xmlns:w14="http://schemas.microsoft.com/office/word/2010/wordml" xmlns:wpg="http://schemas.microsoft.com/office/word/2010/wordprocessingGroup" xmlns:wpi="http://schemas.microsoft.com/office/word/2010/wordprocessingInk" xmlns:wne="http://schemas.microsoft.com/office/word/2006/wordml" xmlns:wps="http://schemas.microsoft.com/office/word/2010/wordprocessingShape" mc:Ignorable="w14 wp14">
   <w:p>
     <w:pPr>
       <w:tabs>
@@ -11653,7 +11574,7 @@
 </file>
 
 <file path=word/numbering.xml><?xml version="1.0" encoding="utf-8"?>
-<w:numbering xmlns:wpc="http://schemas.microsoft.com/office/word/2010/wordprocessingCanvas" xmlns:mc="http://schemas.openxmlformats.org/markup-compatibility/2006" xmlns:o="urn:schemas-microsoft-com:office:office" xmlns:r="http://schemas.openxmlformats.org/officeDocument/2006/relationships" xmlns:m="http://schemas.openxmlformats.org/officeDocument/2006/math" xmlns:v="urn:schemas-microsoft-com:vml" xmlns:wp14="http://schemas.microsoft.com/office/word/2010/wordprocessingDrawing" xmlns:wp="http://schemas.openxmlformats.org/drawingml/2006/wordprocessingDrawing" xmlns:w10="urn:schemas-microsoft-com:office:word" xmlns:w="http://schemas.openxmlformats.org/wordprocessingml/2006/main" xmlns:w14="http://schemas.microsoft.com/office/word/2010/wordml" xmlns:w15="http://schemas.microsoft.com/office/word/2012/wordml" xmlns:wpg="http://schemas.microsoft.com/office/word/2010/wordprocessingGroup" xmlns:wpi="http://schemas.microsoft.com/office/word/2010/wordprocessingInk" xmlns:wne="http://schemas.microsoft.com/office/word/2006/wordml" xmlns:wps="http://schemas.microsoft.com/office/word/2010/wordprocessingShape" mc:Ignorable="w14 w15 wp14">
+<w:numbering xmlns:wpc="http://schemas.microsoft.com/office/word/2010/wordprocessingCanvas" xmlns:mc="http://schemas.openxmlformats.org/markup-compatibility/2006" xmlns:o="urn:schemas-microsoft-com:office:office" xmlns:r="http://schemas.openxmlformats.org/officeDocument/2006/relationships" xmlns:m="http://schemas.openxmlformats.org/officeDocument/2006/math" xmlns:v="urn:schemas-microsoft-com:vml" xmlns:wp14="http://schemas.microsoft.com/office/word/2010/wordprocessingDrawing" xmlns:wp="http://schemas.openxmlformats.org/drawingml/2006/wordprocessingDrawing" xmlns:w10="urn:schemas-microsoft-com:office:word" xmlns:w="http://schemas.openxmlformats.org/wordprocessingml/2006/main" xmlns:w14="http://schemas.microsoft.com/office/word/2010/wordml" xmlns:wpg="http://schemas.microsoft.com/office/word/2010/wordprocessingGroup" xmlns:wpi="http://schemas.microsoft.com/office/word/2010/wordprocessingInk" xmlns:wne="http://schemas.microsoft.com/office/word/2006/wordml" xmlns:wps="http://schemas.microsoft.com/office/word/2010/wordprocessingShape" mc:Ignorable="w14 wp14">
   <w:abstractNum w:abstractNumId="0">
     <w:nsid w:val="102B77B1"/>
     <w:multiLevelType w:val="multilevel"/>
@@ -13770,7 +13691,7 @@
 </file>
 
 <file path=word/styles.xml><?xml version="1.0" encoding="utf-8"?>
-<w:styles xmlns:mc="http://schemas.openxmlformats.org/markup-compatibility/2006" xmlns:r="http://schemas.openxmlformats.org/officeDocument/2006/relationships" xmlns:w="http://schemas.openxmlformats.org/wordprocessingml/2006/main" xmlns:w14="http://schemas.microsoft.com/office/word/2010/wordml" xmlns:w15="http://schemas.microsoft.com/office/word/2012/wordml" mc:Ignorable="w14 w15">
+<w:styles xmlns:mc="http://schemas.openxmlformats.org/markup-compatibility/2006" xmlns:r="http://schemas.openxmlformats.org/officeDocument/2006/relationships" xmlns:w="http://schemas.openxmlformats.org/wordprocessingml/2006/main" xmlns:w14="http://schemas.microsoft.com/office/word/2010/wordml" mc:Ignorable="w14">
   <w:docDefaults>
     <w:rPrDefault>
       <w:rPr>
@@ -13786,378 +13707,144 @@
       </w:pPr>
     </w:pPrDefault>
   </w:docDefaults>
-  <w:latentStyles w:defLockedState="0" w:defUIPriority="99" w:defSemiHidden="0" w:defUnhideWhenUsed="0" w:defQFormat="0" w:count="371">
-    <w:lsdException w:name="Normal" w:uiPriority="0" w:qFormat="1"/>
-    <w:lsdException w:name="heading 1" w:uiPriority="9" w:qFormat="1"/>
-    <w:lsdException w:name="heading 2" w:semiHidden="1" w:uiPriority="9" w:unhideWhenUsed="1" w:qFormat="1"/>
-    <w:lsdException w:name="heading 3" w:semiHidden="1" w:uiPriority="9" w:unhideWhenUsed="1" w:qFormat="1"/>
-    <w:lsdException w:name="heading 4" w:semiHidden="1" w:uiPriority="9" w:unhideWhenUsed="1" w:qFormat="1"/>
-    <w:lsdException w:name="heading 5" w:semiHidden="1" w:uiPriority="9" w:unhideWhenUsed="1" w:qFormat="1"/>
-    <w:lsdException w:name="heading 6" w:semiHidden="1" w:uiPriority="9" w:unhideWhenUsed="1" w:qFormat="1"/>
-    <w:lsdException w:name="heading 7" w:semiHidden="1" w:uiPriority="9" w:unhideWhenUsed="1" w:qFormat="1"/>
-    <w:lsdException w:name="heading 8" w:semiHidden="1" w:uiPriority="9" w:unhideWhenUsed="1" w:qFormat="1"/>
-    <w:lsdException w:name="heading 9" w:semiHidden="1" w:uiPriority="9" w:unhideWhenUsed="1" w:qFormat="1"/>
-    <w:lsdException w:name="index 1" w:semiHidden="1" w:unhideWhenUsed="1"/>
-    <w:lsdException w:name="index 2" w:semiHidden="1" w:unhideWhenUsed="1"/>
-    <w:lsdException w:name="index 3" w:semiHidden="1" w:unhideWhenUsed="1"/>
-    <w:lsdException w:name="index 4" w:semiHidden="1" w:unhideWhenUsed="1"/>
-    <w:lsdException w:name="index 5" w:semiHidden="1" w:unhideWhenUsed="1"/>
-    <w:lsdException w:name="index 6" w:semiHidden="1" w:unhideWhenUsed="1"/>
-    <w:lsdException w:name="index 7" w:semiHidden="1" w:unhideWhenUsed="1"/>
-    <w:lsdException w:name="index 8" w:semiHidden="1" w:unhideWhenUsed="1"/>
-    <w:lsdException w:name="index 9" w:semiHidden="1" w:unhideWhenUsed="1"/>
-    <w:lsdException w:name="toc 1" w:semiHidden="1" w:uiPriority="39" w:unhideWhenUsed="1"/>
-    <w:lsdException w:name="toc 2" w:semiHidden="1" w:uiPriority="39" w:unhideWhenUsed="1"/>
-    <w:lsdException w:name="toc 3" w:semiHidden="1" w:uiPriority="39" w:unhideWhenUsed="1"/>
-    <w:lsdException w:name="toc 4" w:semiHidden="1" w:uiPriority="39" w:unhideWhenUsed="1"/>
-    <w:lsdException w:name="toc 5" w:semiHidden="1" w:uiPriority="39" w:unhideWhenUsed="1"/>
-    <w:lsdException w:name="toc 6" w:semiHidden="1" w:uiPriority="39" w:unhideWhenUsed="1"/>
-    <w:lsdException w:name="toc 7" w:semiHidden="1" w:uiPriority="39" w:unhideWhenUsed="1"/>
-    <w:lsdException w:name="toc 8" w:semiHidden="1" w:uiPriority="39" w:unhideWhenUsed="1"/>
-    <w:lsdException w:name="toc 9" w:semiHidden="1" w:uiPriority="39" w:unhideWhenUsed="1"/>
-    <w:lsdException w:name="Normal Indent" w:semiHidden="1" w:unhideWhenUsed="1"/>
-    <w:lsdException w:name="footnote text" w:semiHidden="1" w:unhideWhenUsed="1"/>
-    <w:lsdException w:name="annotation text" w:semiHidden="1" w:unhideWhenUsed="1"/>
-    <w:lsdException w:name="header" w:semiHidden="1" w:unhideWhenUsed="1"/>
-    <w:lsdException w:name="footer" w:semiHidden="1" w:unhideWhenUsed="1"/>
-    <w:lsdException w:name="index heading" w:semiHidden="1" w:unhideWhenUsed="1"/>
-    <w:lsdException w:name="caption" w:semiHidden="1" w:uiPriority="35" w:unhideWhenUsed="1" w:qFormat="1"/>
-    <w:lsdException w:name="table of figures" w:semiHidden="1" w:unhideWhenUsed="1"/>
-    <w:lsdException w:name="envelope address" w:semiHidden="1" w:unhideWhenUsed="1"/>
-    <w:lsdException w:name="envelope return" w:semiHidden="1" w:unhideWhenUsed="1"/>
-    <w:lsdException w:name="footnote reference" w:semiHidden="1" w:unhideWhenUsed="1"/>
-    <w:lsdException w:name="annotation reference" w:semiHidden="1" w:unhideWhenUsed="1"/>
-    <w:lsdException w:name="line number" w:semiHidden="1" w:unhideWhenUsed="1"/>
-    <w:lsdException w:name="page number" w:semiHidden="1" w:unhideWhenUsed="1"/>
-    <w:lsdException w:name="endnote reference" w:semiHidden="1" w:unhideWhenUsed="1"/>
-    <w:lsdException w:name="endnote text" w:semiHidden="1" w:unhideWhenUsed="1"/>
-    <w:lsdException w:name="table of authorities" w:semiHidden="1" w:unhideWhenUsed="1"/>
-    <w:lsdException w:name="macro" w:semiHidden="1" w:unhideWhenUsed="1"/>
-    <w:lsdException w:name="toa heading" w:semiHidden="1" w:unhideWhenUsed="1"/>
-    <w:lsdException w:name="List" w:semiHidden="1" w:unhideWhenUsed="1"/>
-    <w:lsdException w:name="List Bullet" w:semiHidden="1" w:unhideWhenUsed="1"/>
-    <w:lsdException w:name="List Number" w:semiHidden="1" w:unhideWhenUsed="1"/>
-    <w:lsdException w:name="List 2" w:semiHidden="1" w:unhideWhenUsed="1"/>
-    <w:lsdException w:name="List 3" w:semiHidden="1" w:unhideWhenUsed="1"/>
-    <w:lsdException w:name="List 4" w:semiHidden="1" w:unhideWhenUsed="1"/>
-    <w:lsdException w:name="List 5" w:semiHidden="1" w:unhideWhenUsed="1"/>
-    <w:lsdException w:name="List Bullet 2" w:semiHidden="1" w:unhideWhenUsed="1"/>
-    <w:lsdException w:name="List Bullet 3" w:semiHidden="1" w:unhideWhenUsed="1"/>
-    <w:lsdException w:name="List Bullet 4" w:semiHidden="1" w:unhideWhenUsed="1"/>
-    <w:lsdException w:name="List Bullet 5" w:semiHidden="1" w:unhideWhenUsed="1"/>
-    <w:lsdException w:name="List Number 2" w:semiHidden="1" w:unhideWhenUsed="1"/>
-    <w:lsdException w:name="List Number 3" w:semiHidden="1" w:unhideWhenUsed="1"/>
-    <w:lsdException w:name="List Number 4" w:semiHidden="1" w:unhideWhenUsed="1"/>
-    <w:lsdException w:name="List Number 5" w:semiHidden="1" w:unhideWhenUsed="1"/>
-    <w:lsdException w:name="Title" w:uiPriority="10" w:qFormat="1"/>
-    <w:lsdException w:name="Closing" w:semiHidden="1" w:unhideWhenUsed="1"/>
-    <w:lsdException w:name="Signature" w:semiHidden="1" w:unhideWhenUsed="1"/>
-    <w:lsdException w:name="Default Paragraph Font" w:semiHidden="1" w:uiPriority="1" w:unhideWhenUsed="1"/>
-    <w:lsdException w:name="Body Text" w:semiHidden="1" w:unhideWhenUsed="1"/>
-    <w:lsdException w:name="Body Text Indent" w:semiHidden="1" w:unhideWhenUsed="1"/>
-    <w:lsdException w:name="List Continue" w:semiHidden="1" w:unhideWhenUsed="1"/>
-    <w:lsdException w:name="List Continue 2" w:semiHidden="1" w:unhideWhenUsed="1"/>
-    <w:lsdException w:name="List Continue 3" w:semiHidden="1" w:unhideWhenUsed="1"/>
-    <w:lsdException w:name="List Continue 4" w:semiHidden="1" w:unhideWhenUsed="1"/>
-    <w:lsdException w:name="List Continue 5" w:semiHidden="1" w:unhideWhenUsed="1"/>
-    <w:lsdException w:name="Message Header" w:semiHidden="1" w:unhideWhenUsed="1"/>
-    <w:lsdException w:name="Subtitle" w:uiPriority="11" w:qFormat="1"/>
-    <w:lsdException w:name="Salutation" w:semiHidden="1" w:unhideWhenUsed="1"/>
-    <w:lsdException w:name="Date" w:semiHidden="1" w:unhideWhenUsed="1"/>
-    <w:lsdException w:name="Body Text First Indent" w:semiHidden="1" w:unhideWhenUsed="1"/>
-    <w:lsdException w:name="Body Text First Indent 2" w:semiHidden="1" w:unhideWhenUsed="1"/>
-    <w:lsdException w:name="Note Heading" w:semiHidden="1" w:unhideWhenUsed="1"/>
-    <w:lsdException w:name="Body Text 2" w:semiHidden="1" w:unhideWhenUsed="1"/>
-    <w:lsdException w:name="Body Text 3" w:semiHidden="1" w:unhideWhenUsed="1"/>
-    <w:lsdException w:name="Body Text Indent 2" w:semiHidden="1" w:unhideWhenUsed="1"/>
-    <w:lsdException w:name="Body Text Indent 3" w:semiHidden="1" w:unhideWhenUsed="1"/>
-    <w:lsdException w:name="Block Text" w:semiHidden="1" w:unhideWhenUsed="1"/>
-    <w:lsdException w:name="Hyperlink" w:semiHidden="1" w:unhideWhenUsed="1"/>
-    <w:lsdException w:name="FollowedHyperlink" w:semiHidden="1" w:unhideWhenUsed="1"/>
-    <w:lsdException w:name="Strong" w:uiPriority="22" w:qFormat="1"/>
-    <w:lsdException w:name="Emphasis" w:uiPriority="20" w:qFormat="1"/>
-    <w:lsdException w:name="Document Map" w:semiHidden="1" w:unhideWhenUsed="1"/>
-    <w:lsdException w:name="Plain Text" w:semiHidden="1" w:unhideWhenUsed="1"/>
-    <w:lsdException w:name="E-mail Signature" w:semiHidden="1" w:unhideWhenUsed="1"/>
-    <w:lsdException w:name="HTML Top of Form" w:semiHidden="1" w:unhideWhenUsed="1"/>
-    <w:lsdException w:name="HTML Bottom of Form" w:semiHidden="1" w:unhideWhenUsed="1"/>
-    <w:lsdException w:name="Normal (Web)" w:semiHidden="1" w:unhideWhenUsed="1"/>
-    <w:lsdException w:name="HTML Acronym" w:semiHidden="1" w:unhideWhenUsed="1"/>
-    <w:lsdException w:name="HTML Address" w:semiHidden="1" w:unhideWhenUsed="1"/>
-    <w:lsdException w:name="HTML Cite" w:semiHidden="1" w:unhideWhenUsed="1"/>
-    <w:lsdException w:name="HTML Code" w:semiHidden="1" w:unhideWhenUsed="1"/>
-    <w:lsdException w:name="HTML Definition" w:semiHidden="1" w:unhideWhenUsed="1"/>
-    <w:lsdException w:name="HTML Keyboard" w:semiHidden="1" w:unhideWhenUsed="1"/>
-    <w:lsdException w:name="HTML Preformatted" w:semiHidden="1" w:unhideWhenUsed="1"/>
-    <w:lsdException w:name="HTML Sample" w:semiHidden="1" w:unhideWhenUsed="1"/>
-    <w:lsdException w:name="HTML Typewriter" w:semiHidden="1" w:unhideWhenUsed="1"/>
-    <w:lsdException w:name="HTML Variable" w:semiHidden="1" w:unhideWhenUsed="1"/>
-    <w:lsdException w:name="Normal Table" w:semiHidden="1" w:unhideWhenUsed="1"/>
-    <w:lsdException w:name="annotation subject" w:semiHidden="1" w:unhideWhenUsed="1"/>
-    <w:lsdException w:name="No List" w:semiHidden="1" w:unhideWhenUsed="1"/>
-    <w:lsdException w:name="Outline List 1" w:semiHidden="1" w:unhideWhenUsed="1"/>
-    <w:lsdException w:name="Outline List 2" w:semiHidden="1" w:unhideWhenUsed="1"/>
-    <w:lsdException w:name="Outline List 3" w:semiHidden="1" w:unhideWhenUsed="1"/>
-    <w:lsdException w:name="Table Simple 1" w:semiHidden="1" w:unhideWhenUsed="1"/>
-    <w:lsdException w:name="Table Simple 2" w:semiHidden="1" w:unhideWhenUsed="1"/>
-    <w:lsdException w:name="Table Simple 3" w:semiHidden="1" w:unhideWhenUsed="1"/>
-    <w:lsdException w:name="Table Classic 1" w:semiHidden="1" w:unhideWhenUsed="1"/>
-    <w:lsdException w:name="Table Classic 2" w:semiHidden="1" w:unhideWhenUsed="1"/>
-    <w:lsdException w:name="Table Classic 3" w:semiHidden="1" w:unhideWhenUsed="1"/>
-    <w:lsdException w:name="Table Classic 4" w:semiHidden="1" w:unhideWhenUsed="1"/>
-    <w:lsdException w:name="Table Colorful 1" w:semiHidden="1" w:unhideWhenUsed="1"/>
-    <w:lsdException w:name="Table Colorful 2" w:semiHidden="1" w:unhideWhenUsed="1"/>
-    <w:lsdException w:name="Table Colorful 3" w:semiHidden="1" w:unhideWhenUsed="1"/>
-    <w:lsdException w:name="Table Columns 1" w:semiHidden="1" w:unhideWhenUsed="1"/>
-    <w:lsdException w:name="Table Columns 2" w:semiHidden="1" w:unhideWhenUsed="1"/>
-    <w:lsdException w:name="Table Columns 3" w:semiHidden="1" w:unhideWhenUsed="1"/>
-    <w:lsdException w:name="Table Columns 4" w:semiHidden="1" w:unhideWhenUsed="1"/>
-    <w:lsdException w:name="Table Columns 5" w:semiHidden="1" w:unhideWhenUsed="1"/>
-    <w:lsdException w:name="Table Grid 1" w:semiHidden="1" w:unhideWhenUsed="1"/>
-    <w:lsdException w:name="Table Grid 2" w:semiHidden="1" w:unhideWhenUsed="1"/>
-    <w:lsdException w:name="Table Grid 3" w:semiHidden="1" w:unhideWhenUsed="1"/>
-    <w:lsdException w:name="Table Grid 4" w:semiHidden="1" w:unhideWhenUsed="1"/>
-    <w:lsdException w:name="Table Grid 5" w:semiHidden="1" w:unhideWhenUsed="1"/>
-    <w:lsdException w:name="Table Grid 6" w:semiHidden="1" w:unhideWhenUsed="1"/>
-    <w:lsdException w:name="Table Grid 7" w:semiHidden="1" w:unhideWhenUsed="1"/>
-    <w:lsdException w:name="Table Grid 8" w:semiHidden="1" w:unhideWhenUsed="1"/>
-    <w:lsdException w:name="Table List 1" w:semiHidden="1" w:unhideWhenUsed="1"/>
-    <w:lsdException w:name="Table List 2" w:semiHidden="1" w:unhideWhenUsed="1"/>
-    <w:lsdException w:name="Table List 3" w:semiHidden="1" w:unhideWhenUsed="1"/>
-    <w:lsdException w:name="Table List 4" w:semiHidden="1" w:unhideWhenUsed="1"/>
-    <w:lsdException w:name="Table List 5" w:semiHidden="1" w:unhideWhenUsed="1"/>
-    <w:lsdException w:name="Table List 6" w:semiHidden="1" w:unhideWhenUsed="1"/>
-    <w:lsdException w:name="Table List 7" w:semiHidden="1" w:unhideWhenUsed="1"/>
-    <w:lsdException w:name="Table List 8" w:semiHidden="1" w:unhideWhenUsed="1"/>
-    <w:lsdException w:name="Table 3D effects 1" w:semiHidden="1" w:unhideWhenUsed="1"/>
-    <w:lsdException w:name="Table 3D effects 2" w:semiHidden="1" w:unhideWhenUsed="1"/>
-    <w:lsdException w:name="Table 3D effects 3" w:semiHidden="1" w:unhideWhenUsed="1"/>
-    <w:lsdException w:name="Table Contemporary" w:semiHidden="1" w:unhideWhenUsed="1"/>
-    <w:lsdException w:name="Table Elegant" w:semiHidden="1" w:unhideWhenUsed="1"/>
-    <w:lsdException w:name="Table Professional" w:semiHidden="1" w:unhideWhenUsed="1"/>
-    <w:lsdException w:name="Table Subtle 1" w:semiHidden="1" w:unhideWhenUsed="1"/>
-    <w:lsdException w:name="Table Subtle 2" w:semiHidden="1" w:unhideWhenUsed="1"/>
-    <w:lsdException w:name="Table Web 1" w:semiHidden="1" w:unhideWhenUsed="1"/>
-    <w:lsdException w:name="Table Web 2" w:semiHidden="1" w:unhideWhenUsed="1"/>
-    <w:lsdException w:name="Table Web 3" w:semiHidden="1" w:unhideWhenUsed="1"/>
-    <w:lsdException w:name="Balloon Text" w:semiHidden="1" w:unhideWhenUsed="1"/>
-    <w:lsdException w:name="Table Grid" w:uiPriority="59"/>
-    <w:lsdException w:name="Table Theme" w:semiHidden="1" w:unhideWhenUsed="1"/>
-    <w:lsdException w:name="Placeholder Text" w:semiHidden="1"/>
-    <w:lsdException w:name="No Spacing" w:uiPriority="1" w:qFormat="1"/>
-    <w:lsdException w:name="Light Shading" w:uiPriority="60"/>
-    <w:lsdException w:name="Light List" w:uiPriority="61"/>
-    <w:lsdException w:name="Light Grid" w:uiPriority="62"/>
-    <w:lsdException w:name="Medium Shading 1" w:uiPriority="63"/>
-    <w:lsdException w:name="Medium Shading 2" w:uiPriority="64"/>
-    <w:lsdException w:name="Medium List 1" w:uiPriority="65"/>
-    <w:lsdException w:name="Medium List 2" w:uiPriority="66"/>
-    <w:lsdException w:name="Medium Grid 1" w:uiPriority="67"/>
-    <w:lsdException w:name="Medium Grid 2" w:uiPriority="68"/>
-    <w:lsdException w:name="Medium Grid 3" w:uiPriority="69"/>
-    <w:lsdException w:name="Dark List" w:uiPriority="70"/>
-    <w:lsdException w:name="Colorful Shading" w:uiPriority="71"/>
-    <w:lsdException w:name="Colorful List" w:uiPriority="72"/>
-    <w:lsdException w:name="Colorful Grid" w:uiPriority="73"/>
-    <w:lsdException w:name="Light Shading Accent 1" w:uiPriority="60"/>
-    <w:lsdException w:name="Light List Accent 1" w:uiPriority="61"/>
-    <w:lsdException w:name="Light Grid Accent 1" w:uiPriority="62"/>
-    <w:lsdException w:name="Medium Shading 1 Accent 1" w:uiPriority="63"/>
-    <w:lsdException w:name="Medium Shading 2 Accent 1" w:uiPriority="64"/>
-    <w:lsdException w:name="Medium List 1 Accent 1" w:uiPriority="65"/>
-    <w:lsdException w:name="Revision" w:semiHidden="1"/>
-    <w:lsdException w:name="List Paragraph" w:uiPriority="34" w:qFormat="1"/>
-    <w:lsdException w:name="Quote" w:uiPriority="29" w:qFormat="1"/>
-    <w:lsdException w:name="Intense Quote" w:uiPriority="30" w:qFormat="1"/>
-    <w:lsdException w:name="Medium List 2 Accent 1" w:uiPriority="66"/>
-    <w:lsdException w:name="Medium Grid 1 Accent 1" w:uiPriority="67"/>
-    <w:lsdException w:name="Medium Grid 2 Accent 1" w:uiPriority="68"/>
-    <w:lsdException w:name="Medium Grid 3 Accent 1" w:uiPriority="69"/>
-    <w:lsdException w:name="Dark List Accent 1" w:uiPriority="70"/>
-    <w:lsdException w:name="Colorful Shading Accent 1" w:uiPriority="71"/>
-    <w:lsdException w:name="Colorful List Accent 1" w:uiPriority="72"/>
-    <w:lsdException w:name="Colorful Grid Accent 1" w:uiPriority="73"/>
-    <w:lsdException w:name="Light Shading Accent 2" w:uiPriority="60"/>
-    <w:lsdException w:name="Light List Accent 2" w:uiPriority="61"/>
-    <w:lsdException w:name="Light Grid Accent 2" w:uiPriority="62"/>
-    <w:lsdException w:name="Medium Shading 1 Accent 2" w:uiPriority="63"/>
-    <w:lsdException w:name="Medium Shading 2 Accent 2" w:uiPriority="64"/>
-    <w:lsdException w:name="Medium List 1 Accent 2" w:uiPriority="65"/>
-    <w:lsdException w:name="Medium List 2 Accent 2" w:uiPriority="66"/>
-    <w:lsdException w:name="Medium Grid 1 Accent 2" w:uiPriority="67"/>
-    <w:lsdException w:name="Medium Grid 2 Accent 2" w:uiPriority="68"/>
-    <w:lsdException w:name="Medium Grid 3 Accent 2" w:uiPriority="69"/>
-    <w:lsdException w:name="Dark List Accent 2" w:uiPriority="70"/>
-    <w:lsdException w:name="Colorful Shading Accent 2" w:uiPriority="71"/>
-    <w:lsdException w:name="Colorful List Accent 2" w:uiPriority="72"/>
-    <w:lsdException w:name="Colorful Grid Accent 2" w:uiPriority="73"/>
-    <w:lsdException w:name="Light Shading Accent 3" w:uiPriority="60"/>
-    <w:lsdException w:name="Light List Accent 3" w:uiPriority="61"/>
-    <w:lsdException w:name="Light Grid Accent 3" w:uiPriority="62"/>
-    <w:lsdException w:name="Medium Shading 1 Accent 3" w:uiPriority="63"/>
-    <w:lsdException w:name="Medium Shading 2 Accent 3" w:uiPriority="64"/>
-    <w:lsdException w:name="Medium List 1 Accent 3" w:uiPriority="65"/>
-    <w:lsdException w:name="Medium List 2 Accent 3" w:uiPriority="66"/>
-    <w:lsdException w:name="Medium Grid 1 Accent 3" w:uiPriority="67"/>
-    <w:lsdException w:name="Medium Grid 2 Accent 3" w:uiPriority="68"/>
-    <w:lsdException w:name="Medium Grid 3 Accent 3" w:uiPriority="69"/>
-    <w:lsdException w:name="Dark List Accent 3" w:uiPriority="70"/>
-    <w:lsdException w:name="Colorful Shading Accent 3" w:uiPriority="71"/>
-    <w:lsdException w:name="Colorful List Accent 3" w:uiPriority="72"/>
-    <w:lsdException w:name="Colorful Grid Accent 3" w:uiPriority="73"/>
-    <w:lsdException w:name="Light Shading Accent 4" w:uiPriority="60"/>
-    <w:lsdException w:name="Light List Accent 4" w:uiPriority="61"/>
-    <w:lsdException w:name="Light Grid Accent 4" w:uiPriority="62"/>
-    <w:lsdException w:name="Medium Shading 1 Accent 4" w:uiPriority="63"/>
-    <w:lsdException w:name="Medium Shading 2 Accent 4" w:uiPriority="64"/>
-    <w:lsdException w:name="Medium List 1 Accent 4" w:uiPriority="65"/>
-    <w:lsdException w:name="Medium List 2 Accent 4" w:uiPriority="66"/>
-    <w:lsdException w:name="Medium Grid 1 Accent 4" w:uiPriority="67"/>
-    <w:lsdException w:name="Medium Grid 2 Accent 4" w:uiPriority="68"/>
-    <w:lsdException w:name="Medium Grid 3 Accent 4" w:uiPriority="69"/>
-    <w:lsdException w:name="Dark List Accent 4" w:uiPriority="70"/>
-    <w:lsdException w:name="Colorful Shading Accent 4" w:uiPriority="71"/>
-    <w:lsdException w:name="Colorful List Accent 4" w:uiPriority="72"/>
-    <w:lsdException w:name="Colorful Grid Accent 4" w:uiPriority="73"/>
-    <w:lsdException w:name="Light Shading Accent 5" w:uiPriority="60"/>
-    <w:lsdException w:name="Light List Accent 5" w:uiPriority="61"/>
-    <w:lsdException w:name="Light Grid Accent 5" w:uiPriority="62"/>
-    <w:lsdException w:name="Medium Shading 1 Accent 5" w:uiPriority="63"/>
-    <w:lsdException w:name="Medium Shading 2 Accent 5" w:uiPriority="64"/>
-    <w:lsdException w:name="Medium List 1 Accent 5" w:uiPriority="65"/>
-    <w:lsdException w:name="Medium List 2 Accent 5" w:uiPriority="66"/>
-    <w:lsdException w:name="Medium Grid 1 Accent 5" w:uiPriority="67"/>
-    <w:lsdException w:name="Medium Grid 2 Accent 5" w:uiPriority="68"/>
-    <w:lsdException w:name="Medium Grid 3 Accent 5" w:uiPriority="69"/>
-    <w:lsdException w:name="Dark List Accent 5" w:uiPriority="70"/>
-    <w:lsdException w:name="Colorful Shading Accent 5" w:uiPriority="71"/>
-    <w:lsdException w:name="Colorful List Accent 5" w:uiPriority="72"/>
-    <w:lsdException w:name="Colorful Grid Accent 5" w:uiPriority="73"/>
-    <w:lsdException w:name="Light Shading Accent 6" w:uiPriority="60"/>
-    <w:lsdException w:name="Light List Accent 6" w:uiPriority="61"/>
-    <w:lsdException w:name="Light Grid Accent 6" w:uiPriority="62"/>
-    <w:lsdException w:name="Medium Shading 1 Accent 6" w:uiPriority="63"/>
-    <w:lsdException w:name="Medium Shading 2 Accent 6" w:uiPriority="64"/>
-    <w:lsdException w:name="Medium List 1 Accent 6" w:uiPriority="65"/>
-    <w:lsdException w:name="Medium List 2 Accent 6" w:uiPriority="66"/>
-    <w:lsdException w:name="Medium Grid 1 Accent 6" w:uiPriority="67"/>
-    <w:lsdException w:name="Medium Grid 2 Accent 6" w:uiPriority="68"/>
-    <w:lsdException w:name="Medium Grid 3 Accent 6" w:uiPriority="69"/>
-    <w:lsdException w:name="Dark List Accent 6" w:uiPriority="70"/>
-    <w:lsdException w:name="Colorful Shading Accent 6" w:uiPriority="71"/>
-    <w:lsdException w:name="Colorful List Accent 6" w:uiPriority="72"/>
-    <w:lsdException w:name="Colorful Grid Accent 6" w:uiPriority="73"/>
-    <w:lsdException w:name="Subtle Emphasis" w:uiPriority="19" w:qFormat="1"/>
-    <w:lsdException w:name="Intense Emphasis" w:uiPriority="21" w:qFormat="1"/>
-    <w:lsdException w:name="Subtle Reference" w:uiPriority="31" w:qFormat="1"/>
-    <w:lsdException w:name="Intense Reference" w:uiPriority="32" w:qFormat="1"/>
-    <w:lsdException w:name="Book Title" w:uiPriority="33" w:qFormat="1"/>
-    <w:lsdException w:name="Bibliography" w:semiHidden="1" w:uiPriority="37" w:unhideWhenUsed="1"/>
-    <w:lsdException w:name="TOC Heading" w:semiHidden="1" w:uiPriority="39" w:unhideWhenUsed="1" w:qFormat="1"/>
-    <w:lsdException w:name="Plain Table 1" w:uiPriority="41"/>
-    <w:lsdException w:name="Plain Table 2" w:uiPriority="42"/>
-    <w:lsdException w:name="Plain Table 3" w:uiPriority="43"/>
-    <w:lsdException w:name="Plain Table 4" w:uiPriority="44"/>
-    <w:lsdException w:name="Plain Table 5" w:uiPriority="45"/>
-    <w:lsdException w:name="Grid Table Light" w:uiPriority="40"/>
-    <w:lsdException w:name="Grid Table 1 Light" w:uiPriority="46"/>
-    <w:lsdException w:name="Grid Table 2" w:uiPriority="47"/>
-    <w:lsdException w:name="Grid Table 3" w:uiPriority="48"/>
-    <w:lsdException w:name="Grid Table 4" w:uiPriority="49"/>
-    <w:lsdException w:name="Grid Table 5 Dark" w:uiPriority="50"/>
-    <w:lsdException w:name="Grid Table 6 Colorful" w:uiPriority="51"/>
-    <w:lsdException w:name="Grid Table 7 Colorful" w:uiPriority="52"/>
-    <w:lsdException w:name="Grid Table 1 Light Accent 1" w:uiPriority="46"/>
-    <w:lsdException w:name="Grid Table 2 Accent 1" w:uiPriority="47"/>
-    <w:lsdException w:name="Grid Table 3 Accent 1" w:uiPriority="48"/>
-    <w:lsdException w:name="Grid Table 4 Accent 1" w:uiPriority="49"/>
-    <w:lsdException w:name="Grid Table 5 Dark Accent 1" w:uiPriority="50"/>
-    <w:lsdException w:name="Grid Table 6 Colorful Accent 1" w:uiPriority="51"/>
-    <w:lsdException w:name="Grid Table 7 Colorful Accent 1" w:uiPriority="52"/>
-    <w:lsdException w:name="Grid Table 1 Light Accent 2" w:uiPriority="46"/>
-    <w:lsdException w:name="Grid Table 2 Accent 2" w:uiPriority="47"/>
-    <w:lsdException w:name="Grid Table 3 Accent 2" w:uiPriority="48"/>
-    <w:lsdException w:name="Grid Table 4 Accent 2" w:uiPriority="49"/>
-    <w:lsdException w:name="Grid Table 5 Dark Accent 2" w:uiPriority="50"/>
-    <w:lsdException w:name="Grid Table 6 Colorful Accent 2" w:uiPriority="51"/>
-    <w:lsdException w:name="Grid Table 7 Colorful Accent 2" w:uiPriority="52"/>
-    <w:lsdException w:name="Grid Table 1 Light Accent 3" w:uiPriority="46"/>
-    <w:lsdException w:name="Grid Table 2 Accent 3" w:uiPriority="47"/>
-    <w:lsdException w:name="Grid Table 3 Accent 3" w:uiPriority="48"/>
-    <w:lsdException w:name="Grid Table 4 Accent 3" w:uiPriority="49"/>
-    <w:lsdException w:name="Grid Table 5 Dark Accent 3" w:uiPriority="50"/>
-    <w:lsdException w:name="Grid Table 6 Colorful Accent 3" w:uiPriority="51"/>
-    <w:lsdException w:name="Grid Table 7 Colorful Accent 3" w:uiPriority="52"/>
-    <w:lsdException w:name="Grid Table 1 Light Accent 4" w:uiPriority="46"/>
-    <w:lsdException w:name="Grid Table 2 Accent 4" w:uiPriority="47"/>
-    <w:lsdException w:name="Grid Table 3 Accent 4" w:uiPriority="48"/>
-    <w:lsdException w:name="Grid Table 4 Accent 4" w:uiPriority="49"/>
-    <w:lsdException w:name="Grid Table 5 Dark Accent 4" w:uiPriority="50"/>
-    <w:lsdException w:name="Grid Table 6 Colorful Accent 4" w:uiPriority="51"/>
-    <w:lsdException w:name="Grid Table 7 Colorful Accent 4" w:uiPriority="52"/>
-    <w:lsdException w:name="Grid Table 1 Light Accent 5" w:uiPriority="46"/>
-    <w:lsdException w:name="Grid Table 2 Accent 5" w:uiPriority="47"/>
-    <w:lsdException w:name="Grid Table 3 Accent 5" w:uiPriority="48"/>
-    <w:lsdException w:name="Grid Table 4 Accent 5" w:uiPriority="49"/>
-    <w:lsdException w:name="Grid Table 5 Dark Accent 5" w:uiPriority="50"/>
-    <w:lsdException w:name="Grid Table 6 Colorful Accent 5" w:uiPriority="51"/>
-    <w:lsdException w:name="Grid Table 7 Colorful Accent 5" w:uiPriority="52"/>
-    <w:lsdException w:name="Grid Table 1 Light Accent 6" w:uiPriority="46"/>
-    <w:lsdException w:name="Grid Table 2 Accent 6" w:uiPriority="47"/>
-    <w:lsdException w:name="Grid Table 3 Accent 6" w:uiPriority="48"/>
-    <w:lsdException w:name="Grid Table 4 Accent 6" w:uiPriority="49"/>
-    <w:lsdException w:name="Grid Table 5 Dark Accent 6" w:uiPriority="50"/>
-    <w:lsdException w:name="Grid Table 6 Colorful Accent 6" w:uiPriority="51"/>
-    <w:lsdException w:name="Grid Table 7 Colorful Accent 6" w:uiPriority="52"/>
-    <w:lsdException w:name="List Table 1 Light" w:uiPriority="46"/>
-    <w:lsdException w:name="List Table 2" w:uiPriority="47"/>
-    <w:lsdException w:name="List Table 3" w:uiPriority="48"/>
-    <w:lsdException w:name="List Table 4" w:uiPriority="49"/>
-    <w:lsdException w:name="List Table 5 Dark" w:uiPriority="50"/>
-    <w:lsdException w:name="List Table 6 Colorful" w:uiPriority="51"/>
-    <w:lsdException w:name="List Table 7 Colorful" w:uiPriority="52"/>
-    <w:lsdException w:name="List Table 1 Light Accent 1" w:uiPriority="46"/>
-    <w:lsdException w:name="List Table 2 Accent 1" w:uiPriority="47"/>
-    <w:lsdException w:name="List Table 3 Accent 1" w:uiPriority="48"/>
-    <w:lsdException w:name="List Table 4 Accent 1" w:uiPriority="49"/>
-    <w:lsdException w:name="List Table 5 Dark Accent 1" w:uiPriority="50"/>
-    <w:lsdException w:name="List Table 6 Colorful Accent 1" w:uiPriority="51"/>
-    <w:lsdException w:name="List Table 7 Colorful Accent 1" w:uiPriority="52"/>
-    <w:lsdException w:name="List Table 1 Light Accent 2" w:uiPriority="46"/>
-    <w:lsdException w:name="List Table 2 Accent 2" w:uiPriority="47"/>
-    <w:lsdException w:name="List Table 3 Accent 2" w:uiPriority="48"/>
-    <w:lsdException w:name="List Table 4 Accent 2" w:uiPriority="49"/>
-    <w:lsdException w:name="List Table 5 Dark Accent 2" w:uiPriority="50"/>
-    <w:lsdException w:name="List Table 6 Colorful Accent 2" w:uiPriority="51"/>
-    <w:lsdException w:name="List Table 7 Colorful Accent 2" w:uiPriority="52"/>
-    <w:lsdException w:name="List Table 1 Light Accent 3" w:uiPriority="46"/>
-    <w:lsdException w:name="List Table 2 Accent 3" w:uiPriority="47"/>
-    <w:lsdException w:name="List Table 3 Accent 3" w:uiPriority="48"/>
-    <w:lsdException w:name="List Table 4 Accent 3" w:uiPriority="49"/>
-    <w:lsdException w:name="List Table 5 Dark Accent 3" w:uiPriority="50"/>
-    <w:lsdException w:name="List Table 6 Colorful Accent 3" w:uiPriority="51"/>
-    <w:lsdException w:name="List Table 7 Colorful Accent 3" w:uiPriority="52"/>
-    <w:lsdException w:name="List Table 1 Light Accent 4" w:uiPriority="46"/>
-    <w:lsdException w:name="List Table 2 Accent 4" w:uiPriority="47"/>
-    <w:lsdException w:name="List Table 3 Accent 4" w:uiPriority="48"/>
-    <w:lsdException w:name="List Table 4 Accent 4" w:uiPriority="49"/>
-    <w:lsdException w:name="List Table 5 Dark Accent 4" w:uiPriority="50"/>
-    <w:lsdException w:name="List Table 6 Colorful Accent 4" w:uiPriority="51"/>
-    <w:lsdException w:name="List Table 7 Colorful Accent 4" w:uiPriority="52"/>
-    <w:lsdException w:name="List Table 1 Light Accent 5" w:uiPriority="46"/>
-    <w:lsdException w:name="List Table 2 Accent 5" w:uiPriority="47"/>
-    <w:lsdException w:name="List Table 3 Accent 5" w:uiPriority="48"/>
-    <w:lsdException w:name="List Table 4 Accent 5" w:uiPriority="49"/>
-    <w:lsdException w:name="List Table 5 Dark Accent 5" w:uiPriority="50"/>
-    <w:lsdException w:name="List Table 6 Colorful Accent 5" w:uiPriority="51"/>
-    <w:lsdException w:name="List Table 7 Colorful Accent 5" w:uiPriority="52"/>
-    <w:lsdException w:name="List Table 1 Light Accent 6" w:uiPriority="46"/>
-    <w:lsdException w:name="List Table 2 Accent 6" w:uiPriority="47"/>
-    <w:lsdException w:name="List Table 3 Accent 6" w:uiPriority="48"/>
-    <w:lsdException w:name="List Table 4 Accent 6" w:uiPriority="49"/>
-    <w:lsdException w:name="List Table 5 Dark Accent 6" w:uiPriority="50"/>
-    <w:lsdException w:name="List Table 6 Colorful Accent 6" w:uiPriority="51"/>
-    <w:lsdException w:name="List Table 7 Colorful Accent 6" w:uiPriority="52"/>
+  <w:latentStyles w:defLockedState="0" w:defUIPriority="99" w:defSemiHidden="1" w:defUnhideWhenUsed="1" w:defQFormat="0" w:count="267">
+    <w:lsdException w:name="Normal" w:semiHidden="0" w:uiPriority="0" w:unhideWhenUsed="0" w:qFormat="1"/>
+    <w:lsdException w:name="heading 1" w:semiHidden="0" w:uiPriority="9" w:unhideWhenUsed="0" w:qFormat="1"/>
+    <w:lsdException w:name="heading 2" w:uiPriority="9" w:qFormat="1"/>
+    <w:lsdException w:name="heading 3" w:uiPriority="9" w:qFormat="1"/>
+    <w:lsdException w:name="heading 4" w:uiPriority="9" w:qFormat="1"/>
+    <w:lsdException w:name="heading 5" w:uiPriority="9" w:qFormat="1"/>
+    <w:lsdException w:name="heading 6" w:uiPriority="9" w:qFormat="1"/>
+    <w:lsdException w:name="heading 7" w:uiPriority="9" w:qFormat="1"/>
+    <w:lsdException w:name="heading 8" w:uiPriority="9" w:qFormat="1"/>
+    <w:lsdException w:name="heading 9" w:uiPriority="9" w:qFormat="1"/>
+    <w:lsdException w:name="toc 1" w:uiPriority="39"/>
+    <w:lsdException w:name="toc 2" w:uiPriority="39"/>
+    <w:lsdException w:name="toc 3" w:uiPriority="39"/>
+    <w:lsdException w:name="toc 4" w:uiPriority="39"/>
+    <w:lsdException w:name="toc 5" w:uiPriority="39"/>
+    <w:lsdException w:name="toc 6" w:uiPriority="39"/>
+    <w:lsdException w:name="toc 7" w:uiPriority="39"/>
+    <w:lsdException w:name="toc 8" w:uiPriority="39"/>
+    <w:lsdException w:name="toc 9" w:uiPriority="39"/>
+    <w:lsdException w:name="caption" w:uiPriority="35" w:qFormat="1"/>
+    <w:lsdException w:name="Title" w:semiHidden="0" w:uiPriority="10" w:unhideWhenUsed="0" w:qFormat="1"/>
+    <w:lsdException w:name="Default Paragraph Font" w:uiPriority="1"/>
+    <w:lsdException w:name="Subtitle" w:semiHidden="0" w:uiPriority="11" w:unhideWhenUsed="0" w:qFormat="1"/>
+    <w:lsdException w:name="Strong" w:semiHidden="0" w:uiPriority="22" w:unhideWhenUsed="0" w:qFormat="1"/>
+    <w:lsdException w:name="Emphasis" w:semiHidden="0" w:uiPriority="20" w:unhideWhenUsed="0" w:qFormat="1"/>
+    <w:lsdException w:name="Table Grid" w:semiHidden="0" w:uiPriority="59" w:unhideWhenUsed="0"/>
+    <w:lsdException w:name="Placeholder Text" w:unhideWhenUsed="0"/>
+    <w:lsdException w:name="No Spacing" w:semiHidden="0" w:uiPriority="1" w:unhideWhenUsed="0" w:qFormat="1"/>
+    <w:lsdException w:name="Light Shading" w:semiHidden="0" w:uiPriority="60" w:unhideWhenUsed="0"/>
+    <w:lsdException w:name="Light List" w:semiHidden="0" w:uiPriority="61" w:unhideWhenUsed="0"/>
+    <w:lsdException w:name="Light Grid" w:semiHidden="0" w:uiPriority="62" w:unhideWhenUsed="0"/>
+    <w:lsdException w:name="Medium Shading 1" w:semiHidden="0" w:uiPriority="63" w:unhideWhenUsed="0"/>
+    <w:lsdException w:name="Medium Shading 2" w:semiHidden="0" w:uiPriority="64" w:unhideWhenUsed="0"/>
+    <w:lsdException w:name="Medium List 1" w:semiHidden="0" w:uiPriority="65" w:unhideWhenUsed="0"/>
+    <w:lsdException w:name="Medium List 2" w:semiHidden="0" w:uiPriority="66" w:unhideWhenUsed="0"/>
+    <w:lsdException w:name="Medium Grid 1" w:semiHidden="0" w:uiPriority="67" w:unhideWhenUsed="0"/>
+    <w:lsdException w:name="Medium Grid 2" w:semiHidden="0" w:uiPriority="68" w:unhideWhenUsed="0"/>
+    <w:lsdException w:name="Medium Grid 3" w:semiHidden="0" w:uiPriority="69" w:unhideWhenUsed="0"/>
+    <w:lsdException w:name="Dark List" w:semiHidden="0" w:uiPriority="70" w:unhideWhenUsed="0"/>
+    <w:lsdException w:name="Colorful Shading" w:semiHidden="0" w:uiPriority="71" w:unhideWhenUsed="0"/>
+    <w:lsdException w:name="Colorful List" w:semiHidden="0" w:uiPriority="72" w:unhideWhenUsed="0"/>
+    <w:lsdException w:name="Colorful Grid" w:semiHidden="0" w:uiPriority="73" w:unhideWhenUsed="0"/>
+    <w:lsdException w:name="Light Shading Accent 1" w:semiHidden="0" w:uiPriority="60" w:unhideWhenUsed="0"/>
+    <w:lsdException w:name="Light List Accent 1" w:semiHidden="0" w:uiPriority="61" w:unhideWhenUsed="0"/>
+    <w:lsdException w:name="Light Grid Accent 1" w:semiHidden="0" w:uiPriority="62" w:unhideWhenUsed="0"/>
+    <w:lsdException w:name="Medium Shading 1 Accent 1" w:semiHidden="0" w:uiPriority="63" w:unhideWhenUsed="0"/>
+    <w:lsdException w:name="Medium Shading 2 Accent 1" w:semiHidden="0" w:uiPriority="64" w:unhideWhenUsed="0"/>
+    <w:lsdException w:name="Medium List 1 Accent 1" w:semiHidden="0" w:uiPriority="65" w:unhideWhenUsed="0"/>
+    <w:lsdException w:name="Revision" w:unhideWhenUsed="0"/>
+    <w:lsdException w:name="List Paragraph" w:semiHidden="0" w:uiPriority="34" w:unhideWhenUsed="0" w:qFormat="1"/>
+    <w:lsdException w:name="Quote" w:semiHidden="0" w:uiPriority="29" w:unhideWhenUsed="0" w:qFormat="1"/>
+    <w:lsdException w:name="Intense Quote" w:semiHidden="0" w:uiPriority="30" w:unhideWhenUsed="0" w:qFormat="1"/>
+    <w:lsdException w:name="Medium List 2 Accent 1" w:semiHidden="0" w:uiPriority="66" w:unhideWhenUsed="0"/>
+    <w:lsdException w:name="Medium Grid 1 Accent 1" w:semiHidden="0" w:uiPriority="67" w:unhideWhenUsed="0"/>
+    <w:lsdException w:name="Medium Grid 2 Accent 1" w:semiHidden="0" w:uiPriority="68" w:unhideWhenUsed="0"/>
+    <w:lsdException w:name="Medium Grid 3 Accent 1" w:semiHidden="0" w:uiPriority="69" w:unhideWhenUsed="0"/>
+    <w:lsdException w:name="Dark List Accent 1" w:semiHidden="0" w:uiPriority="70" w:unhideWhenUsed="0"/>
+    <w:lsdException w:name="Colorful Shading Accent 1" w:semiHidden="0" w:uiPriority="71" w:unhideWhenUsed="0"/>
+    <w:lsdException w:name="Colorful List Accent 1" w:semiHidden="0" w:uiPriority="72" w:unhideWhenUsed="0"/>
+    <w:lsdException w:name="Colorful Grid Accent 1" w:semiHidden="0" w:uiPriority="73" w:unhideWhenUsed="0"/>
+    <w:lsdException w:name="Light Shading Accent 2" w:semiHidden="0" w:uiPriority="60" w:unhideWhenUsed="0"/>
+    <w:lsdException w:name="Light List Accent 2" w:semiHidden="0" w:uiPriority="61" w:unhideWhenUsed="0"/>
+    <w:lsdException w:name="Light Grid Accent 2" w:semiHidden="0" w:uiPriority="62" w:unhideWhenUsed="0"/>
+    <w:lsdException w:name="Medium Shading 1 Accent 2" w:semiHidden="0" w:uiPriority="63" w:unhideWhenUsed="0"/>
+    <w:lsdException w:name="Medium Shading 2 Accent 2" w:semiHidden="0" w:uiPriority="64" w:unhideWhenUsed="0"/>
+    <w:lsdException w:name="Medium List 1 Accent 2" w:semiHidden="0" w:uiPriority="65" w:unhideWhenUsed="0"/>
+    <w:lsdException w:name="Medium List 2 Accent 2" w:semiHidden="0" w:uiPriority="66" w:unhideWhenUsed="0"/>
+    <w:lsdException w:name="Medium Grid 1 Accent 2" w:semiHidden="0" w:uiPriority="67" w:unhideWhenUsed="0"/>
+    <w:lsdException w:name="Medium Grid 2 Accent 2" w:semiHidden="0" w:uiPriority="68" w:unhideWhenUsed="0"/>
+    <w:lsdException w:name="Medium Grid 3 Accent 2" w:semiHidden="0" w:uiPriority="69" w:unhideWhenUsed="0"/>
+    <w:lsdException w:name="Dark List Accent 2" w:semiHidden="0" w:uiPriority="70" w:unhideWhenUsed="0"/>
+    <w:lsdException w:name="Colorful Shading Accent 2" w:semiHidden="0" w:uiPriority="71" w:unhideWhenUsed="0"/>
+    <w:lsdException w:name="Colorful List Accent 2" w:semiHidden="0" w:uiPriority="72" w:unhideWhenUsed="0"/>
+    <w:lsdException w:name="Colorful Grid Accent 2" w:semiHidden="0" w:uiPriority="73" w:unhideWhenUsed="0"/>
+    <w:lsdException w:name="Light Shading Accent 3" w:semiHidden="0" w:uiPriority="60" w:unhideWhenUsed="0"/>
+    <w:lsdException w:name="Light List Accent 3" w:semiHidden="0" w:uiPriority="61" w:unhideWhenUsed="0"/>
+    <w:lsdException w:name="Light Grid Accent 3" w:semiHidden="0" w:uiPriority="62" w:unhideWhenUsed="0"/>
+    <w:lsdException w:name="Medium Shading 1 Accent 3" w:semiHidden="0" w:uiPriority="63" w:unhideWhenUsed="0"/>
+    <w:lsdException w:name="Medium Shading 2 Accent 3" w:semiHidden="0" w:uiPriority="64" w:unhideWhenUsed="0"/>
+    <w:lsdException w:name="Medium List 1 Accent 3" w:semiHidden="0" w:uiPriority="65" w:unhideWhenUsed="0"/>
+    <w:lsdException w:name="Medium List 2 Accent 3" w:semiHidden="0" w:uiPriority="66" w:unhideWhenUsed="0"/>
+    <w:lsdException w:name="Medium Grid 1 Accent 3" w:semiHidden="0" w:uiPriority="67" w:unhideWhenUsed="0"/>
+    <w:lsdException w:name="Medium Grid 2 Accent 3" w:semiHidden="0" w:uiPriority="68" w:unhideWhenUsed="0"/>
+    <w:lsdException w:name="Medium Grid 3 Accent 3" w:semiHidden="0" w:uiPriority="69" w:unhideWhenUsed="0"/>
+    <w:lsdException w:name="Dark List Accent 3" w:semiHidden="0" w:uiPriority="70" w:unhideWhenUsed="0"/>
+    <w:lsdException w:name="Colorful Shading Accent 3" w:semiHidden="0" w:uiPriority="71" w:unhideWhenUsed="0"/>
+    <w:lsdException w:name="Colorful List Accent 3" w:semiHidden="0" w:uiPriority="72" w:unhideWhenUsed="0"/>
+    <w:lsdException w:name="Colorful Grid Accent 3" w:semiHidden="0" w:uiPriority="73" w:unhideWhenUsed="0"/>
+    <w:lsdException w:name="Light Shading Accent 4" w:semiHidden="0" w:uiPriority="60" w:unhideWhenUsed="0"/>
+    <w:lsdException w:name="Light List Accent 4" w:semiHidden="0" w:uiPriority="61" w:unhideWhenUsed="0"/>
+    <w:lsdException w:name="Light Grid Accent 4" w:semiHidden="0" w:uiPriority="62" w:unhideWhenUsed="0"/>
+    <w:lsdException w:name="Medium Shading 1 Accent 4" w:semiHidden="0" w:uiPriority="63" w:unhideWhenUsed="0"/>
+    <w:lsdException w:name="Medium Shading 2 Accent 4" w:semiHidden="0" w:uiPriority="64" w:unhideWhenUsed="0"/>
+    <w:lsdException w:name="Medium List 1 Accent 4" w:semiHidden="0" w:uiPriority="65" w:unhideWhenUsed="0"/>
+    <w:lsdException w:name="Medium List 2 Accent 4" w:semiHidden="0" w:uiPriority="66" w:unhideWhenUsed="0"/>
+    <w:lsdException w:name="Medium Grid 1 Accent 4" w:semiHidden="0" w:uiPriority="67" w:unhideWhenUsed="0"/>
+    <w:lsdException w:name="Medium Grid 2 Accent 4" w:semiHidden="0" w:uiPriority="68" w:unhideWhenUsed="0"/>
+    <w:lsdException w:name="Medium Grid 3 Accent 4" w:semiHidden="0" w:uiPriority="69" w:unhideWhenUsed="0"/>
+    <w:lsdException w:name="Dark List Accent 4" w:semiHidden="0" w:uiPriority="70" w:unhideWhenUsed="0"/>
+    <w:lsdException w:name="Colorful Shading Accent 4" w:semiHidden="0" w:uiPriority="71" w:unhideWhenUsed="0"/>
+    <w:lsdException w:name="Colorful List Accent 4" w:semiHidden="0" w:uiPriority="72" w:unhideWhenUsed="0"/>
+    <w:lsdException w:name="Colorful Grid Accent 4" w:semiHidden="0" w:uiPriority="73" w:unhideWhenUsed="0"/>
+    <w:lsdException w:name="Light Shading Accent 5" w:semiHidden="0" w:uiPriority="60" w:unhideWhenUsed="0"/>
+    <w:lsdException w:name="Light List Accent 5" w:semiHidden="0" w:uiPriority="61" w:unhideWhenUsed="0"/>
+    <w:lsdException w:name="Light Grid Accent 5" w:semiHidden="0" w:uiPriority="62" w:unhideWhenUsed="0"/>
+    <w:lsdException w:name="Medium Shading 1 Accent 5" w:semiHidden="0" w:uiPriority="63" w:unhideWhenUsed="0"/>
+    <w:lsdException w:name="Medium Shading 2 Accent 5" w:semiHidden="0" w:uiPriority="64" w:unhideWhenUsed="0"/>
+    <w:lsdException w:name="Medium List 1 Accent 5" w:semiHidden="0" w:uiPriority="65" w:unhideWhenUsed="0"/>
+    <w:lsdException w:name="Medium List 2 Accent 5" w:semiHidden="0" w:uiPriority="66" w:unhideWhenUsed="0"/>
+    <w:lsdException w:name="Medium Grid 1 Accent 5" w:semiHidden="0" w:uiPriority="67" w:unhideWhenUsed="0"/>
+    <w:lsdException w:name="Medium Grid 2 Accent 5" w:semiHidden="0" w:uiPriority="68" w:unhideWhenUsed="0"/>
+    <w:lsdException w:name="Medium Grid 3 Accent 5" w:semiHidden="0" w:uiPriority="69" w:unhideWhenUsed="0"/>
+    <w:lsdException w:name="Dark List Accent 5" w:semiHidden="0" w:uiPriority="70" w:unhideWhenUsed="0"/>
+    <w:lsdException w:name="Colorful Shading Accent 5" w:semiHidden="0" w:uiPriority="71" w:unhideWhenUsed="0"/>
+    <w:lsdException w:name="Colorful List Accent 5" w:semiHidden="0" w:uiPriority="72" w:unhideWhenUsed="0"/>
+    <w:lsdException w:name="Colorful Grid Accent 5" w:semiHidden="0" w:uiPriority="73" w:unhideWhenUsed="0"/>
+    <w:lsdException w:name="Light Shading Accent 6" w:semiHidden="0" w:uiPriority="60" w:unhideWhenUsed="0"/>
+    <w:lsdException w:name="Light List Accent 6" w:semiHidden="0" w:uiPriority="61" w:unhideWhenUsed="0"/>
+    <w:lsdException w:name="Light Grid Accent 6" w:semiHidden="0" w:uiPriority="62" w:unhideWhenUsed="0"/>
+    <w:lsdException w:name="Medium Shading 1 Accent 6" w:semiHidden="0" w:uiPriority="63" w:unhideWhenUsed="0"/>
+    <w:lsdException w:name="Medium Shading 2 Accent 6" w:semiHidden="0" w:uiPriority="64" w:unhideWhenUsed="0"/>
+    <w:lsdException w:name="Medium List 1 Accent 6" w:semiHidden="0" w:uiPriority="65" w:unhideWhenUsed="0"/>
+    <w:lsdException w:name="Medium List 2 Accent 6" w:semiHidden="0" w:uiPriority="66" w:unhideWhenUsed="0"/>
+    <w:lsdException w:name="Medium Grid 1 Accent 6" w:semiHidden="0" w:uiPriority="67" w:unhideWhenUsed="0"/>
+    <w:lsdException w:name="Medium Grid 2 Accent 6" w:semiHidden="0" w:uiPriority="68" w:unhideWhenUsed="0"/>
+    <w:lsdException w:name="Medium Grid 3 Accent 6" w:semiHidden="0" w:uiPriority="69" w:unhideWhenUsed="0"/>
+    <w:lsdException w:name="Dark List Accent 6" w:semiHidden="0" w:uiPriority="70" w:unhideWhenUsed="0"/>
+    <w:lsdException w:name="Colorful Shading Accent 6" w:semiHidden="0" w:uiPriority="71" w:unhideWhenUsed="0"/>
+    <w:lsdException w:name="Colorful List Accent 6" w:semiHidden="0" w:uiPriority="72" w:unhideWhenUsed="0"/>
+    <w:lsdException w:name="Colorful Grid Accent 6" w:semiHidden="0" w:uiPriority="73" w:unhideWhenUsed="0"/>
+    <w:lsdException w:name="Subtle Emphasis" w:semiHidden="0" w:uiPriority="19" w:unhideWhenUsed="0" w:qFormat="1"/>
+    <w:lsdException w:name="Intense Emphasis" w:semiHidden="0" w:uiPriority="21" w:unhideWhenUsed="0" w:qFormat="1"/>
+    <w:lsdException w:name="Subtle Reference" w:semiHidden="0" w:uiPriority="31" w:unhideWhenUsed="0" w:qFormat="1"/>
+    <w:lsdException w:name="Intense Reference" w:semiHidden="0" w:uiPriority="32" w:unhideWhenUsed="0" w:qFormat="1"/>
+    <w:lsdException w:name="Book Title" w:semiHidden="0" w:uiPriority="33" w:unhideWhenUsed="0" w:qFormat="1"/>
+    <w:lsdException w:name="Bibliography" w:uiPriority="37"/>
+    <w:lsdException w:name="TOC Heading" w:uiPriority="39" w:qFormat="1"/>
   </w:latentStyles>
   <w:style w:type="paragraph" w:default="1" w:styleId="Normal">
     <w:name w:val="Normal"/>
@@ -14274,7 +13961,387 @@
     <w:semiHidden/>
     <w:unhideWhenUsed/>
   </w:style>
-  <w:style w:type="paragraph" w:styleId="Puesto">
+  <w:style w:type="paragraph" w:styleId="Ttulo">
+    <w:name w:val="Title"/>
+    <w:basedOn w:val="Normal"/>
+    <w:next w:val="Normal"/>
+    <w:pPr>
+      <w:spacing w:before="480" w:after="120"/>
+    </w:pPr>
+    <w:rPr>
+      <w:b/>
+      <w:sz w:val="72"/>
+    </w:rPr>
+  </w:style>
+  <w:style w:type="paragraph" w:styleId="Subttulo">
+    <w:name w:val="Subtitle"/>
+    <w:basedOn w:val="Normal"/>
+    <w:next w:val="Normal"/>
+    <w:pPr>
+      <w:spacing w:before="360" w:after="80"/>
+    </w:pPr>
+    <w:rPr>
+      <w:rFonts w:ascii="Georgia" w:eastAsia="Georgia" w:hAnsi="Georgia" w:cs="Georgia"/>
+      <w:i/>
+      <w:color w:val="666666"/>
+      <w:sz w:val="48"/>
+    </w:rPr>
+  </w:style>
+  <w:style w:type="paragraph" w:styleId="Textodeglobo">
+    <w:name w:val="Balloon Text"/>
+    <w:basedOn w:val="Normal"/>
+    <w:link w:val="TextodegloboCar"/>
+    <w:uiPriority w:val="99"/>
+    <w:semiHidden/>
+    <w:unhideWhenUsed/>
+    <w:rsid w:val="002B28E0"/>
+    <w:rPr>
+      <w:rFonts w:ascii="Tahoma" w:hAnsi="Tahoma" w:cs="Tahoma"/>
+      <w:sz w:val="16"/>
+      <w:szCs w:val="16"/>
+    </w:rPr>
+  </w:style>
+  <w:style w:type="character" w:customStyle="1" w:styleId="TextodegloboCar">
+    <w:name w:val="Texto de globo Car"/>
+    <w:basedOn w:val="Fuentedeprrafopredeter"/>
+    <w:link w:val="Textodeglobo"/>
+    <w:uiPriority w:val="99"/>
+    <w:semiHidden/>
+    <w:rsid w:val="002B28E0"/>
+    <w:rPr>
+      <w:rFonts w:ascii="Tahoma" w:eastAsia="Times New Roman" w:hAnsi="Tahoma" w:cs="Tahoma"/>
+      <w:color w:val="000000"/>
+      <w:sz w:val="16"/>
+      <w:szCs w:val="16"/>
+    </w:rPr>
+  </w:style>
+  <w:style w:type="paragraph" w:styleId="Encabezado">
+    <w:name w:val="header"/>
+    <w:basedOn w:val="Normal"/>
+    <w:link w:val="EncabezadoCar"/>
+    <w:uiPriority w:val="99"/>
+    <w:unhideWhenUsed/>
+    <w:rsid w:val="0039791C"/>
+    <w:pPr>
+      <w:tabs>
+        <w:tab w:val="center" w:pos="4419"/>
+        <w:tab w:val="right" w:pos="8838"/>
+      </w:tabs>
+    </w:pPr>
+  </w:style>
+  <w:style w:type="character" w:customStyle="1" w:styleId="EncabezadoCar">
+    <w:name w:val="Encabezado Car"/>
+    <w:basedOn w:val="Fuentedeprrafopredeter"/>
+    <w:link w:val="Encabezado"/>
+    <w:uiPriority w:val="99"/>
+    <w:rsid w:val="0039791C"/>
+    <w:rPr>
+      <w:rFonts w:ascii="Times New Roman" w:eastAsia="Times New Roman" w:hAnsi="Times New Roman" w:cs="Times New Roman"/>
+      <w:color w:val="000000"/>
+      <w:sz w:val="20"/>
+    </w:rPr>
+  </w:style>
+  <w:style w:type="paragraph" w:styleId="Piedepgina">
+    <w:name w:val="footer"/>
+    <w:basedOn w:val="Normal"/>
+    <w:link w:val="PiedepginaCar"/>
+    <w:uiPriority w:val="99"/>
+    <w:unhideWhenUsed/>
+    <w:rsid w:val="0039791C"/>
+    <w:pPr>
+      <w:tabs>
+        <w:tab w:val="center" w:pos="4419"/>
+        <w:tab w:val="right" w:pos="8838"/>
+      </w:tabs>
+    </w:pPr>
+  </w:style>
+  <w:style w:type="character" w:customStyle="1" w:styleId="PiedepginaCar">
+    <w:name w:val="Pie de página Car"/>
+    <w:basedOn w:val="Fuentedeprrafopredeter"/>
+    <w:link w:val="Piedepgina"/>
+    <w:uiPriority w:val="99"/>
+    <w:rsid w:val="0039791C"/>
+    <w:rPr>
+      <w:rFonts w:ascii="Times New Roman" w:eastAsia="Times New Roman" w:hAnsi="Times New Roman" w:cs="Times New Roman"/>
+      <w:color w:val="000000"/>
+      <w:sz w:val="20"/>
+    </w:rPr>
+  </w:style>
+</w:styles>
+</file>
+
+<file path=word/stylesWithEffects.xml><?xml version="1.0" encoding="utf-8"?>
+<w:styles xmlns:wpc="http://schemas.microsoft.com/office/word/2010/wordprocessingCanvas" xmlns:mc="http://schemas.openxmlformats.org/markup-compatibility/2006" xmlns:o="urn:schemas-microsoft-com:office:office" xmlns:r="http://schemas.openxmlformats.org/officeDocument/2006/relationships" xmlns:m="http://schemas.openxmlformats.org/officeDocument/2006/math" xmlns:v="urn:schemas-microsoft-com:vml" xmlns:wp14="http://schemas.microsoft.com/office/word/2010/wordprocessingDrawing" xmlns:wp="http://schemas.openxmlformats.org/drawingml/2006/wordprocessingDrawing" xmlns:w10="urn:schemas-microsoft-com:office:word" xmlns:w="http://schemas.openxmlformats.org/wordprocessingml/2006/main" xmlns:w14="http://schemas.microsoft.com/office/word/2010/wordml" xmlns:wpg="http://schemas.microsoft.com/office/word/2010/wordprocessingGroup" xmlns:wpi="http://schemas.microsoft.com/office/word/2010/wordprocessingInk" xmlns:wne="http://schemas.microsoft.com/office/word/2006/wordml" xmlns:wps="http://schemas.microsoft.com/office/word/2010/wordprocessingShape" mc:Ignorable="w14 wp14">
+  <w:docDefaults>
+    <w:rPrDefault>
+      <w:rPr>
+        <w:rFonts w:asciiTheme="minorHAnsi" w:eastAsiaTheme="minorEastAsia" w:hAnsiTheme="minorHAnsi" w:cstheme="minorBidi"/>
+        <w:sz w:val="22"/>
+        <w:szCs w:val="22"/>
+        <w:lang w:val="es-PE" w:eastAsia="es-PE" w:bidi="ar-SA"/>
+      </w:rPr>
+    </w:rPrDefault>
+    <w:pPrDefault>
+      <w:pPr>
+        <w:spacing w:after="200" w:line="276" w:lineRule="auto"/>
+      </w:pPr>
+    </w:pPrDefault>
+  </w:docDefaults>
+  <w:latentStyles w:defLockedState="0" w:defUIPriority="99" w:defSemiHidden="1" w:defUnhideWhenUsed="1" w:defQFormat="0" w:count="267">
+    <w:lsdException w:name="Normal" w:semiHidden="0" w:uiPriority="0" w:unhideWhenUsed="0" w:qFormat="1"/>
+    <w:lsdException w:name="heading 1" w:semiHidden="0" w:uiPriority="9" w:unhideWhenUsed="0" w:qFormat="1"/>
+    <w:lsdException w:name="heading 2" w:uiPriority="9" w:qFormat="1"/>
+    <w:lsdException w:name="heading 3" w:uiPriority="9" w:qFormat="1"/>
+    <w:lsdException w:name="heading 4" w:uiPriority="9" w:qFormat="1"/>
+    <w:lsdException w:name="heading 5" w:uiPriority="9" w:qFormat="1"/>
+    <w:lsdException w:name="heading 6" w:uiPriority="9" w:qFormat="1"/>
+    <w:lsdException w:name="heading 7" w:uiPriority="9" w:qFormat="1"/>
+    <w:lsdException w:name="heading 8" w:uiPriority="9" w:qFormat="1"/>
+    <w:lsdException w:name="heading 9" w:uiPriority="9" w:qFormat="1"/>
+    <w:lsdException w:name="toc 1" w:uiPriority="39"/>
+    <w:lsdException w:name="toc 2" w:uiPriority="39"/>
+    <w:lsdException w:name="toc 3" w:uiPriority="39"/>
+    <w:lsdException w:name="toc 4" w:uiPriority="39"/>
+    <w:lsdException w:name="toc 5" w:uiPriority="39"/>
+    <w:lsdException w:name="toc 6" w:uiPriority="39"/>
+    <w:lsdException w:name="toc 7" w:uiPriority="39"/>
+    <w:lsdException w:name="toc 8" w:uiPriority="39"/>
+    <w:lsdException w:name="toc 9" w:uiPriority="39"/>
+    <w:lsdException w:name="caption" w:uiPriority="35" w:qFormat="1"/>
+    <w:lsdException w:name="Title" w:semiHidden="0" w:uiPriority="10" w:unhideWhenUsed="0" w:qFormat="1"/>
+    <w:lsdException w:name="Default Paragraph Font" w:uiPriority="1"/>
+    <w:lsdException w:name="Subtitle" w:semiHidden="0" w:uiPriority="11" w:unhideWhenUsed="0" w:qFormat="1"/>
+    <w:lsdException w:name="Strong" w:semiHidden="0" w:uiPriority="22" w:unhideWhenUsed="0" w:qFormat="1"/>
+    <w:lsdException w:name="Emphasis" w:semiHidden="0" w:uiPriority="20" w:unhideWhenUsed="0" w:qFormat="1"/>
+    <w:lsdException w:name="Table Grid" w:semiHidden="0" w:uiPriority="59" w:unhideWhenUsed="0"/>
+    <w:lsdException w:name="Placeholder Text" w:unhideWhenUsed="0"/>
+    <w:lsdException w:name="No Spacing" w:semiHidden="0" w:uiPriority="1" w:unhideWhenUsed="0" w:qFormat="1"/>
+    <w:lsdException w:name="Light Shading" w:semiHidden="0" w:uiPriority="60" w:unhideWhenUsed="0"/>
+    <w:lsdException w:name="Light List" w:semiHidden="0" w:uiPriority="61" w:unhideWhenUsed="0"/>
+    <w:lsdException w:name="Light Grid" w:semiHidden="0" w:uiPriority="62" w:unhideWhenUsed="0"/>
+    <w:lsdException w:name="Medium Shading 1" w:semiHidden="0" w:uiPriority="63" w:unhideWhenUsed="0"/>
+    <w:lsdException w:name="Medium Shading 2" w:semiHidden="0" w:uiPriority="64" w:unhideWhenUsed="0"/>
+    <w:lsdException w:name="Medium List 1" w:semiHidden="0" w:uiPriority="65" w:unhideWhenUsed="0"/>
+    <w:lsdException w:name="Medium List 2" w:semiHidden="0" w:uiPriority="66" w:unhideWhenUsed="0"/>
+    <w:lsdException w:name="Medium Grid 1" w:semiHidden="0" w:uiPriority="67" w:unhideWhenUsed="0"/>
+    <w:lsdException w:name="Medium Grid 2" w:semiHidden="0" w:uiPriority="68" w:unhideWhenUsed="0"/>
+    <w:lsdException w:name="Medium Grid 3" w:semiHidden="0" w:uiPriority="69" w:unhideWhenUsed="0"/>
+    <w:lsdException w:name="Dark List" w:semiHidden="0" w:uiPriority="70" w:unhideWhenUsed="0"/>
+    <w:lsdException w:name="Colorful Shading" w:semiHidden="0" w:uiPriority="71" w:unhideWhenUsed="0"/>
+    <w:lsdException w:name="Colorful List" w:semiHidden="0" w:uiPriority="72" w:unhideWhenUsed="0"/>
+    <w:lsdException w:name="Colorful Grid" w:semiHidden="0" w:uiPriority="73" w:unhideWhenUsed="0"/>
+    <w:lsdException w:name="Light Shading Accent 1" w:semiHidden="0" w:uiPriority="60" w:unhideWhenUsed="0"/>
+    <w:lsdException w:name="Light List Accent 1" w:semiHidden="0" w:uiPriority="61" w:unhideWhenUsed="0"/>
+    <w:lsdException w:name="Light Grid Accent 1" w:semiHidden="0" w:uiPriority="62" w:unhideWhenUsed="0"/>
+    <w:lsdException w:name="Medium Shading 1 Accent 1" w:semiHidden="0" w:uiPriority="63" w:unhideWhenUsed="0"/>
+    <w:lsdException w:name="Medium Shading 2 Accent 1" w:semiHidden="0" w:uiPriority="64" w:unhideWhenUsed="0"/>
+    <w:lsdException w:name="Medium List 1 Accent 1" w:semiHidden="0" w:uiPriority="65" w:unhideWhenUsed="0"/>
+    <w:lsdException w:name="Revision" w:unhideWhenUsed="0"/>
+    <w:lsdException w:name="List Paragraph" w:semiHidden="0" w:uiPriority="34" w:unhideWhenUsed="0" w:qFormat="1"/>
+    <w:lsdException w:name="Quote" w:semiHidden="0" w:uiPriority="29" w:unhideWhenUsed="0" w:qFormat="1"/>
+    <w:lsdException w:name="Intense Quote" w:semiHidden="0" w:uiPriority="30" w:unhideWhenUsed="0" w:qFormat="1"/>
+    <w:lsdException w:name="Medium List 2 Accent 1" w:semiHidden="0" w:uiPriority="66" w:unhideWhenUsed="0"/>
+    <w:lsdException w:name="Medium Grid 1 Accent 1" w:semiHidden="0" w:uiPriority="67" w:unhideWhenUsed="0"/>
+    <w:lsdException w:name="Medium Grid 2 Accent 1" w:semiHidden="0" w:uiPriority="68" w:unhideWhenUsed="0"/>
+    <w:lsdException w:name="Medium Grid 3 Accent 1" w:semiHidden="0" w:uiPriority="69" w:unhideWhenUsed="0"/>
+    <w:lsdException w:name="Dark List Accent 1" w:semiHidden="0" w:uiPriority="70" w:unhideWhenUsed="0"/>
+    <w:lsdException w:name="Colorful Shading Accent 1" w:semiHidden="0" w:uiPriority="71" w:unhideWhenUsed="0"/>
+    <w:lsdException w:name="Colorful List Accent 1" w:semiHidden="0" w:uiPriority="72" w:unhideWhenUsed="0"/>
+    <w:lsdException w:name="Colorful Grid Accent 1" w:semiHidden="0" w:uiPriority="73" w:unhideWhenUsed="0"/>
+    <w:lsdException w:name="Light Shading Accent 2" w:semiHidden="0" w:uiPriority="60" w:unhideWhenUsed="0"/>
+    <w:lsdException w:name="Light List Accent 2" w:semiHidden="0" w:uiPriority="61" w:unhideWhenUsed="0"/>
+    <w:lsdException w:name="Light Grid Accent 2" w:semiHidden="0" w:uiPriority="62" w:unhideWhenUsed="0"/>
+    <w:lsdException w:name="Medium Shading 1 Accent 2" w:semiHidden="0" w:uiPriority="63" w:unhideWhenUsed="0"/>
+    <w:lsdException w:name="Medium Shading 2 Accent 2" w:semiHidden="0" w:uiPriority="64" w:unhideWhenUsed="0"/>
+    <w:lsdException w:name="Medium List 1 Accent 2" w:semiHidden="0" w:uiPriority="65" w:unhideWhenUsed="0"/>
+    <w:lsdException w:name="Medium List 2 Accent 2" w:semiHidden="0" w:uiPriority="66" w:unhideWhenUsed="0"/>
+    <w:lsdException w:name="Medium Grid 1 Accent 2" w:semiHidden="0" w:uiPriority="67" w:unhideWhenUsed="0"/>
+    <w:lsdException w:name="Medium Grid 2 Accent 2" w:semiHidden="0" w:uiPriority="68" w:unhideWhenUsed="0"/>
+    <w:lsdException w:name="Medium Grid 3 Accent 2" w:semiHidden="0" w:uiPriority="69" w:unhideWhenUsed="0"/>
+    <w:lsdException w:name="Dark List Accent 2" w:semiHidden="0" w:uiPriority="70" w:unhideWhenUsed="0"/>
+    <w:lsdException w:name="Colorful Shading Accent 2" w:semiHidden="0" w:uiPriority="71" w:unhideWhenUsed="0"/>
+    <w:lsdException w:name="Colorful List Accent 2" w:semiHidden="0" w:uiPriority="72" w:unhideWhenUsed="0"/>
+    <w:lsdException w:name="Colorful Grid Accent 2" w:semiHidden="0" w:uiPriority="73" w:unhideWhenUsed="0"/>
+    <w:lsdException w:name="Light Shading Accent 3" w:semiHidden="0" w:uiPriority="60" w:unhideWhenUsed="0"/>
+    <w:lsdException w:name="Light List Accent 3" w:semiHidden="0" w:uiPriority="61" w:unhideWhenUsed="0"/>
+    <w:lsdException w:name="Light Grid Accent 3" w:semiHidden="0" w:uiPriority="62" w:unhideWhenUsed="0"/>
+    <w:lsdException w:name="Medium Shading 1 Accent 3" w:semiHidden="0" w:uiPriority="63" w:unhideWhenUsed="0"/>
+    <w:lsdException w:name="Medium Shading 2 Accent 3" w:semiHidden="0" w:uiPriority="64" w:unhideWhenUsed="0"/>
+    <w:lsdException w:name="Medium List 1 Accent 3" w:semiHidden="0" w:uiPriority="65" w:unhideWhenUsed="0"/>
+    <w:lsdException w:name="Medium List 2 Accent 3" w:semiHidden="0" w:uiPriority="66" w:unhideWhenUsed="0"/>
+    <w:lsdException w:name="Medium Grid 1 Accent 3" w:semiHidden="0" w:uiPriority="67" w:unhideWhenUsed="0"/>
+    <w:lsdException w:name="Medium Grid 2 Accent 3" w:semiHidden="0" w:uiPriority="68" w:unhideWhenUsed="0"/>
+    <w:lsdException w:name="Medium Grid 3 Accent 3" w:semiHidden="0" w:uiPriority="69" w:unhideWhenUsed="0"/>
+    <w:lsdException w:name="Dark List Accent 3" w:semiHidden="0" w:uiPriority="70" w:unhideWhenUsed="0"/>
+    <w:lsdException w:name="Colorful Shading Accent 3" w:semiHidden="0" w:uiPriority="71" w:unhideWhenUsed="0"/>
+    <w:lsdException w:name="Colorful List Accent 3" w:semiHidden="0" w:uiPriority="72" w:unhideWhenUsed="0"/>
+    <w:lsdException w:name="Colorful Grid Accent 3" w:semiHidden="0" w:uiPriority="73" w:unhideWhenUsed="0"/>
+    <w:lsdException w:name="Light Shading Accent 4" w:semiHidden="0" w:uiPriority="60" w:unhideWhenUsed="0"/>
+    <w:lsdException w:name="Light List Accent 4" w:semiHidden="0" w:uiPriority="61" w:unhideWhenUsed="0"/>
+    <w:lsdException w:name="Light Grid Accent 4" w:semiHidden="0" w:uiPriority="62" w:unhideWhenUsed="0"/>
+    <w:lsdException w:name="Medium Shading 1 Accent 4" w:semiHidden="0" w:uiPriority="63" w:unhideWhenUsed="0"/>
+    <w:lsdException w:name="Medium Shading 2 Accent 4" w:semiHidden="0" w:uiPriority="64" w:unhideWhenUsed="0"/>
+    <w:lsdException w:name="Medium List 1 Accent 4" w:semiHidden="0" w:uiPriority="65" w:unhideWhenUsed="0"/>
+    <w:lsdException w:name="Medium List 2 Accent 4" w:semiHidden="0" w:uiPriority="66" w:unhideWhenUsed="0"/>
+    <w:lsdException w:name="Medium Grid 1 Accent 4" w:semiHidden="0" w:uiPriority="67" w:unhideWhenUsed="0"/>
+    <w:lsdException w:name="Medium Grid 2 Accent 4" w:semiHidden="0" w:uiPriority="68" w:unhideWhenUsed="0"/>
+    <w:lsdException w:name="Medium Grid 3 Accent 4" w:semiHidden="0" w:uiPriority="69" w:unhideWhenUsed="0"/>
+    <w:lsdException w:name="Dark List Accent 4" w:semiHidden="0" w:uiPriority="70" w:unhideWhenUsed="0"/>
+    <w:lsdException w:name="Colorful Shading Accent 4" w:semiHidden="0" w:uiPriority="71" w:unhideWhenUsed="0"/>
+    <w:lsdException w:name="Colorful List Accent 4" w:semiHidden="0" w:uiPriority="72" w:unhideWhenUsed="0"/>
+    <w:lsdException w:name="Colorful Grid Accent 4" w:semiHidden="0" w:uiPriority="73" w:unhideWhenUsed="0"/>
+    <w:lsdException w:name="Light Shading Accent 5" w:semiHidden="0" w:uiPriority="60" w:unhideWhenUsed="0"/>
+    <w:lsdException w:name="Light List Accent 5" w:semiHidden="0" w:uiPriority="61" w:unhideWhenUsed="0"/>
+    <w:lsdException w:name="Light Grid Accent 5" w:semiHidden="0" w:uiPriority="62" w:unhideWhenUsed="0"/>
+    <w:lsdException w:name="Medium Shading 1 Accent 5" w:semiHidden="0" w:uiPriority="63" w:unhideWhenUsed="0"/>
+    <w:lsdException w:name="Medium Shading 2 Accent 5" w:semiHidden="0" w:uiPriority="64" w:unhideWhenUsed="0"/>
+    <w:lsdException w:name="Medium List 1 Accent 5" w:semiHidden="0" w:uiPriority="65" w:unhideWhenUsed="0"/>
+    <w:lsdException w:name="Medium List 2 Accent 5" w:semiHidden="0" w:uiPriority="66" w:unhideWhenUsed="0"/>
+    <w:lsdException w:name="Medium Grid 1 Accent 5" w:semiHidden="0" w:uiPriority="67" w:unhideWhenUsed="0"/>
+    <w:lsdException w:name="Medium Grid 2 Accent 5" w:semiHidden="0" w:uiPriority="68" w:unhideWhenUsed="0"/>
+    <w:lsdException w:name="Medium Grid 3 Accent 5" w:semiHidden="0" w:uiPriority="69" w:unhideWhenUsed="0"/>
+    <w:lsdException w:name="Dark List Accent 5" w:semiHidden="0" w:uiPriority="70" w:unhideWhenUsed="0"/>
+    <w:lsdException w:name="Colorful Shading Accent 5" w:semiHidden="0" w:uiPriority="71" w:unhideWhenUsed="0"/>
+    <w:lsdException w:name="Colorful List Accent 5" w:semiHidden="0" w:uiPriority="72" w:unhideWhenUsed="0"/>
+    <w:lsdException w:name="Colorful Grid Accent 5" w:semiHidden="0" w:uiPriority="73" w:unhideWhenUsed="0"/>
+    <w:lsdException w:name="Light Shading Accent 6" w:semiHidden="0" w:uiPriority="60" w:unhideWhenUsed="0"/>
+    <w:lsdException w:name="Light List Accent 6" w:semiHidden="0" w:uiPriority="61" w:unhideWhenUsed="0"/>
+    <w:lsdException w:name="Light Grid Accent 6" w:semiHidden="0" w:uiPriority="62" w:unhideWhenUsed="0"/>
+    <w:lsdException w:name="Medium Shading 1 Accent 6" w:semiHidden="0" w:uiPriority="63" w:unhideWhenUsed="0"/>
+    <w:lsdException w:name="Medium Shading 2 Accent 6" w:semiHidden="0" w:uiPriority="64" w:unhideWhenUsed="0"/>
+    <w:lsdException w:name="Medium List 1 Accent 6" w:semiHidden="0" w:uiPriority="65" w:unhideWhenUsed="0"/>
+    <w:lsdException w:name="Medium List 2 Accent 6" w:semiHidden="0" w:uiPriority="66" w:unhideWhenUsed="0"/>
+    <w:lsdException w:name="Medium Grid 1 Accent 6" w:semiHidden="0" w:uiPriority="67" w:unhideWhenUsed="0"/>
+    <w:lsdException w:name="Medium Grid 2 Accent 6" w:semiHidden="0" w:uiPriority="68" w:unhideWhenUsed="0"/>
+    <w:lsdException w:name="Medium Grid 3 Accent 6" w:semiHidden="0" w:uiPriority="69" w:unhideWhenUsed="0"/>
+    <w:lsdException w:name="Dark List Accent 6" w:semiHidden="0" w:uiPriority="70" w:unhideWhenUsed="0"/>
+    <w:lsdException w:name="Colorful Shading Accent 6" w:semiHidden="0" w:uiPriority="71" w:unhideWhenUsed="0"/>
+    <w:lsdException w:name="Colorful List Accent 6" w:semiHidden="0" w:uiPriority="72" w:unhideWhenUsed="0"/>
+    <w:lsdException w:name="Colorful Grid Accent 6" w:semiHidden="0" w:uiPriority="73" w:unhideWhenUsed="0"/>
+    <w:lsdException w:name="Subtle Emphasis" w:semiHidden="0" w:uiPriority="19" w:unhideWhenUsed="0" w:qFormat="1"/>
+    <w:lsdException w:name="Intense Emphasis" w:semiHidden="0" w:uiPriority="21" w:unhideWhenUsed="0" w:qFormat="1"/>
+    <w:lsdException w:name="Subtle Reference" w:semiHidden="0" w:uiPriority="31" w:unhideWhenUsed="0" w:qFormat="1"/>
+    <w:lsdException w:name="Intense Reference" w:semiHidden="0" w:uiPriority="32" w:unhideWhenUsed="0" w:qFormat="1"/>
+    <w:lsdException w:name="Book Title" w:semiHidden="0" w:uiPriority="33" w:unhideWhenUsed="0" w:qFormat="1"/>
+    <w:lsdException w:name="Bibliography" w:uiPriority="37"/>
+    <w:lsdException w:name="TOC Heading" w:uiPriority="39" w:qFormat="1"/>
+  </w:latentStyles>
+  <w:style w:type="paragraph" w:default="1" w:styleId="Normal">
+    <w:name w:val="Normal"/>
+    <w:pPr>
+      <w:spacing w:after="0" w:line="240" w:lineRule="auto"/>
+    </w:pPr>
+    <w:rPr>
+      <w:rFonts w:ascii="Times New Roman" w:eastAsia="Times New Roman" w:hAnsi="Times New Roman" w:cs="Times New Roman"/>
+      <w:color w:val="000000"/>
+      <w:sz w:val="20"/>
+    </w:rPr>
+  </w:style>
+  <w:style w:type="paragraph" w:styleId="Ttulo1">
+    <w:name w:val="heading 1"/>
+    <w:basedOn w:val="Normal"/>
+    <w:next w:val="Normal"/>
+    <w:pPr>
+      <w:spacing w:before="480" w:after="120"/>
+      <w:outlineLvl w:val="0"/>
+    </w:pPr>
+    <w:rPr>
+      <w:b/>
+      <w:sz w:val="48"/>
+    </w:rPr>
+  </w:style>
+  <w:style w:type="paragraph" w:styleId="Ttulo2">
+    <w:name w:val="heading 2"/>
+    <w:basedOn w:val="Normal"/>
+    <w:next w:val="Normal"/>
+    <w:pPr>
+      <w:spacing w:before="360" w:after="80"/>
+      <w:outlineLvl w:val="1"/>
+    </w:pPr>
+    <w:rPr>
+      <w:b/>
+      <w:sz w:val="36"/>
+    </w:rPr>
+  </w:style>
+  <w:style w:type="paragraph" w:styleId="Ttulo3">
+    <w:name w:val="heading 3"/>
+    <w:basedOn w:val="Normal"/>
+    <w:next w:val="Normal"/>
+    <w:pPr>
+      <w:spacing w:before="280" w:after="80"/>
+      <w:outlineLvl w:val="2"/>
+    </w:pPr>
+    <w:rPr>
+      <w:b/>
+      <w:sz w:val="28"/>
+    </w:rPr>
+  </w:style>
+  <w:style w:type="paragraph" w:styleId="Ttulo4">
+    <w:name w:val="heading 4"/>
+    <w:basedOn w:val="Normal"/>
+    <w:next w:val="Normal"/>
+    <w:pPr>
+      <w:spacing w:before="240" w:after="40"/>
+      <w:outlineLvl w:val="3"/>
+    </w:pPr>
+    <w:rPr>
+      <w:b/>
+      <w:sz w:val="24"/>
+    </w:rPr>
+  </w:style>
+  <w:style w:type="paragraph" w:styleId="Ttulo5">
+    <w:name w:val="heading 5"/>
+    <w:basedOn w:val="Normal"/>
+    <w:next w:val="Normal"/>
+    <w:pPr>
+      <w:spacing w:before="220" w:after="40"/>
+      <w:outlineLvl w:val="4"/>
+    </w:pPr>
+    <w:rPr>
+      <w:b/>
+      <w:sz w:val="22"/>
+    </w:rPr>
+  </w:style>
+  <w:style w:type="paragraph" w:styleId="Ttulo6">
+    <w:name w:val="heading 6"/>
+    <w:basedOn w:val="Normal"/>
+    <w:next w:val="Normal"/>
+    <w:pPr>
+      <w:spacing w:before="200" w:after="40"/>
+      <w:outlineLvl w:val="5"/>
+    </w:pPr>
+    <w:rPr>
+      <w:b/>
+    </w:rPr>
+  </w:style>
+  <w:style w:type="character" w:default="1" w:styleId="Fuentedeprrafopredeter">
+    <w:name w:val="Default Paragraph Font"/>
+    <w:uiPriority w:val="1"/>
+    <w:semiHidden/>
+    <w:unhideWhenUsed/>
+  </w:style>
+  <w:style w:type="table" w:default="1" w:styleId="Tablanormal">
+    <w:name w:val="Normal Table"/>
+    <w:uiPriority w:val="99"/>
+    <w:semiHidden/>
+    <w:unhideWhenUsed/>
+    <w:tblPr>
+      <w:tblInd w:w="0" w:type="dxa"/>
+      <w:tblCellMar>
+        <w:top w:w="0" w:type="dxa"/>
+        <w:left w:w="108" w:type="dxa"/>
+        <w:bottom w:w="0" w:type="dxa"/>
+        <w:right w:w="108" w:type="dxa"/>
+      </w:tblCellMar>
+    </w:tblPr>
+  </w:style>
+  <w:style w:type="numbering" w:default="1" w:styleId="Sinlista">
+    <w:name w:val="No List"/>
+    <w:uiPriority w:val="99"/>
+    <w:semiHidden/>
+    <w:unhideWhenUsed/>
+  </w:style>
+  <w:style w:type="paragraph" w:styleId="Ttulo">
     <w:name w:val="Title"/>
     <w:basedOn w:val="Normal"/>
     <w:next w:val="Normal"/>
@@ -14673,7 +14740,7 @@
 </file>
 
 <file path=customXml/itemProps1.xml><?xml version="1.0" encoding="utf-8"?>
-<ds:datastoreItem xmlns:ds="http://schemas.openxmlformats.org/officeDocument/2006/customXml" ds:itemID="{0CFF3EE4-E675-40C0-BF87-819E48CDE021}">
+<ds:datastoreItem xmlns:ds="http://schemas.openxmlformats.org/officeDocument/2006/customXml" ds:itemID="{4DFDE29C-EF3A-43A1-82EB-8D9D13AB6593}">
   <ds:schemaRefs>
     <ds:schemaRef ds:uri="http://schemas.openxmlformats.org/officeDocument/2006/bibliography"/>
   </ds:schemaRefs>

</xml_diff>

<commit_message>
DIAG SEC. registrar beta
</commit_message>
<xml_diff>
--- a/ModelodeNegocio.docx
+++ b/ModelodeNegocio.docx
@@ -1031,6 +1031,14 @@
                 <w:szCs w:val="18"/>
               </w:rPr>
             </w:pPr>
+            <w:r>
+              <w:rPr>
+                <w:rFonts w:ascii="Verdana" w:eastAsia="Verdana" w:hAnsi="Verdana" w:cs="Verdana"/>
+                <w:sz w:val="18"/>
+                <w:szCs w:val="18"/>
+              </w:rPr>
+              <w:t>Avance 2, completando</w:t>
+            </w:r>
           </w:p>
         </w:tc>
         <w:tc>
@@ -1256,6 +1264,30 @@
                 <w:szCs w:val="18"/>
               </w:rPr>
             </w:pPr>
+            <w:r>
+              <w:rPr>
+                <w:rFonts w:ascii="Verdana" w:eastAsia="Verdana" w:hAnsi="Verdana" w:cs="Verdana"/>
+                <w:sz w:val="18"/>
+                <w:szCs w:val="18"/>
+              </w:rPr>
+              <w:t>C</w:t>
+            </w:r>
+            <w:r>
+              <w:rPr>
+                <w:rFonts w:ascii="Verdana" w:eastAsia="Verdana" w:hAnsi="Verdana" w:cs="Verdana"/>
+                <w:sz w:val="18"/>
+                <w:szCs w:val="18"/>
+              </w:rPr>
+              <w:t>ompleto</w:t>
+            </w:r>
+            <w:r>
+              <w:rPr>
+                <w:rFonts w:ascii="Verdana" w:eastAsia="Verdana" w:hAnsi="Verdana" w:cs="Verdana"/>
+                <w:sz w:val="18"/>
+                <w:szCs w:val="18"/>
+              </w:rPr>
+              <w:t>, falta verificar.</w:t>
+            </w:r>
           </w:p>
         </w:tc>
         <w:tc>
@@ -6910,6 +6942,8 @@
           <w:noProof/>
         </w:rPr>
       </w:pPr>
+      <w:bookmarkStart w:id="17" w:name="_GoBack"/>
+      <w:bookmarkEnd w:id="17"/>
     </w:p>
     <w:p>
       <w:pPr>
@@ -7125,15 +7159,12 @@
       </w:pPr>
     </w:p>
     <w:p>
-      <w:bookmarkStart w:id="17" w:name="h.1ksv4uv" w:colFirst="0" w:colLast="0"/>
-      <w:bookmarkEnd w:id="17"/>
+      <w:bookmarkStart w:id="18" w:name="h.1ksv4uv" w:colFirst="0" w:colLast="0"/>
+      <w:bookmarkEnd w:id="18"/>
     </w:p>
     <w:p/>
     <w:p/>
-    <w:p>
-      <w:bookmarkStart w:id="18" w:name="_GoBack"/>
-      <w:bookmarkEnd w:id="18"/>
-    </w:p>
+    <w:p/>
     <w:p>
       <w:pPr>
         <w:spacing w:before="240" w:after="60"/>
@@ -11442,7 +11473,7 @@
       <w:rPr>
         <w:noProof/>
       </w:rPr>
-      <w:t>16</w:t>
+      <w:t>14</w:t>
     </w:r>
     <w:r>
       <w:fldChar w:fldCharType="end"/>
@@ -14740,7 +14771,7 @@
 </file>
 
 <file path=customXml/itemProps1.xml><?xml version="1.0" encoding="utf-8"?>
-<ds:datastoreItem xmlns:ds="http://schemas.openxmlformats.org/officeDocument/2006/customXml" ds:itemID="{4DFDE29C-EF3A-43A1-82EB-8D9D13AB6593}">
+<ds:datastoreItem xmlns:ds="http://schemas.openxmlformats.org/officeDocument/2006/customXml" ds:itemID="{20B388A3-D9E1-4CB3-BE3A-504DFE4609F3}">
   <ds:schemaRefs>
     <ds:schemaRef ds:uri="http://schemas.openxmlformats.org/officeDocument/2006/bibliography"/>
   </ds:schemaRefs>

</xml_diff>

<commit_message>
Cambios de COmunicaciones/ Diagrama Conceptual
-Faltan Cmunicaciones (Para Carlos)
-Trabajando los otros 2 modelos (fisico y lógico)
</commit_message>
<xml_diff>
--- a/ModelodeNegocio.docx
+++ b/ModelodeNegocio.docx
@@ -5,32 +5,930 @@
   <w:body>
     <w:p>
       <w:pPr>
-        <w:jc w:val="both"/>
+        <w:jc w:val="center"/>
+        <w:rPr>
+          <w:rFonts w:ascii="Verdana" w:hAnsi="Verdana" w:cs="Tahoma"/>
+          <w:b/>
+          <w:sz w:val="24"/>
+          <w:szCs w:val="36"/>
+          <w:lang w:val="es-MX"/>
+        </w:rPr>
       </w:pPr>
       <w:bookmarkStart w:id="0" w:name="h.gjdgxs" w:colFirst="0" w:colLast="0"/>
       <w:bookmarkEnd w:id="0"/>
+      <w:r>
+        <w:rPr>
+          <w:rFonts w:ascii="Verdana" w:hAnsi="Verdana" w:cs="Tahoma"/>
+          <w:b/>
+          <w:sz w:val="24"/>
+          <w:szCs w:val="36"/>
+          <w:lang w:val="es-MX"/>
+        </w:rPr>
+        <w:t>INSTITUTO SUPERIOR TECNOLOGICO PRIVADO CIBERTEC</w:t>
+      </w:r>
+    </w:p>
+    <w:p>
+      <w:pPr>
+        <w:jc w:val="center"/>
+        <w:rPr>
+          <w:rFonts w:ascii="Verdana" w:hAnsi="Verdana" w:cs="Tahoma"/>
+          <w:b/>
+          <w:sz w:val="24"/>
+          <w:szCs w:val="36"/>
+          <w:lang w:val="es-MX"/>
+        </w:rPr>
+      </w:pPr>
+    </w:p>
+    <w:p>
+      <w:pPr>
+        <w:jc w:val="center"/>
+        <w:rPr>
+          <w:rFonts w:ascii="Verdana" w:hAnsi="Verdana" w:cs="Arial"/>
+          <w:b/>
+          <w:sz w:val="44"/>
+          <w:szCs w:val="36"/>
+          <w:lang w:val="es-MX"/>
+        </w:rPr>
+      </w:pPr>
+      <w:r>
+        <w:rPr>
+          <w:rFonts w:ascii="Verdana" w:hAnsi="Verdana" w:cs="Arial"/>
+          <w:b/>
+          <w:sz w:val="44"/>
+          <w:szCs w:val="36"/>
+          <w:lang w:val="es-MX"/>
+        </w:rPr>
+        <w:t>Análisis y Diseño de Sistemas II</w:t>
+      </w:r>
+    </w:p>
+    <w:p>
+      <w:pPr>
+        <w:jc w:val="center"/>
+        <w:rPr>
+          <w:rFonts w:ascii="Verdana" w:hAnsi="Verdana" w:cs="Tahoma"/>
+          <w:b/>
+          <w:sz w:val="24"/>
+          <w:szCs w:val="36"/>
+          <w:lang w:val="es-MX"/>
+        </w:rPr>
+      </w:pPr>
+    </w:p>
+    <w:p>
+      <w:pPr>
+        <w:jc w:val="center"/>
+        <w:rPr>
+          <w:rFonts w:ascii="Verdana" w:hAnsi="Verdana" w:cs="Tahoma"/>
+          <w:b/>
+          <w:sz w:val="24"/>
+          <w:szCs w:val="36"/>
+          <w:lang w:val="es-MX"/>
+        </w:rPr>
+      </w:pPr>
+      <w:r>
+        <w:rPr>
+          <w:rFonts w:ascii="Verdana" w:hAnsi="Verdana"/>
+          <w:noProof/>
+        </w:rPr>
+        <w:drawing>
+          <wp:inline distT="0" distB="0" distL="0" distR="0" wp14:anchorId="5C4D56DC" wp14:editId="1E0A0B31">
+            <wp:extent cx="2698618" cy="1884459"/>
+            <wp:effectExtent l="0" t="0" r="6985" b="1905"/>
+            <wp:docPr id="15" name="Imagen 15" descr="http://channelnewsperu.com/wp-content/uploads/2010/08/cibert.bmp"/>
+            <wp:cNvGraphicFramePr>
+              <a:graphicFrameLocks xmlns:a="http://schemas.openxmlformats.org/drawingml/2006/main" noChangeAspect="1"/>
+            </wp:cNvGraphicFramePr>
+            <a:graphic xmlns:a="http://schemas.openxmlformats.org/drawingml/2006/main">
+              <a:graphicData uri="http://schemas.openxmlformats.org/drawingml/2006/picture">
+                <pic:pic xmlns:pic="http://schemas.openxmlformats.org/drawingml/2006/picture">
+                  <pic:nvPicPr>
+                    <pic:cNvPr id="0" name="Picture 1" descr="http://channelnewsperu.com/wp-content/uploads/2010/08/cibert.bmp"/>
+                    <pic:cNvPicPr>
+                      <a:picLocks noChangeAspect="1" noChangeArrowheads="1"/>
+                    </pic:cNvPicPr>
+                  </pic:nvPicPr>
+                  <pic:blipFill rotWithShape="1">
+                    <a:blip r:embed="rId9">
+                      <a:extLst>
+                        <a:ext uri="{28A0092B-C50C-407E-A947-70E740481C1C}">
+                          <a14:useLocalDpi xmlns:a14="http://schemas.microsoft.com/office/drawing/2010/main" val="0"/>
+                        </a:ext>
+                      </a:extLst>
+                    </a:blip>
+                    <a:srcRect b="13348"/>
+                    <a:stretch/>
+                  </pic:blipFill>
+                  <pic:spPr bwMode="auto">
+                    <a:xfrm>
+                      <a:off x="0" y="0"/>
+                      <a:ext cx="2701877" cy="1886735"/>
+                    </a:xfrm>
+                    <a:prstGeom prst="rect">
+                      <a:avLst/>
+                    </a:prstGeom>
+                    <a:noFill/>
+                    <a:ln>
+                      <a:noFill/>
+                    </a:ln>
+                    <a:extLst>
+                      <a:ext uri="{53640926-AAD7-44D8-BBD7-CCE9431645EC}">
+                        <a14:shadowObscured xmlns:a14="http://schemas.microsoft.com/office/drawing/2010/main"/>
+                      </a:ext>
+                    </a:extLst>
+                  </pic:spPr>
+                </pic:pic>
+              </a:graphicData>
+            </a:graphic>
+          </wp:inline>
+        </w:drawing>
+      </w:r>
+    </w:p>
+    <w:p>
+      <w:pPr>
+        <w:jc w:val="center"/>
+        <w:rPr>
+          <w:rFonts w:ascii="Verdana" w:hAnsi="Verdana" w:cs="Tahoma"/>
+          <w:b/>
+          <w:sz w:val="24"/>
+          <w:szCs w:val="36"/>
+          <w:lang w:val="es-MX"/>
+        </w:rPr>
+      </w:pPr>
+    </w:p>
+    <w:p>
+      <w:pPr>
+        <w:jc w:val="center"/>
+        <w:rPr>
+          <w:rFonts w:ascii="Verdana" w:hAnsi="Verdana" w:cs="Arial"/>
+          <w:sz w:val="24"/>
+          <w:szCs w:val="24"/>
+          <w:lang w:val="es-MX"/>
+        </w:rPr>
+      </w:pPr>
+    </w:p>
+    <w:p>
+      <w:pPr>
+        <w:spacing w:line="360" w:lineRule="auto"/>
+        <w:rPr>
+          <w:rFonts w:ascii="Verdana" w:eastAsia="Adobe Gothic Std B" w:hAnsi="Verdana" w:cs="Tahoma"/>
+          <w:i/>
+          <w:sz w:val="28"/>
+          <w:szCs w:val="28"/>
+          <w:lang w:val="es-ES"/>
+        </w:rPr>
+      </w:pPr>
+      <w:r>
+        <w:rPr>
+          <w:rFonts w:ascii="Verdana" w:eastAsia="Adobe Gothic Std B" w:hAnsi="Verdana" w:cs="Tahoma"/>
+          <w:b/>
+          <w:sz w:val="28"/>
+          <w:szCs w:val="28"/>
+          <w:lang w:val="es-ES"/>
+        </w:rPr>
+        <w:t>PROYECTO</w:t>
+      </w:r>
+      <w:bookmarkStart w:id="1" w:name="_GoBack"/>
+      <w:bookmarkEnd w:id="1"/>
+      <w:r>
+        <w:rPr>
+          <w:rFonts w:ascii="Verdana" w:eastAsia="Adobe Gothic Std B" w:hAnsi="Verdana" w:cs="Tahoma"/>
+          <w:b/>
+          <w:sz w:val="28"/>
+          <w:szCs w:val="28"/>
+          <w:lang w:val="es-ES"/>
+        </w:rPr>
+        <w:tab/>
+      </w:r>
+      <w:r>
+        <w:rPr>
+          <w:rFonts w:ascii="Verdana" w:eastAsia="Adobe Gothic Std B" w:hAnsi="Verdana" w:cs="Tahoma"/>
+          <w:b/>
+          <w:sz w:val="28"/>
+          <w:szCs w:val="28"/>
+          <w:lang w:val="es-ES"/>
+        </w:rPr>
+        <w:tab/>
+      </w:r>
+      <w:r>
+        <w:rPr>
+          <w:rFonts w:ascii="Verdana" w:eastAsia="Adobe Gothic Std B" w:hAnsi="Verdana" w:cs="Tahoma"/>
+          <w:b/>
+          <w:sz w:val="28"/>
+          <w:szCs w:val="28"/>
+          <w:lang w:val="es-ES"/>
+        </w:rPr>
+        <w:tab/>
+      </w:r>
+      <w:r>
+        <w:rPr>
+          <w:rFonts w:ascii="Verdana" w:eastAsia="Adobe Gothic Std B" w:hAnsi="Verdana" w:cs="Tahoma"/>
+          <w:i/>
+          <w:sz w:val="28"/>
+          <w:szCs w:val="28"/>
+          <w:lang w:val="es-ES"/>
+        </w:rPr>
+        <w:t>:</w:t>
+      </w:r>
+      <w:r>
+        <w:rPr>
+          <w:rFonts w:ascii="Verdana" w:eastAsia="Adobe Gothic Std B" w:hAnsi="Verdana" w:cs="Tahoma"/>
+          <w:i/>
+          <w:sz w:val="28"/>
+          <w:szCs w:val="28"/>
+          <w:lang w:val="es-ES"/>
+        </w:rPr>
+        <w:tab/>
+      </w:r>
+    </w:p>
+    <w:p>
+      <w:pPr>
+        <w:spacing w:line="276" w:lineRule="auto"/>
+        <w:jc w:val="center"/>
+        <w:rPr>
+          <w:color w:val="000000" w:themeColor="text1"/>
+          <w:sz w:val="18"/>
+        </w:rPr>
+      </w:pPr>
+      <w:r>
+        <w:rPr>
+          <w:rFonts w:ascii="Verdana" w:eastAsia="Verdana" w:hAnsi="Verdana" w:cs="Verdana"/>
+          <w:b/>
+          <w:color w:val="000000" w:themeColor="text1"/>
+          <w:sz w:val="72"/>
+        </w:rPr>
+        <w:t>Sedapar S.A.</w:t>
+      </w:r>
+    </w:p>
+    <w:p>
+      <w:pPr>
+        <w:spacing w:line="360" w:lineRule="auto"/>
+        <w:rPr>
+          <w:rFonts w:ascii="Verdana" w:hAnsi="Verdana" w:cs="Tahoma"/>
+          <w:sz w:val="28"/>
+          <w:szCs w:val="28"/>
+        </w:rPr>
+      </w:pPr>
+    </w:p>
+    <w:p>
+      <w:pPr>
+        <w:spacing w:line="360" w:lineRule="auto"/>
+        <w:rPr>
+          <w:rFonts w:ascii="Verdana" w:hAnsi="Verdana" w:cs="Tahoma"/>
+          <w:szCs w:val="20"/>
+          <w:lang w:val="es-ES"/>
+        </w:rPr>
+      </w:pPr>
+      <w:r>
+        <w:rPr>
+          <w:rFonts w:ascii="Verdana" w:eastAsia="Adobe Gothic Std B" w:hAnsi="Verdana" w:cs="Tahoma"/>
+          <w:b/>
+          <w:sz w:val="28"/>
+          <w:szCs w:val="28"/>
+          <w:lang w:val="es-ES"/>
+        </w:rPr>
+        <w:t>PROFESOR</w:t>
+      </w:r>
+      <w:r>
+        <w:rPr>
+          <w:rFonts w:ascii="Verdana" w:eastAsia="Adobe Gothic Std B" w:hAnsi="Verdana" w:cs="Tahoma"/>
+          <w:b/>
+          <w:sz w:val="28"/>
+          <w:szCs w:val="28"/>
+          <w:lang w:val="es-ES"/>
+        </w:rPr>
+        <w:tab/>
+      </w:r>
+      <w:r>
+        <w:rPr>
+          <w:rFonts w:ascii="Verdana" w:eastAsia="Adobe Gothic Std B" w:hAnsi="Verdana" w:cs="Tahoma"/>
+          <w:b/>
+          <w:sz w:val="28"/>
+          <w:szCs w:val="28"/>
+          <w:lang w:val="es-ES"/>
+        </w:rPr>
+        <w:tab/>
+      </w:r>
+      <w:r>
+        <w:rPr>
+          <w:rFonts w:ascii="Verdana" w:eastAsia="Adobe Gothic Std B" w:hAnsi="Verdana" w:cs="Tahoma"/>
+          <w:i/>
+          <w:sz w:val="28"/>
+          <w:szCs w:val="28"/>
+          <w:lang w:val="es-ES"/>
+        </w:rPr>
+        <w:t>:</w:t>
+      </w:r>
+      <w:r>
+        <w:rPr>
+          <w:rFonts w:ascii="Verdana" w:hAnsi="Verdana" w:cs="Tahoma"/>
+          <w:sz w:val="28"/>
+          <w:szCs w:val="28"/>
+          <w:lang w:val="es-ES"/>
+        </w:rPr>
+        <w:t xml:space="preserve">    Palacios </w:t>
+      </w:r>
+      <w:proofErr w:type="spellStart"/>
+      <w:r>
+        <w:rPr>
+          <w:rFonts w:ascii="Verdana" w:hAnsi="Verdana" w:cs="Tahoma"/>
+          <w:sz w:val="28"/>
+          <w:szCs w:val="28"/>
+          <w:lang w:val="es-ES"/>
+        </w:rPr>
+        <w:t>Quichiz</w:t>
+      </w:r>
+      <w:proofErr w:type="spellEnd"/>
+      <w:r>
+        <w:rPr>
+          <w:rFonts w:ascii="Verdana" w:hAnsi="Verdana" w:cs="Tahoma"/>
+          <w:sz w:val="28"/>
+          <w:szCs w:val="28"/>
+          <w:lang w:val="es-ES"/>
+        </w:rPr>
+        <w:t>, Luis Esteban</w:t>
+      </w:r>
+      <w:r>
+        <w:rPr>
+          <w:rFonts w:ascii="Verdana" w:hAnsi="Verdana" w:cs="Tahoma"/>
+          <w:sz w:val="28"/>
+          <w:szCs w:val="28"/>
+        </w:rPr>
+        <w:br/>
+      </w:r>
+    </w:p>
+    <w:p>
+      <w:pPr>
+        <w:spacing w:line="360" w:lineRule="auto"/>
+        <w:rPr>
+          <w:rFonts w:ascii="Verdana" w:eastAsia="Adobe Gothic Std B" w:hAnsi="Verdana" w:cs="Tahoma"/>
+          <w:i/>
+          <w:sz w:val="28"/>
+          <w:szCs w:val="28"/>
+          <w:lang w:val="es-ES"/>
+        </w:rPr>
+      </w:pPr>
+      <w:r>
+        <w:rPr>
+          <w:rFonts w:ascii="Verdana" w:eastAsia="Adobe Gothic Std B" w:hAnsi="Verdana" w:cs="Tahoma"/>
+          <w:b/>
+          <w:sz w:val="28"/>
+          <w:szCs w:val="28"/>
+          <w:lang w:val="es-ES"/>
+        </w:rPr>
+        <w:t>INTEGRANTES</w:t>
+      </w:r>
+      <w:r>
+        <w:rPr>
+          <w:rFonts w:ascii="Verdana" w:eastAsia="Adobe Gothic Std B" w:hAnsi="Verdana" w:cs="Tahoma"/>
+          <w:i/>
+          <w:sz w:val="28"/>
+          <w:szCs w:val="28"/>
+          <w:lang w:val="es-ES"/>
+        </w:rPr>
+        <w:tab/>
+      </w:r>
+      <w:r>
+        <w:rPr>
+          <w:rFonts w:ascii="Verdana" w:eastAsia="Adobe Gothic Std B" w:hAnsi="Verdana" w:cs="Tahoma"/>
+          <w:i/>
+          <w:sz w:val="28"/>
+          <w:szCs w:val="28"/>
+          <w:lang w:val="es-ES"/>
+        </w:rPr>
+        <w:t>:</w:t>
+      </w:r>
+    </w:p>
+    <w:p>
+      <w:pPr>
+        <w:pStyle w:val="Prrafodelista"/>
+        <w:numPr>
+          <w:ilvl w:val="0"/>
+          <w:numId w:val="14"/>
+        </w:numPr>
+        <w:spacing w:after="0" w:line="360" w:lineRule="auto"/>
+        <w:ind w:left="3402"/>
+        <w:rPr>
+          <w:rFonts w:ascii="Verdana" w:hAnsi="Verdana" w:cs="Tahoma"/>
+          <w:sz w:val="28"/>
+          <w:szCs w:val="28"/>
+        </w:rPr>
+      </w:pPr>
+      <w:r>
+        <w:rPr>
+          <w:rFonts w:ascii="Verdana" w:hAnsi="Verdana" w:cs="Tahoma"/>
+          <w:sz w:val="28"/>
+          <w:szCs w:val="28"/>
+        </w:rPr>
+        <w:t>Apaza Arroyo, Félix</w:t>
+      </w:r>
+    </w:p>
+    <w:p>
+      <w:pPr>
+        <w:pStyle w:val="Prrafodelista"/>
+        <w:numPr>
+          <w:ilvl w:val="0"/>
+          <w:numId w:val="14"/>
+        </w:numPr>
+        <w:spacing w:after="0" w:line="360" w:lineRule="auto"/>
+        <w:ind w:left="3402"/>
+        <w:rPr>
+          <w:rFonts w:ascii="Verdana" w:hAnsi="Verdana" w:cs="Tahoma"/>
+          <w:sz w:val="28"/>
+          <w:szCs w:val="28"/>
+        </w:rPr>
+      </w:pPr>
+      <w:r>
+        <w:rPr>
+          <w:rFonts w:ascii="Verdana" w:hAnsi="Verdana" w:cs="Tahoma"/>
+          <w:sz w:val="28"/>
+          <w:szCs w:val="28"/>
+        </w:rPr>
+        <w:t>Bustamante, Edward</w:t>
+      </w:r>
+    </w:p>
+    <w:p>
+      <w:pPr>
+        <w:pStyle w:val="Prrafodelista"/>
+        <w:numPr>
+          <w:ilvl w:val="0"/>
+          <w:numId w:val="14"/>
+        </w:numPr>
+        <w:spacing w:after="0" w:line="360" w:lineRule="auto"/>
+        <w:ind w:left="3402"/>
+        <w:rPr>
+          <w:rFonts w:ascii="Verdana" w:hAnsi="Verdana" w:cs="Tahoma"/>
+          <w:sz w:val="28"/>
+          <w:szCs w:val="28"/>
+        </w:rPr>
+      </w:pPr>
+      <w:r>
+        <w:rPr>
+          <w:rFonts w:ascii="Verdana" w:hAnsi="Verdana" w:cs="Tahoma"/>
+          <w:sz w:val="28"/>
+          <w:szCs w:val="28"/>
+        </w:rPr>
+        <w:t>Delgado Guerra, Renzo</w:t>
+      </w:r>
+    </w:p>
+    <w:p>
+      <w:pPr>
+        <w:pStyle w:val="Prrafodelista"/>
+        <w:numPr>
+          <w:ilvl w:val="0"/>
+          <w:numId w:val="14"/>
+        </w:numPr>
+        <w:spacing w:after="0" w:line="360" w:lineRule="auto"/>
+        <w:ind w:left="3402"/>
+        <w:rPr>
+          <w:rFonts w:ascii="Verdana" w:hAnsi="Verdana" w:cs="Tahoma"/>
+          <w:sz w:val="28"/>
+          <w:szCs w:val="28"/>
+        </w:rPr>
+      </w:pPr>
+      <w:r>
+        <w:rPr>
+          <w:rFonts w:ascii="Verdana" w:hAnsi="Verdana" w:cs="Tahoma"/>
+          <w:sz w:val="28"/>
+          <w:szCs w:val="28"/>
+        </w:rPr>
+        <w:t>Quevedo Grimaldo, Ricardo Francisco</w:t>
+      </w:r>
+    </w:p>
+    <w:p>
+      <w:pPr>
+        <w:pStyle w:val="Prrafodelista"/>
+        <w:numPr>
+          <w:ilvl w:val="0"/>
+          <w:numId w:val="14"/>
+        </w:numPr>
+        <w:spacing w:after="0" w:line="360" w:lineRule="auto"/>
+        <w:ind w:left="3402"/>
+        <w:rPr>
+          <w:rFonts w:ascii="Verdana" w:hAnsi="Verdana" w:cs="Tahoma"/>
+          <w:sz w:val="28"/>
+          <w:szCs w:val="28"/>
+        </w:rPr>
+      </w:pPr>
+      <w:r>
+        <w:rPr>
+          <w:rFonts w:ascii="Verdana" w:hAnsi="Verdana" w:cs="Tahoma"/>
+          <w:sz w:val="28"/>
+          <w:szCs w:val="28"/>
+        </w:rPr>
+        <w:t>Sonan Yonashiro, Carlos</w:t>
+      </w:r>
+    </w:p>
+    <w:p>
+      <w:pPr>
+        <w:spacing w:line="360" w:lineRule="auto"/>
+        <w:ind w:left="720"/>
+        <w:rPr>
+          <w:rFonts w:ascii="Verdana" w:hAnsi="Verdana" w:cs="Tahoma"/>
+          <w:sz w:val="28"/>
+          <w:szCs w:val="28"/>
+          <w:lang w:val="es-ES"/>
+        </w:rPr>
+      </w:pPr>
+    </w:p>
+    <w:p>
+      <w:pPr>
+        <w:spacing w:line="360" w:lineRule="auto"/>
+        <w:rPr>
+          <w:rFonts w:ascii="Verdana" w:hAnsi="Verdana" w:cs="Tahoma"/>
+          <w:sz w:val="28"/>
+          <w:szCs w:val="28"/>
+        </w:rPr>
+      </w:pPr>
+      <w:r>
+        <w:rPr>
+          <w:rFonts w:ascii="Verdana" w:eastAsia="Adobe Gothic Std B" w:hAnsi="Verdana" w:cs="Tahoma"/>
+          <w:b/>
+          <w:sz w:val="28"/>
+          <w:szCs w:val="28"/>
+        </w:rPr>
+        <w:t>SE</w:t>
+      </w:r>
+      <w:r>
+        <w:rPr>
+          <w:rFonts w:ascii="Verdana" w:eastAsia="Adobe Gothic Std B" w:hAnsi="Verdana" w:cs="Tahoma"/>
+          <w:b/>
+          <w:sz w:val="28"/>
+          <w:szCs w:val="28"/>
+        </w:rPr>
+        <w:t>MESTRE</w:t>
+      </w:r>
+      <w:r>
+        <w:rPr>
+          <w:rFonts w:ascii="Verdana" w:eastAsia="Adobe Gothic Std B" w:hAnsi="Verdana" w:cs="Tahoma"/>
+          <w:b/>
+          <w:sz w:val="28"/>
+          <w:szCs w:val="28"/>
+        </w:rPr>
+        <w:tab/>
+      </w:r>
+      <w:r>
+        <w:rPr>
+          <w:rFonts w:ascii="Verdana" w:eastAsia="Adobe Gothic Std B" w:hAnsi="Verdana" w:cs="Tahoma"/>
+          <w:b/>
+          <w:sz w:val="28"/>
+          <w:szCs w:val="28"/>
+        </w:rPr>
+        <w:tab/>
+        <w:t>:</w:t>
+      </w:r>
+      <w:r>
+        <w:rPr>
+          <w:rFonts w:ascii="Verdana" w:hAnsi="Verdana" w:cs="Tahoma"/>
+          <w:sz w:val="28"/>
+          <w:szCs w:val="28"/>
+        </w:rPr>
+        <w:tab/>
+        <w:t>2013-2</w:t>
+      </w:r>
+    </w:p>
+    <w:p>
+      <w:pPr>
+        <w:spacing w:line="360" w:lineRule="auto"/>
+        <w:rPr>
+          <w:rFonts w:ascii="Verdana" w:hAnsi="Verdana" w:cs="Tahoma"/>
+          <w:sz w:val="28"/>
+          <w:szCs w:val="28"/>
+        </w:rPr>
+      </w:pPr>
+      <w:r>
+        <w:rPr>
+          <w:rFonts w:ascii="Verdana" w:eastAsia="Adobe Gothic Std B" w:hAnsi="Verdana" w:cs="Tahoma"/>
+          <w:b/>
+          <w:sz w:val="28"/>
+          <w:szCs w:val="28"/>
+        </w:rPr>
+        <w:t>SECCI</w:t>
+      </w:r>
+      <w:r>
+        <w:rPr>
+          <w:rFonts w:ascii="Verdana" w:eastAsia="Adobe Gothic Std B" w:hAnsi="Verdana" w:cs="Arial"/>
+          <w:b/>
+          <w:sz w:val="28"/>
+          <w:szCs w:val="28"/>
+        </w:rPr>
+        <w:t>Ó</w:t>
+      </w:r>
+      <w:r>
+        <w:rPr>
+          <w:rFonts w:ascii="Verdana" w:eastAsia="Adobe Gothic Std B" w:hAnsi="Verdana" w:cs="Tahoma"/>
+          <w:b/>
+          <w:sz w:val="28"/>
+          <w:szCs w:val="28"/>
+        </w:rPr>
+        <w:t>N</w:t>
+      </w:r>
+      <w:r>
+        <w:rPr>
+          <w:rFonts w:ascii="Verdana" w:eastAsia="Adobe Gothic Std B" w:hAnsi="Verdana" w:cs="Tahoma"/>
+          <w:b/>
+          <w:sz w:val="28"/>
+          <w:szCs w:val="28"/>
+        </w:rPr>
+        <w:tab/>
+      </w:r>
+      <w:r>
+        <w:rPr>
+          <w:rFonts w:ascii="Verdana" w:eastAsia="Adobe Gothic Std B" w:hAnsi="Verdana" w:cs="Tahoma"/>
+          <w:b/>
+          <w:sz w:val="28"/>
+          <w:szCs w:val="28"/>
+        </w:rPr>
+        <w:tab/>
+      </w:r>
+      <w:r>
+        <w:rPr>
+          <w:rFonts w:ascii="Verdana" w:eastAsia="Adobe Gothic Std B" w:hAnsi="Verdana" w:cs="Tahoma"/>
+          <w:b/>
+          <w:sz w:val="28"/>
+          <w:szCs w:val="28"/>
+        </w:rPr>
+        <w:tab/>
+        <w:t>:</w:t>
+      </w:r>
+      <w:r>
+        <w:rPr>
+          <w:rFonts w:ascii="Verdana" w:hAnsi="Verdana" w:cs="Tahoma"/>
+          <w:sz w:val="28"/>
+          <w:szCs w:val="28"/>
+        </w:rPr>
+        <w:tab/>
+      </w:r>
+      <w:r>
+        <w:rPr>
+          <w:rFonts w:ascii="Verdana" w:hAnsi="Verdana" w:cs="Tahoma"/>
+          <w:sz w:val="28"/>
+          <w:szCs w:val="28"/>
+        </w:rPr>
+        <w:t>T</w:t>
+      </w:r>
+      <w:r>
+        <w:rPr>
+          <w:rFonts w:ascii="Verdana" w:hAnsi="Verdana" w:cs="Tahoma"/>
+          <w:sz w:val="28"/>
+          <w:szCs w:val="28"/>
+        </w:rPr>
+        <w:t>4E</w:t>
+      </w:r>
+      <w:r>
+        <w:rPr>
+          <w:rFonts w:ascii="Verdana" w:hAnsi="Verdana" w:cs="Tahoma"/>
+          <w:sz w:val="28"/>
+          <w:szCs w:val="28"/>
+        </w:rPr>
+        <w:t>M</w:t>
+      </w:r>
+    </w:p>
+    <w:p>
+      <w:pPr>
+        <w:spacing w:line="360" w:lineRule="auto"/>
+        <w:rPr>
+          <w:rFonts w:ascii="Verdana" w:hAnsi="Verdana" w:cs="Tahoma"/>
+          <w:sz w:val="28"/>
+          <w:szCs w:val="28"/>
+        </w:rPr>
+      </w:pPr>
+    </w:p>
+    <w:p>
+      <w:pPr>
+        <w:jc w:val="center"/>
+        <w:rPr>
+          <w:rFonts w:ascii="Verdana" w:hAnsi="Verdana" w:cs="Tahoma"/>
+          <w:b/>
+          <w:sz w:val="28"/>
+          <w:szCs w:val="32"/>
+        </w:rPr>
+      </w:pPr>
+      <w:r>
+        <w:rPr>
+          <w:rFonts w:ascii="Verdana" w:hAnsi="Verdana" w:cs="Tahoma"/>
+          <w:b/>
+          <w:sz w:val="28"/>
+          <w:szCs w:val="32"/>
+        </w:rPr>
+        <w:t>Miraflores</w:t>
+      </w:r>
+    </w:p>
+    <w:p>
+      <w:pPr>
+        <w:jc w:val="center"/>
+        <w:rPr>
+          <w:rFonts w:ascii="Verdana" w:hAnsi="Verdana" w:cs="Tahoma"/>
+          <w:b/>
+          <w:sz w:val="28"/>
+          <w:szCs w:val="32"/>
+        </w:rPr>
+      </w:pPr>
+      <w:r>
+        <w:rPr>
+          <w:rFonts w:ascii="Verdana" w:hAnsi="Verdana" w:cs="Tahoma"/>
+          <w:b/>
+          <w:sz w:val="28"/>
+          <w:szCs w:val="32"/>
+        </w:rPr>
+        <w:t>201</w:t>
+      </w:r>
+      <w:r>
+        <w:rPr>
+          <w:rFonts w:ascii="Verdana" w:hAnsi="Verdana" w:cs="Tahoma"/>
+          <w:b/>
+          <w:sz w:val="28"/>
+          <w:szCs w:val="32"/>
+        </w:rPr>
+        <w:t>4</w:t>
+      </w:r>
+    </w:p>
+    <w:p>
+      <w:pPr>
+        <w:jc w:val="both"/>
+        <w:rPr>
+          <w:color w:val="000000" w:themeColor="text1"/>
+        </w:rPr>
+      </w:pPr>
+    </w:p>
+    <w:p>
+      <w:pPr>
+        <w:jc w:val="both"/>
+        <w:rPr>
+          <w:color w:val="000000" w:themeColor="text1"/>
+        </w:rPr>
+      </w:pPr>
+    </w:p>
+    <w:p>
+      <w:pPr>
+        <w:jc w:val="both"/>
+        <w:rPr>
+          <w:color w:val="000000" w:themeColor="text1"/>
+        </w:rPr>
+      </w:pPr>
+    </w:p>
+    <w:p>
+      <w:pPr>
+        <w:jc w:val="both"/>
+        <w:rPr>
+          <w:color w:val="000000" w:themeColor="text1"/>
+        </w:rPr>
+      </w:pPr>
     </w:p>
     <w:p>
       <w:pPr>
         <w:spacing w:line="276" w:lineRule="auto"/>
         <w:jc w:val="both"/>
-      </w:pPr>
-      <w:r>
-        <w:rPr>
-          <w:rFonts w:ascii="Verdana" w:eastAsia="Verdana" w:hAnsi="Verdana" w:cs="Verdana"/>
-          <w:sz w:val="22"/>
-        </w:rPr>
-        <w:t xml:space="preserve"> </w:t>
-      </w:r>
+        <w:rPr>
+          <w:color w:val="000000" w:themeColor="text1"/>
+        </w:rPr>
+      </w:pPr>
     </w:p>
     <w:p>
       <w:pPr>
         <w:spacing w:line="276" w:lineRule="auto"/>
         <w:jc w:val="right"/>
-      </w:pPr>
-      <w:r>
-        <w:rPr>
-          <w:rFonts w:ascii="Verdana" w:eastAsia="Verdana" w:hAnsi="Verdana" w:cs="Verdana"/>
+        <w:rPr>
+          <w:color w:val="000000" w:themeColor="text1"/>
+        </w:rPr>
+      </w:pPr>
+      <w:r>
+        <w:rPr>
+          <w:rFonts w:ascii="Verdana" w:eastAsia="Verdana" w:hAnsi="Verdana" w:cs="Verdana"/>
+          <w:color w:val="000000" w:themeColor="text1"/>
+          <w:sz w:val="22"/>
+        </w:rPr>
+        <w:t xml:space="preserve"> </w:t>
+      </w:r>
+    </w:p>
+    <w:p>
+      <w:pPr>
+        <w:spacing w:line="276" w:lineRule="auto"/>
+        <w:jc w:val="right"/>
+        <w:rPr>
+          <w:color w:val="000000" w:themeColor="text1"/>
+        </w:rPr>
+      </w:pPr>
+      <w:r>
+        <w:rPr>
+          <w:rFonts w:ascii="Verdana" w:eastAsia="Verdana" w:hAnsi="Verdana" w:cs="Verdana"/>
+          <w:color w:val="000000" w:themeColor="text1"/>
+          <w:sz w:val="72"/>
+        </w:rPr>
+        <w:t>Modelamiento de Negocio</w:t>
+      </w:r>
+    </w:p>
+    <w:p>
+      <w:pPr>
+        <w:spacing w:line="276" w:lineRule="auto"/>
+        <w:jc w:val="right"/>
+        <w:rPr>
+          <w:color w:val="000000" w:themeColor="text1"/>
+        </w:rPr>
+      </w:pPr>
+      <w:r>
+        <w:rPr>
+          <w:rFonts w:ascii="Verdana" w:eastAsia="Verdana" w:hAnsi="Verdana" w:cs="Verdana"/>
+          <w:color w:val="000000" w:themeColor="text1"/>
+          <w:sz w:val="22"/>
+        </w:rPr>
+        <w:t xml:space="preserve"> </w:t>
+      </w:r>
+    </w:p>
+    <w:p>
+      <w:pPr>
+        <w:spacing w:line="276" w:lineRule="auto"/>
+        <w:jc w:val="right"/>
+        <w:rPr>
+          <w:color w:val="000000" w:themeColor="text1"/>
+        </w:rPr>
+      </w:pPr>
+      <w:r>
+        <w:rPr>
+          <w:rFonts w:ascii="Verdana" w:eastAsia="Verdana" w:hAnsi="Verdana" w:cs="Verdana"/>
+          <w:color w:val="000000" w:themeColor="text1"/>
+          <w:sz w:val="32"/>
+        </w:rPr>
+        <w:t>Versión  &lt;2.</w:t>
+      </w:r>
+      <w:r>
+        <w:rPr>
+          <w:rFonts w:ascii="Verdana" w:eastAsia="Verdana" w:hAnsi="Verdana" w:cs="Verdana"/>
+          <w:color w:val="000000" w:themeColor="text1"/>
+          <w:sz w:val="32"/>
+        </w:rPr>
+        <w:t>1</w:t>
+      </w:r>
+      <w:r>
+        <w:rPr>
+          <w:rFonts w:ascii="Verdana" w:eastAsia="Verdana" w:hAnsi="Verdana" w:cs="Verdana"/>
+          <w:color w:val="000000" w:themeColor="text1"/>
+          <w:sz w:val="32"/>
+        </w:rPr>
+        <w:t>.</w:t>
+      </w:r>
+      <w:r>
+        <w:rPr>
+          <w:rFonts w:ascii="Verdana" w:eastAsia="Verdana" w:hAnsi="Verdana" w:cs="Verdana"/>
+          <w:color w:val="000000" w:themeColor="text1"/>
+          <w:sz w:val="32"/>
+        </w:rPr>
+        <w:t>0</w:t>
+      </w:r>
+      <w:r>
+        <w:rPr>
+          <w:rFonts w:ascii="Verdana" w:eastAsia="Verdana" w:hAnsi="Verdana" w:cs="Verdana"/>
+          <w:color w:val="000000" w:themeColor="text1"/>
+          <w:sz w:val="32"/>
+        </w:rPr>
+        <w:t>&gt;</w:t>
+      </w:r>
+    </w:p>
+    <w:p>
+      <w:pPr>
+        <w:spacing w:line="276" w:lineRule="auto"/>
+        <w:jc w:val="right"/>
+        <w:rPr>
+          <w:color w:val="000000" w:themeColor="text1"/>
+        </w:rPr>
+      </w:pPr>
+      <w:r>
+        <w:rPr>
+          <w:rFonts w:ascii="Verdana" w:eastAsia="Verdana" w:hAnsi="Verdana" w:cs="Verdana"/>
+          <w:color w:val="000000" w:themeColor="text1"/>
+          <w:sz w:val="22"/>
+        </w:rPr>
+        <w:t xml:space="preserve"> </w:t>
+      </w:r>
+    </w:p>
+    <w:p>
+      <w:pPr>
+        <w:spacing w:line="276" w:lineRule="auto"/>
+        <w:jc w:val="right"/>
+        <w:rPr>
+          <w:color w:val="000000" w:themeColor="text1"/>
+        </w:rPr>
+      </w:pPr>
+      <w:r>
+        <w:rPr>
+          <w:rFonts w:ascii="Verdana" w:eastAsia="Verdana" w:hAnsi="Verdana" w:cs="Verdana"/>
+          <w:b/>
+          <w:color w:val="000000" w:themeColor="text1"/>
+          <w:sz w:val="96"/>
+        </w:rPr>
+        <w:t>Sedapar S.A.</w:t>
+      </w:r>
+    </w:p>
+    <w:p>
+      <w:pPr>
+        <w:spacing w:line="276" w:lineRule="auto"/>
+        <w:jc w:val="right"/>
+        <w:rPr>
+          <w:color w:val="000000" w:themeColor="text1"/>
+        </w:rPr>
+      </w:pPr>
+      <w:r>
+        <w:rPr>
+          <w:rFonts w:ascii="Verdana" w:eastAsia="Verdana" w:hAnsi="Verdana" w:cs="Verdana"/>
+          <w:color w:val="000000" w:themeColor="text1"/>
           <w:sz w:val="22"/>
         </w:rPr>
         <w:t xml:space="preserve"> </w:t>
@@ -40,48 +938,14 @@
       <w:pPr>
         <w:spacing w:line="276" w:lineRule="auto"/>
         <w:jc w:val="both"/>
-      </w:pPr>
-      <w:r>
-        <w:rPr>
-          <w:rFonts w:ascii="Verdana" w:eastAsia="Verdana" w:hAnsi="Verdana" w:cs="Verdana"/>
-          <w:sz w:val="22"/>
-        </w:rPr>
-        <w:t xml:space="preserve"> </w:t>
-      </w:r>
-    </w:p>
-    <w:p>
-      <w:pPr>
-        <w:spacing w:line="276" w:lineRule="auto"/>
-      </w:pPr>
-      <w:r>
-        <w:rPr>
-          <w:rFonts w:ascii="Verdana" w:eastAsia="Verdana" w:hAnsi="Verdana" w:cs="Verdana"/>
-          <w:sz w:val="22"/>
-        </w:rPr>
-        <w:t xml:space="preserve"> </w:t>
-      </w:r>
-    </w:p>
-    <w:p>
-      <w:pPr>
-        <w:spacing w:line="276" w:lineRule="auto"/>
-        <w:jc w:val="both"/>
-      </w:pPr>
-      <w:r>
-        <w:rPr>
-          <w:rFonts w:ascii="Verdana" w:eastAsia="Verdana" w:hAnsi="Verdana" w:cs="Verdana"/>
-          <w:sz w:val="22"/>
-        </w:rPr>
-        <w:t xml:space="preserve"> </w:t>
-      </w:r>
-    </w:p>
-    <w:p>
-      <w:pPr>
-        <w:spacing w:line="276" w:lineRule="auto"/>
-        <w:jc w:val="both"/>
-      </w:pPr>
-      <w:r>
-        <w:rPr>
-          <w:rFonts w:ascii="Verdana" w:eastAsia="Verdana" w:hAnsi="Verdana" w:cs="Verdana"/>
+        <w:rPr>
+          <w:color w:val="000000" w:themeColor="text1"/>
+        </w:rPr>
+      </w:pPr>
+      <w:r>
+        <w:rPr>
+          <w:rFonts w:ascii="Verdana" w:eastAsia="Verdana" w:hAnsi="Verdana" w:cs="Verdana"/>
+          <w:color w:val="000000" w:themeColor="text1"/>
           <w:sz w:val="22"/>
         </w:rPr>
         <w:t xml:space="preserve"> </w:t>
@@ -91,200 +955,174 @@
       <w:pPr>
         <w:spacing w:line="276" w:lineRule="auto"/>
         <w:jc w:val="right"/>
-      </w:pPr>
-      <w:r>
-        <w:rPr>
-          <w:rFonts w:ascii="Verdana" w:eastAsia="Verdana" w:hAnsi="Verdana" w:cs="Verdana"/>
-          <w:sz w:val="22"/>
+        <w:rPr>
+          <w:color w:val="000000" w:themeColor="text1"/>
+        </w:rPr>
+      </w:pPr>
+      <w:r>
+        <w:rPr>
+          <w:rFonts w:ascii="Verdana" w:eastAsia="Verdana" w:hAnsi="Verdana" w:cs="Verdana"/>
+          <w:color w:val="000000" w:themeColor="text1"/>
+          <w:sz w:val="32"/>
         </w:rPr>
         <w:t xml:space="preserve"> </w:t>
       </w:r>
     </w:p>
+    <w:tbl>
+      <w:tblPr>
+        <w:tblStyle w:val="Tablaconcuadrcula"/>
+        <w:tblW w:w="9606" w:type="dxa"/>
+        <w:tblBorders>
+          <w:top w:val="none" w:sz="0" w:space="0" w:color="auto"/>
+          <w:left w:val="none" w:sz="0" w:space="0" w:color="auto"/>
+          <w:bottom w:val="none" w:sz="0" w:space="0" w:color="auto"/>
+          <w:right w:val="none" w:sz="0" w:space="0" w:color="auto"/>
+          <w:insideH w:val="none" w:sz="0" w:space="0" w:color="auto"/>
+          <w:insideV w:val="none" w:sz="0" w:space="0" w:color="auto"/>
+        </w:tblBorders>
+        <w:tblLook w:val="04A0" w:firstRow="1" w:lastRow="0" w:firstColumn="1" w:lastColumn="0" w:noHBand="0" w:noVBand="1"/>
+      </w:tblPr>
+      <w:tblGrid>
+        <w:gridCol w:w="3936"/>
+        <w:gridCol w:w="5670"/>
+      </w:tblGrid>
+      <w:tr>
+        <w:tc>
+          <w:tcPr>
+            <w:tcW w:w="3936" w:type="dxa"/>
+          </w:tcPr>
+          <w:p>
+            <w:pPr>
+              <w:spacing w:line="276" w:lineRule="auto"/>
+              <w:jc w:val="right"/>
+              <w:rPr>
+                <w:color w:val="000000" w:themeColor="text1"/>
+              </w:rPr>
+            </w:pPr>
+            <w:r>
+              <w:rPr>
+                <w:rFonts w:ascii="Verdana" w:eastAsia="Verdana" w:hAnsi="Verdana" w:cs="Verdana"/>
+                <w:b/>
+                <w:color w:val="000000" w:themeColor="text1"/>
+                <w:sz w:val="28"/>
+              </w:rPr>
+              <w:t xml:space="preserve">Integrantes </w:t>
+            </w:r>
+          </w:p>
+          <w:p>
+            <w:pPr>
+              <w:spacing w:line="276" w:lineRule="auto"/>
+              <w:jc w:val="right"/>
+              <w:rPr>
+                <w:color w:val="000000" w:themeColor="text1"/>
+              </w:rPr>
+            </w:pPr>
+          </w:p>
+        </w:tc>
+        <w:tc>
+          <w:tcPr>
+            <w:tcW w:w="5670" w:type="dxa"/>
+          </w:tcPr>
+          <w:p>
+            <w:pPr>
+              <w:spacing w:line="276" w:lineRule="auto"/>
+              <w:rPr>
+                <w:rFonts w:ascii="Verdana" w:eastAsia="Verdana" w:hAnsi="Verdana" w:cs="Verdana"/>
+                <w:color w:val="000000" w:themeColor="text1"/>
+                <w:sz w:val="28"/>
+              </w:rPr>
+            </w:pPr>
+            <w:r>
+              <w:rPr>
+                <w:rFonts w:ascii="Verdana" w:eastAsia="Verdana" w:hAnsi="Verdana" w:cs="Verdana"/>
+                <w:color w:val="000000" w:themeColor="text1"/>
+                <w:sz w:val="28"/>
+              </w:rPr>
+              <w:t>Apaza Arroyo, Félix Ruddy</w:t>
+            </w:r>
+          </w:p>
+          <w:p>
+            <w:pPr>
+              <w:spacing w:line="276" w:lineRule="auto"/>
+              <w:rPr>
+                <w:color w:val="000000" w:themeColor="text1"/>
+              </w:rPr>
+            </w:pPr>
+            <w:r>
+              <w:rPr>
+                <w:rFonts w:ascii="Verdana" w:eastAsia="Verdana" w:hAnsi="Verdana" w:cs="Verdana"/>
+                <w:color w:val="000000" w:themeColor="text1"/>
+                <w:sz w:val="28"/>
+              </w:rPr>
+              <w:t>Bustamante Lamas, Edward</w:t>
+            </w:r>
+          </w:p>
+          <w:p>
+            <w:pPr>
+              <w:spacing w:line="276" w:lineRule="auto"/>
+              <w:rPr>
+                <w:rFonts w:ascii="Verdana" w:eastAsia="Verdana" w:hAnsi="Verdana" w:cs="Verdana"/>
+                <w:color w:val="000000" w:themeColor="text1"/>
+                <w:sz w:val="28"/>
+              </w:rPr>
+            </w:pPr>
+            <w:r>
+              <w:rPr>
+                <w:rFonts w:ascii="Verdana" w:eastAsia="Verdana" w:hAnsi="Verdana" w:cs="Verdana"/>
+                <w:color w:val="000000" w:themeColor="text1"/>
+                <w:sz w:val="28"/>
+              </w:rPr>
+              <w:t>Delgado Guerra, Renzo</w:t>
+            </w:r>
+          </w:p>
+          <w:p>
+            <w:pPr>
+              <w:spacing w:line="276" w:lineRule="auto"/>
+              <w:rPr>
+                <w:color w:val="000000" w:themeColor="text1"/>
+              </w:rPr>
+            </w:pPr>
+            <w:r>
+              <w:rPr>
+                <w:rFonts w:ascii="Verdana" w:eastAsia="Verdana" w:hAnsi="Verdana" w:cs="Verdana"/>
+                <w:color w:val="000000" w:themeColor="text1"/>
+                <w:sz w:val="28"/>
+              </w:rPr>
+              <w:t>Quevedo Grimaldo, Ricardo Francisco</w:t>
+            </w:r>
+          </w:p>
+          <w:p>
+            <w:pPr>
+              <w:spacing w:line="276" w:lineRule="auto"/>
+              <w:rPr>
+                <w:color w:val="000000" w:themeColor="text1"/>
+              </w:rPr>
+            </w:pPr>
+            <w:r>
+              <w:rPr>
+                <w:rFonts w:ascii="Verdana" w:eastAsia="Verdana" w:hAnsi="Verdana" w:cs="Verdana"/>
+                <w:color w:val="000000" w:themeColor="text1"/>
+                <w:sz w:val="28"/>
+              </w:rPr>
+              <w:t>Sonan Yonashiro, Carlos Daniel</w:t>
+            </w:r>
+          </w:p>
+          <w:p>
+            <w:pPr>
+              <w:spacing w:line="276" w:lineRule="auto"/>
+              <w:jc w:val="right"/>
+              <w:rPr>
+                <w:color w:val="000000" w:themeColor="text1"/>
+              </w:rPr>
+            </w:pPr>
+          </w:p>
+        </w:tc>
+      </w:tr>
+    </w:tbl>
     <w:p>
       <w:pPr>
         <w:spacing w:line="276" w:lineRule="auto"/>
-        <w:jc w:val="right"/>
-      </w:pPr>
-      <w:r>
-        <w:rPr>
-          <w:rFonts w:ascii="Verdana" w:eastAsia="Verdana" w:hAnsi="Verdana" w:cs="Verdana"/>
-          <w:sz w:val="72"/>
-        </w:rPr>
-        <w:t>Modelamiento de Negocio</w:t>
-      </w:r>
-    </w:p>
-    <w:p>
-      <w:pPr>
-        <w:spacing w:line="276" w:lineRule="auto"/>
-        <w:jc w:val="right"/>
-      </w:pPr>
-      <w:r>
-        <w:rPr>
-          <w:rFonts w:ascii="Verdana" w:eastAsia="Verdana" w:hAnsi="Verdana" w:cs="Verdana"/>
-          <w:sz w:val="22"/>
-        </w:rPr>
-        <w:t xml:space="preserve"> </w:t>
-      </w:r>
-    </w:p>
-    <w:p>
-      <w:pPr>
-        <w:spacing w:line="276" w:lineRule="auto"/>
-        <w:jc w:val="right"/>
-      </w:pPr>
-      <w:r>
-        <w:rPr>
-          <w:rFonts w:ascii="Verdana" w:eastAsia="Verdana" w:hAnsi="Verdana" w:cs="Verdana"/>
-          <w:sz w:val="32"/>
-        </w:rPr>
-        <w:t>Versión  &lt;2.0.1&gt;</w:t>
-      </w:r>
-    </w:p>
-    <w:p>
-      <w:pPr>
-        <w:spacing w:line="276" w:lineRule="auto"/>
-        <w:jc w:val="right"/>
-      </w:pPr>
-      <w:r>
-        <w:rPr>
-          <w:rFonts w:ascii="Verdana" w:eastAsia="Verdana" w:hAnsi="Verdana" w:cs="Verdana"/>
-          <w:sz w:val="22"/>
-        </w:rPr>
-        <w:t xml:space="preserve"> </w:t>
-      </w:r>
-    </w:p>
-    <w:p>
-      <w:pPr>
-        <w:spacing w:line="276" w:lineRule="auto"/>
-        <w:jc w:val="right"/>
-      </w:pPr>
-      <w:r>
-        <w:rPr>
-          <w:rFonts w:ascii="Verdana" w:eastAsia="Verdana" w:hAnsi="Verdana" w:cs="Verdana"/>
-          <w:b/>
-          <w:sz w:val="96"/>
-        </w:rPr>
-        <w:t>Sedapar S.A.</w:t>
-      </w:r>
-    </w:p>
-    <w:p>
-      <w:pPr>
-        <w:spacing w:line="276" w:lineRule="auto"/>
-        <w:jc w:val="right"/>
-      </w:pPr>
-      <w:r>
-        <w:rPr>
-          <w:rFonts w:ascii="Verdana" w:eastAsia="Verdana" w:hAnsi="Verdana" w:cs="Verdana"/>
-          <w:sz w:val="22"/>
-        </w:rPr>
-        <w:t xml:space="preserve"> </w:t>
-      </w:r>
-    </w:p>
-    <w:p>
-      <w:pPr>
-        <w:spacing w:line="276" w:lineRule="auto"/>
-        <w:jc w:val="both"/>
-      </w:pPr>
-      <w:r>
-        <w:rPr>
-          <w:rFonts w:ascii="Verdana" w:eastAsia="Verdana" w:hAnsi="Verdana" w:cs="Verdana"/>
-          <w:sz w:val="22"/>
-        </w:rPr>
-        <w:t xml:space="preserve"> </w:t>
-      </w:r>
-    </w:p>
-    <w:p>
-      <w:pPr>
-        <w:spacing w:line="276" w:lineRule="auto"/>
-        <w:jc w:val="both"/>
-      </w:pPr>
-      <w:r>
-        <w:rPr>
-          <w:rFonts w:ascii="Verdana" w:eastAsia="Verdana" w:hAnsi="Verdana" w:cs="Verdana"/>
-          <w:sz w:val="32"/>
-        </w:rPr>
-        <w:t xml:space="preserve"> </w:t>
-      </w:r>
-    </w:p>
-    <w:p>
-      <w:pPr>
-        <w:spacing w:line="276" w:lineRule="auto"/>
-        <w:jc w:val="right"/>
-        <w:rPr>
-          <w:rFonts w:ascii="Verdana" w:eastAsia="Verdana" w:hAnsi="Verdana" w:cs="Verdana"/>
-          <w:sz w:val="28"/>
-        </w:rPr>
-      </w:pPr>
-      <w:r>
-        <w:rPr>
-          <w:rFonts w:ascii="Verdana" w:eastAsia="Verdana" w:hAnsi="Verdana" w:cs="Verdana"/>
-          <w:b/>
-          <w:sz w:val="28"/>
-        </w:rPr>
-        <w:t xml:space="preserve">Integrantes </w:t>
-      </w:r>
-      <w:r>
-        <w:rPr>
-          <w:rFonts w:ascii="Verdana" w:eastAsia="Verdana" w:hAnsi="Verdana" w:cs="Verdana"/>
-          <w:sz w:val="28"/>
-        </w:rPr>
-        <w:t>Apaza Arroyo, Félix Ruddy</w:t>
-      </w:r>
-    </w:p>
-    <w:p>
-      <w:pPr>
-        <w:spacing w:line="276" w:lineRule="auto"/>
-        <w:jc w:val="right"/>
-      </w:pPr>
-      <w:r>
-        <w:rPr>
-          <w:rFonts w:ascii="Verdana" w:eastAsia="Verdana" w:hAnsi="Verdana" w:cs="Verdana"/>
-          <w:sz w:val="28"/>
-        </w:rPr>
-        <w:t>Bustamante Lamas, Edward</w:t>
-      </w:r>
-    </w:p>
-    <w:p>
-      <w:pPr>
-        <w:spacing w:line="276" w:lineRule="auto"/>
-        <w:jc w:val="right"/>
-        <w:rPr>
-          <w:rFonts w:ascii="Verdana" w:eastAsia="Verdana" w:hAnsi="Verdana" w:cs="Verdana"/>
-          <w:sz w:val="28"/>
-        </w:rPr>
-      </w:pPr>
-      <w:r>
-        <w:rPr>
-          <w:rFonts w:ascii="Verdana" w:eastAsia="Verdana" w:hAnsi="Verdana" w:cs="Verdana"/>
-          <w:sz w:val="28"/>
-        </w:rPr>
-        <w:t>Delgado Guerra, Renzo</w:t>
-      </w:r>
-    </w:p>
-    <w:p>
-      <w:pPr>
-        <w:spacing w:line="276" w:lineRule="auto"/>
-        <w:jc w:val="right"/>
-      </w:pPr>
-      <w:r>
-        <w:rPr>
-          <w:rFonts w:ascii="Verdana" w:eastAsia="Verdana" w:hAnsi="Verdana" w:cs="Verdana"/>
-          <w:sz w:val="28"/>
-        </w:rPr>
-        <w:t>Quevedo Grimaldo, Ricardo Francisco</w:t>
-      </w:r>
-    </w:p>
-    <w:p>
-      <w:pPr>
-        <w:spacing w:line="276" w:lineRule="auto"/>
-        <w:jc w:val="right"/>
-      </w:pPr>
-      <w:r>
-        <w:rPr>
-          <w:rFonts w:ascii="Verdana" w:eastAsia="Verdana" w:hAnsi="Verdana" w:cs="Verdana"/>
-          <w:sz w:val="28"/>
-        </w:rPr>
-        <w:t>Sonan Yonashiro, Carlos Daniel</w:t>
-      </w:r>
+      </w:pPr>
     </w:p>
     <w:p>
       <w:pPr>
@@ -378,14 +1216,6 @@
     <w:p/>
     <w:p/>
     <w:p/>
-    <w:p/>
-    <w:p/>
-    <w:p/>
-    <w:p>
-      <w:pPr>
-        <w:jc w:val="center"/>
-      </w:pPr>
-    </w:p>
     <w:p>
       <w:pPr>
         <w:spacing w:after="200" w:line="276" w:lineRule="auto"/>
@@ -395,14 +1225,26 @@
           <w:sz w:val="22"/>
         </w:rPr>
       </w:pPr>
-      <w:r>
+    </w:p>
+    <w:p>
+      <w:pPr>
+        <w:spacing w:after="200" w:line="276" w:lineRule="auto"/>
         <w:rPr>
           <w:rFonts w:ascii="Verdana" w:eastAsia="Verdana" w:hAnsi="Verdana" w:cs="Verdana"/>
           <w:b/>
           <w:sz w:val="22"/>
         </w:rPr>
-        <w:br w:type="page"/>
-      </w:r>
+      </w:pPr>
+    </w:p>
+    <w:p>
+      <w:pPr>
+        <w:spacing w:after="200" w:line="276" w:lineRule="auto"/>
+        <w:rPr>
+          <w:rFonts w:ascii="Verdana" w:eastAsia="Verdana" w:hAnsi="Verdana" w:cs="Verdana"/>
+          <w:b/>
+          <w:sz w:val="22"/>
+        </w:rPr>
+      </w:pPr>
     </w:p>
     <w:p>
       <w:pPr>
@@ -1270,23 +2112,7 @@
                 <w:sz w:val="18"/>
                 <w:szCs w:val="18"/>
               </w:rPr>
-              <w:t>C</w:t>
-            </w:r>
-            <w:r>
-              <w:rPr>
-                <w:rFonts w:ascii="Verdana" w:eastAsia="Verdana" w:hAnsi="Verdana" w:cs="Verdana"/>
-                <w:sz w:val="18"/>
-                <w:szCs w:val="18"/>
-              </w:rPr>
-              <w:t>ompleto</w:t>
-            </w:r>
-            <w:r>
-              <w:rPr>
-                <w:rFonts w:ascii="Verdana" w:eastAsia="Verdana" w:hAnsi="Verdana" w:cs="Verdana"/>
-                <w:sz w:val="18"/>
-                <w:szCs w:val="18"/>
-              </w:rPr>
-              <w:t>, falta verificar.</w:t>
+              <w:t>Completo, falta verificar.</w:t>
             </w:r>
           </w:p>
         </w:tc>
@@ -2103,8 +2929,8 @@
           <w:sz w:val="36"/>
         </w:rPr>
       </w:pPr>
-      <w:bookmarkStart w:id="1" w:name="h.30j0zll" w:colFirst="0" w:colLast="0"/>
-      <w:bookmarkEnd w:id="1"/>
+      <w:bookmarkStart w:id="2" w:name="h.30j0zll" w:colFirst="0" w:colLast="0"/>
+      <w:bookmarkEnd w:id="2"/>
       <w:r>
         <w:rPr>
           <w:rFonts w:ascii="Verdana" w:eastAsia="Verdana" w:hAnsi="Verdana" w:cs="Verdana"/>
@@ -2904,8 +3730,8 @@
         <w:spacing w:before="240" w:after="60"/>
         <w:ind w:left="567" w:hanging="561"/>
       </w:pPr>
-      <w:bookmarkStart w:id="2" w:name="h.1fob9te" w:colFirst="0" w:colLast="0"/>
-      <w:bookmarkEnd w:id="2"/>
+      <w:bookmarkStart w:id="3" w:name="h.1fob9te" w:colFirst="0" w:colLast="0"/>
+      <w:bookmarkEnd w:id="3"/>
       <w:r>
         <w:rPr>
           <w:rFonts w:ascii="Verdana" w:eastAsia="Verdana" w:hAnsi="Verdana" w:cs="Verdana"/>
@@ -3224,8 +4050,8 @@
       <w:pPr>
         <w:spacing w:before="240" w:after="60"/>
       </w:pPr>
-      <w:bookmarkStart w:id="3" w:name="h.3znysh7" w:colFirst="0" w:colLast="0"/>
-      <w:bookmarkEnd w:id="3"/>
+      <w:bookmarkStart w:id="4" w:name="h.3znysh7" w:colFirst="0" w:colLast="0"/>
+      <w:bookmarkEnd w:id="4"/>
     </w:p>
     <w:p>
       <w:pPr>
@@ -3442,8 +4268,8 @@
         <w:spacing w:before="240" w:after="60"/>
         <w:ind w:left="567" w:hanging="561"/>
       </w:pPr>
-      <w:bookmarkStart w:id="4" w:name="h.3dy6vkm" w:colFirst="0" w:colLast="0"/>
-      <w:bookmarkEnd w:id="4"/>
+      <w:bookmarkStart w:id="5" w:name="h.3dy6vkm" w:colFirst="0" w:colLast="0"/>
+      <w:bookmarkEnd w:id="5"/>
       <w:r>
         <w:rPr>
           <w:rFonts w:ascii="Verdana" w:eastAsia="Verdana" w:hAnsi="Verdana" w:cs="Verdana"/>
@@ -3822,8 +4648,8 @@
         <w:spacing w:before="240" w:after="60"/>
         <w:ind w:left="567" w:hanging="561"/>
       </w:pPr>
-      <w:bookmarkStart w:id="5" w:name="h.1t3h5sf" w:colFirst="0" w:colLast="0"/>
-      <w:bookmarkEnd w:id="5"/>
+      <w:bookmarkStart w:id="6" w:name="h.1t3h5sf" w:colFirst="0" w:colLast="0"/>
+      <w:bookmarkEnd w:id="6"/>
       <w:r>
         <w:rPr>
           <w:rFonts w:ascii="Verdana" w:eastAsia="Verdana" w:hAnsi="Verdana" w:cs="Verdana"/>
@@ -3985,7 +4811,7 @@
                           <pic:cNvPicPr preferRelativeResize="0"/>
                         </pic:nvPicPr>
                         <pic:blipFill>
-                          <a:blip r:embed="rId9"/>
+                          <a:blip r:embed="rId10"/>
                           <a:stretch>
                             <a:fillRect/>
                           </a:stretch>
@@ -4094,7 +4920,7 @@
                           <pic:cNvPicPr preferRelativeResize="0"/>
                         </pic:nvPicPr>
                         <pic:blipFill>
-                          <a:blip r:embed="rId10"/>
+                          <a:blip r:embed="rId11"/>
                           <a:stretch>
                             <a:fillRect/>
                           </a:stretch>
@@ -4176,8 +5002,8 @@
         <w:spacing w:before="240" w:after="60"/>
         <w:ind w:left="720"/>
       </w:pPr>
-      <w:bookmarkStart w:id="6" w:name="h.4d34og8" w:colFirst="0" w:colLast="0"/>
-      <w:bookmarkEnd w:id="6"/>
+      <w:bookmarkStart w:id="7" w:name="h.4d34og8" w:colFirst="0" w:colLast="0"/>
+      <w:bookmarkEnd w:id="7"/>
     </w:p>
     <w:p>
       <w:pPr>
@@ -4394,7 +5220,7 @@
                           <pic:cNvPicPr preferRelativeResize="0"/>
                         </pic:nvPicPr>
                         <pic:blipFill>
-                          <a:blip r:embed="rId11"/>
+                          <a:blip r:embed="rId12"/>
                           <a:stretch>
                             <a:fillRect/>
                           </a:stretch>
@@ -4428,8 +5254,8 @@
           </w:tcPr>
           <w:p/>
           <w:p>
-            <w:bookmarkStart w:id="7" w:name="h.2s8eyo1" w:colFirst="0" w:colLast="0"/>
-            <w:bookmarkEnd w:id="7"/>
+            <w:bookmarkStart w:id="8" w:name="h.2s8eyo1" w:colFirst="0" w:colLast="0"/>
+            <w:bookmarkEnd w:id="8"/>
             <w:r>
               <w:rPr>
                 <w:rFonts w:ascii="Verdana" w:eastAsia="Verdana" w:hAnsi="Verdana" w:cs="Verdana"/>
@@ -4472,7 +5298,7 @@
                           <pic:cNvPicPr preferRelativeResize="0"/>
                         </pic:nvPicPr>
                         <pic:blipFill>
-                          <a:blip r:embed="rId12"/>
+                          <a:blip r:embed="rId13"/>
                           <a:stretch>
                             <a:fillRect/>
                           </a:stretch>
@@ -4560,7 +5386,7 @@
                           <pic:cNvPicPr preferRelativeResize="0"/>
                         </pic:nvPicPr>
                         <pic:blipFill>
-                          <a:blip r:embed="rId13"/>
+                          <a:blip r:embed="rId14"/>
                           <a:stretch>
                             <a:fillRect/>
                           </a:stretch>
@@ -4608,8 +5434,8 @@
       <w:pPr>
         <w:spacing w:before="240" w:after="60"/>
       </w:pPr>
-      <w:bookmarkStart w:id="8" w:name="h.p0uzekpzgwmx" w:colFirst="0" w:colLast="0"/>
-      <w:bookmarkEnd w:id="8"/>
+      <w:bookmarkStart w:id="9" w:name="h.p0uzekpzgwmx" w:colFirst="0" w:colLast="0"/>
+      <w:bookmarkEnd w:id="9"/>
     </w:p>
     <w:p>
       <w:pPr>
@@ -4619,8 +5445,8 @@
           <w:b/>
         </w:rPr>
       </w:pPr>
-      <w:bookmarkStart w:id="9" w:name="h.gxu4h59bdf4r" w:colFirst="0" w:colLast="0"/>
-      <w:bookmarkEnd w:id="9"/>
+      <w:bookmarkStart w:id="10" w:name="h.gxu4h59bdf4r" w:colFirst="0" w:colLast="0"/>
+      <w:bookmarkEnd w:id="10"/>
       <w:r>
         <w:rPr>
           <w:rFonts w:ascii="Verdana" w:eastAsia="Verdana" w:hAnsi="Verdana" w:cs="Verdana"/>
@@ -4645,8 +5471,8 @@
         <w:spacing w:before="240" w:after="60"/>
         <w:ind w:firstLine="720"/>
       </w:pPr>
-      <w:bookmarkStart w:id="10" w:name="h.17dp8vu" w:colFirst="0" w:colLast="0"/>
-      <w:bookmarkEnd w:id="10"/>
+      <w:bookmarkStart w:id="11" w:name="h.17dp8vu" w:colFirst="0" w:colLast="0"/>
+      <w:bookmarkEnd w:id="11"/>
       <w:r>
         <w:rPr>
           <w:noProof/>
@@ -4665,7 +5491,7 @@
                     <pic:cNvPicPr preferRelativeResize="0"/>
                   </pic:nvPicPr>
                   <pic:blipFill>
-                    <a:blip r:embed="rId14"/>
+                    <a:blip r:embed="rId15"/>
                     <a:stretch>
                       <a:fillRect/>
                     </a:stretch>
@@ -5641,8 +6467,8 @@
         <w:spacing w:before="240" w:after="60"/>
         <w:ind w:left="650" w:firstLine="348"/>
       </w:pPr>
-      <w:bookmarkStart w:id="11" w:name="h.izdj1jxkxcst" w:colFirst="0" w:colLast="0"/>
-      <w:bookmarkEnd w:id="11"/>
+      <w:bookmarkStart w:id="12" w:name="h.izdj1jxkxcst" w:colFirst="0" w:colLast="0"/>
+      <w:bookmarkEnd w:id="12"/>
       <w:r>
         <w:rPr>
           <w:rFonts w:ascii="Verdana" w:eastAsia="Verdana" w:hAnsi="Verdana" w:cs="Verdana"/>
@@ -5659,8 +6485,8 @@
         <w:spacing w:before="240" w:after="60"/>
         <w:ind w:left="650" w:firstLine="348"/>
       </w:pPr>
-      <w:bookmarkStart w:id="12" w:name="h.3rdcrjn" w:colFirst="0" w:colLast="0"/>
-      <w:bookmarkEnd w:id="12"/>
+      <w:bookmarkStart w:id="13" w:name="h.3rdcrjn" w:colFirst="0" w:colLast="0"/>
+      <w:bookmarkEnd w:id="13"/>
     </w:p>
     <w:p>
       <w:pPr>
@@ -6403,8 +7229,8 @@
         <w:spacing w:line="360" w:lineRule="auto"/>
         <w:ind w:left="-849"/>
       </w:pPr>
-      <w:bookmarkStart w:id="13" w:name="h.92mr73j66yuj" w:colFirst="0" w:colLast="0"/>
-      <w:bookmarkEnd w:id="13"/>
+      <w:bookmarkStart w:id="14" w:name="h.92mr73j66yuj" w:colFirst="0" w:colLast="0"/>
+      <w:bookmarkEnd w:id="14"/>
       <w:r>
         <w:rPr>
           <w:rFonts w:ascii="Verdana" w:eastAsia="Verdana" w:hAnsi="Verdana" w:cs="Verdana"/>
@@ -6465,8 +7291,8 @@
           <w:sz w:val="22"/>
         </w:rPr>
       </w:pPr>
-      <w:bookmarkStart w:id="14" w:name="h.26in1rg" w:colFirst="0" w:colLast="0"/>
-      <w:bookmarkEnd w:id="14"/>
+      <w:bookmarkStart w:id="15" w:name="h.26in1rg" w:colFirst="0" w:colLast="0"/>
+      <w:bookmarkEnd w:id="15"/>
       <w:r>
         <w:rPr>
           <w:rFonts w:ascii="Verdana" w:eastAsia="Verdana" w:hAnsi="Verdana" w:cs="Verdana"/>
@@ -6534,8 +7360,8 @@
           <w:sz w:val="22"/>
         </w:rPr>
       </w:pPr>
-      <w:bookmarkStart w:id="15" w:name="h.lnxbz9" w:colFirst="0" w:colLast="0"/>
-      <w:bookmarkEnd w:id="15"/>
+      <w:bookmarkStart w:id="16" w:name="h.lnxbz9" w:colFirst="0" w:colLast="0"/>
+      <w:bookmarkEnd w:id="16"/>
     </w:p>
     <w:p>
       <w:pPr>
@@ -6839,7 +7665,7 @@
                     <pic:cNvPicPr/>
                   </pic:nvPicPr>
                   <pic:blipFill>
-                    <a:blip r:embed="rId15">
+                    <a:blip r:embed="rId16">
                       <a:extLst>
                         <a:ext uri="{28A0092B-C50C-407E-A947-70E740481C1C}">
                           <a14:useLocalDpi xmlns:a14="http://schemas.microsoft.com/office/drawing/2010/main" val="0"/>
@@ -6878,11 +7704,13 @@
     <w:p>
       <w:pPr>
         <w:sectPr>
-          <w:headerReference w:type="default" r:id="rId16"/>
-          <w:footerReference w:type="default" r:id="rId17"/>
+          <w:headerReference w:type="default" r:id="rId17"/>
+          <w:footerReference w:type="default" r:id="rId18"/>
           <w:pgSz w:w="11909" w:h="16834"/>
           <w:pgMar w:top="1418" w:right="1701" w:bottom="1412" w:left="1412" w:header="720" w:footer="720" w:gutter="0"/>
           <w:cols w:space="720"/>
+          <w:titlePg/>
+          <w:docGrid w:linePitch="272"/>
         </w:sectPr>
       </w:pPr>
     </w:p>
@@ -6895,8 +7723,8 @@
           <w:sz w:val="22"/>
         </w:rPr>
       </w:pPr>
-      <w:bookmarkStart w:id="16" w:name="h.35nkun2" w:colFirst="0" w:colLast="0"/>
-      <w:bookmarkEnd w:id="16"/>
+      <w:bookmarkStart w:id="17" w:name="h.35nkun2" w:colFirst="0" w:colLast="0"/>
+      <w:bookmarkEnd w:id="17"/>
       <w:r>
         <w:rPr>
           <w:rFonts w:ascii="Verdana" w:eastAsia="Verdana" w:hAnsi="Verdana" w:cs="Verdana"/>
@@ -6942,8 +7770,6 @@
           <w:noProof/>
         </w:rPr>
       </w:pPr>
-      <w:bookmarkStart w:id="17" w:name="_GoBack"/>
-      <w:bookmarkEnd w:id="17"/>
     </w:p>
     <w:p>
       <w:pPr>
@@ -7192,7 +8018,7 @@
                     <pic:cNvPicPr/>
                   </pic:nvPicPr>
                   <pic:blipFill>
-                    <a:blip r:embed="rId18">
+                    <a:blip r:embed="rId19">
                       <a:extLst>
                         <a:ext uri="{28A0092B-C50C-407E-A947-70E740481C1C}">
                           <a14:useLocalDpi xmlns:a14="http://schemas.microsoft.com/office/drawing/2010/main" val="0"/>
@@ -7426,7 +8252,7 @@
                           <pic:cNvPicPr preferRelativeResize="0"/>
                         </pic:nvPicPr>
                         <pic:blipFill>
-                          <a:blip r:embed="rId19"/>
+                          <a:blip r:embed="rId20"/>
                           <a:stretch>
                             <a:fillRect/>
                           </a:stretch>
@@ -7501,7 +8327,7 @@
                           <pic:cNvPicPr preferRelativeResize="0"/>
                         </pic:nvPicPr>
                         <pic:blipFill>
-                          <a:blip r:embed="rId20"/>
+                          <a:blip r:embed="rId21"/>
                           <a:stretch>
                             <a:fillRect/>
                           </a:stretch>
@@ -7579,7 +8405,7 @@
                           <pic:cNvPicPr preferRelativeResize="0"/>
                         </pic:nvPicPr>
                         <pic:blipFill>
-                          <a:blip r:embed="rId21"/>
+                          <a:blip r:embed="rId22"/>
                           <a:stretch>
                             <a:fillRect/>
                           </a:stretch>
@@ -7654,7 +8480,7 @@
                           <pic:cNvPicPr preferRelativeResize="0"/>
                         </pic:nvPicPr>
                         <pic:blipFill>
-                          <a:blip r:embed="rId22"/>
+                          <a:blip r:embed="rId23"/>
                           <a:stretch>
                             <a:fillRect/>
                           </a:stretch>
@@ -7729,7 +8555,7 @@
                           <pic:cNvPicPr preferRelativeResize="0"/>
                         </pic:nvPicPr>
                         <pic:blipFill>
-                          <a:blip r:embed="rId23"/>
+                          <a:blip r:embed="rId24"/>
                           <a:stretch>
                             <a:fillRect/>
                           </a:stretch>
@@ -7804,7 +8630,7 @@
                           <pic:cNvPicPr preferRelativeResize="0"/>
                         </pic:nvPicPr>
                         <pic:blipFill>
-                          <a:blip r:embed="rId24"/>
+                          <a:blip r:embed="rId25"/>
                           <a:stretch>
                             <a:fillRect/>
                           </a:stretch>
@@ -7880,7 +8706,7 @@
                           <pic:cNvPicPr preferRelativeResize="0"/>
                         </pic:nvPicPr>
                         <pic:blipFill>
-                          <a:blip r:embed="rId25"/>
+                          <a:blip r:embed="rId26"/>
                           <a:stretch>
                             <a:fillRect/>
                           </a:stretch>
@@ -7955,7 +8781,7 @@
                           <pic:cNvPicPr preferRelativeResize="0"/>
                         </pic:nvPicPr>
                         <pic:blipFill>
-                          <a:blip r:embed="rId26"/>
+                          <a:blip r:embed="rId27"/>
                           <a:stretch>
                             <a:fillRect/>
                           </a:stretch>
@@ -8170,7 +8996,7 @@
                           <pic:cNvPicPr/>
                         </pic:nvPicPr>
                         <pic:blipFill rotWithShape="1">
-                          <a:blip r:embed="rId27">
+                          <a:blip r:embed="rId28">
                             <a:extLst>
                               <a:ext uri="{28A0092B-C50C-407E-A947-70E740481C1C}">
                                 <a14:useLocalDpi xmlns:a14="http://schemas.microsoft.com/office/drawing/2010/main" val="0"/>
@@ -8320,7 +9146,7 @@
                           <pic:cNvPicPr/>
                         </pic:nvPicPr>
                         <pic:blipFill>
-                          <a:blip r:embed="rId28"/>
+                          <a:blip r:embed="rId29"/>
                           <a:stretch>
                             <a:fillRect/>
                           </a:stretch>
@@ -8422,7 +9248,7 @@
                           <pic:cNvPicPr/>
                         </pic:nvPicPr>
                         <pic:blipFill rotWithShape="1">
-                          <a:blip r:embed="rId29"/>
+                          <a:blip r:embed="rId30"/>
                           <a:srcRect l="12971" r="12291" b="18421"/>
                           <a:stretch/>
                         </pic:blipFill>
@@ -8551,7 +9377,7 @@
                           <pic:cNvPicPr/>
                         </pic:nvPicPr>
                         <pic:blipFill>
-                          <a:blip r:embed="rId30"/>
+                          <a:blip r:embed="rId31"/>
                           <a:stretch>
                             <a:fillRect/>
                           </a:stretch>
@@ -8671,7 +9497,7 @@
                           <pic:cNvPicPr/>
                         </pic:nvPicPr>
                         <pic:blipFill rotWithShape="1">
-                          <a:blip r:embed="rId31"/>
+                          <a:blip r:embed="rId32"/>
                           <a:srcRect l="8674" r="13261"/>
                           <a:stretch/>
                         </pic:blipFill>
@@ -8765,7 +9591,7 @@
                           <pic:cNvPicPr/>
                         </pic:nvPicPr>
                         <pic:blipFill rotWithShape="1">
-                          <a:blip r:embed="rId32"/>
+                          <a:blip r:embed="rId33"/>
                           <a:srcRect l="7778" r="8383"/>
                           <a:stretch/>
                         </pic:blipFill>
@@ -8858,7 +9684,7 @@
                           <pic:cNvPicPr/>
                         </pic:nvPicPr>
                         <pic:blipFill>
-                          <a:blip r:embed="rId33"/>
+                          <a:blip r:embed="rId34"/>
                           <a:stretch>
                             <a:fillRect/>
                           </a:stretch>
@@ -8953,7 +9779,7 @@
                           <pic:cNvPicPr/>
                         </pic:nvPicPr>
                         <pic:blipFill rotWithShape="1">
-                          <a:blip r:embed="rId34"/>
+                          <a:blip r:embed="rId35"/>
                           <a:srcRect l="8911" r="9775"/>
                           <a:stretch/>
                         </pic:blipFill>
@@ -10921,9 +11747,9 @@
               </wp:anchor>
             </w:drawing>
           </mc:Choice>
-          <mc:Fallback xmlns:w15="http://schemas.microsoft.com/office/word/2012/wordml">
+          <mc:Fallback>
             <w:pict>
-              <v:shapetype w14:anchorId="66C03DBB" id="_x0000_t202" coordsize="21600,21600" o:spt="202" path="m,l,21600r21600,l21600,xe">
+              <v:shapetype id="_x0000_t202" coordsize="21600,21600" o:spt="202" path="m,l,21600r21600,l21600,xe">
                 <v:stroke joinstyle="miter"/>
                 <v:path gradientshapeok="t" o:connecttype="rect"/>
               </v:shapetype>
@@ -11040,7 +11866,7 @@
                     <pic:cNvPicPr/>
                   </pic:nvPicPr>
                   <pic:blipFill>
-                    <a:blip r:embed="rId35">
+                    <a:blip r:embed="rId36">
                       <a:extLst>
                         <a:ext uri="{28A0092B-C50C-407E-A947-70E740481C1C}">
                           <a14:useLocalDpi xmlns:a14="http://schemas.microsoft.com/office/drawing/2010/main" val="0"/>
@@ -11099,7 +11925,7 @@
                     <pic:cNvPicPr/>
                   </pic:nvPicPr>
                   <pic:blipFill>
-                    <a:blip r:embed="rId36">
+                    <a:blip r:embed="rId37">
                       <a:extLst>
                         <a:ext uri="{28A0092B-C50C-407E-A947-70E740481C1C}">
                           <a14:useLocalDpi xmlns:a14="http://schemas.microsoft.com/office/drawing/2010/main" val="0"/>
@@ -11231,9 +12057,9 @@
               </wp:anchor>
             </w:drawing>
           </mc:Choice>
-          <mc:Fallback xmlns:w15="http://schemas.microsoft.com/office/word/2012/wordml">
+          <mc:Fallback>
             <w:pict>
-              <v:shape w14:anchorId="2DB337A3" id="_x0000_s1027" type="#_x0000_t202" style="position:absolute;left:0;text-align:left;margin-left:67.85pt;margin-top:-35.95pt;width:591pt;height:110.55pt;z-index:251660288;visibility:visible;mso-wrap-style:square;mso-width-percent:0;mso-height-percent:200;mso-wrap-distance-left:9pt;mso-wrap-distance-top:0;mso-wrap-distance-right:9pt;mso-wrap-distance-bottom:0;mso-position-horizontal:absolute;mso-position-horizontal-relative:text;mso-position-vertical:absolute;mso-position-vertical-relative:text;mso-width-percent:0;mso-height-percent:200;mso-width-relative:margin;mso-height-relative:margin;v-text-anchor:top" o:gfxdata="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" stroked="f">
+              <v:shape id="_x0000_s1027" type="#_x0000_t202" style="position:absolute;left:0;text-align:left;margin-left:67.85pt;margin-top:-35.95pt;width:591pt;height:110.55pt;z-index:251660288;visibility:visible;mso-wrap-style:square;mso-width-percent:0;mso-height-percent:200;mso-wrap-distance-left:9pt;mso-wrap-distance-top:0;mso-wrap-distance-right:9pt;mso-wrap-distance-bottom:0;mso-position-horizontal:absolute;mso-position-horizontal-relative:text;mso-position-vertical:absolute;mso-position-vertical-relative:text;mso-width-percent:0;mso-height-percent:200;mso-width-relative:margin;mso-height-relative:margin;v-text-anchor:top" o:gfxdata="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" stroked="f">
                 <v:textbox style="mso-fit-shape-to-text:t">
                   <w:txbxContent>
                     <w:p>
@@ -11295,7 +12121,7 @@
                     <pic:cNvPicPr/>
                   </pic:nvPicPr>
                   <pic:blipFill rotWithShape="1">
-                    <a:blip r:embed="rId37">
+                    <a:blip r:embed="rId38">
                       <a:extLst>
                         <a:ext uri="{28A0092B-C50C-407E-A947-70E740481C1C}">
                           <a14:useLocalDpi xmlns:a14="http://schemas.microsoft.com/office/drawing/2010/main" val="0"/>
@@ -11361,7 +12187,7 @@
                     <pic:cNvPicPr/>
                   </pic:nvPicPr>
                   <pic:blipFill rotWithShape="1">
-                    <a:blip r:embed="rId38">
+                    <a:blip r:embed="rId39">
                       <a:extLst>
                         <a:ext uri="{28A0092B-C50C-407E-A947-70E740481C1C}">
                           <a14:useLocalDpi xmlns:a14="http://schemas.microsoft.com/office/drawing/2010/main" val="0"/>
@@ -11473,7 +12299,7 @@
       <w:rPr>
         <w:noProof/>
       </w:rPr>
-      <w:t>14</w:t>
+      <w:t>2</w:t>
     </w:r>
     <w:r>
       <w:fldChar w:fldCharType="end"/>
@@ -11498,7 +12324,7 @@
       <w:rPr>
         <w:noProof/>
       </w:rPr>
-      <w:t>25</w:t>
+      <w:t>26</w:t>
     </w:r>
     <w:r>
       <w:fldChar w:fldCharType="end"/>
@@ -11567,7 +12393,7 @@
         <w:noProof/>
       </w:rPr>
       <w:drawing>
-        <wp:inline distT="19050" distB="19050" distL="19050" distR="19050" wp14:anchorId="3FFB7EA7" wp14:editId="2E36901B">
+        <wp:inline distT="19050" distB="19050" distL="19050" distR="19050" wp14:anchorId="1E7C4537" wp14:editId="20780575">
           <wp:extent cx="704520" cy="548640"/>
           <wp:effectExtent l="0" t="0" r="0" b="0"/>
           <wp:docPr id="52" name="image22.jpg"/>
@@ -11607,6 +12433,119 @@
 <file path=word/numbering.xml><?xml version="1.0" encoding="utf-8"?>
 <w:numbering xmlns:wpc="http://schemas.microsoft.com/office/word/2010/wordprocessingCanvas" xmlns:mc="http://schemas.openxmlformats.org/markup-compatibility/2006" xmlns:o="urn:schemas-microsoft-com:office:office" xmlns:r="http://schemas.openxmlformats.org/officeDocument/2006/relationships" xmlns:m="http://schemas.openxmlformats.org/officeDocument/2006/math" xmlns:v="urn:schemas-microsoft-com:vml" xmlns:wp14="http://schemas.microsoft.com/office/word/2010/wordprocessingDrawing" xmlns:wp="http://schemas.openxmlformats.org/drawingml/2006/wordprocessingDrawing" xmlns:w10="urn:schemas-microsoft-com:office:word" xmlns:w="http://schemas.openxmlformats.org/wordprocessingml/2006/main" xmlns:w14="http://schemas.microsoft.com/office/word/2010/wordml" xmlns:wpg="http://schemas.microsoft.com/office/word/2010/wordprocessingGroup" xmlns:wpi="http://schemas.microsoft.com/office/word/2010/wordprocessingInk" xmlns:wne="http://schemas.microsoft.com/office/word/2006/wordml" xmlns:wps="http://schemas.microsoft.com/office/word/2010/wordprocessingShape" mc:Ignorable="w14 wp14">
   <w:abstractNum w:abstractNumId="0">
+    <w:nsid w:val="0D400910"/>
+    <w:multiLevelType w:val="hybridMultilevel"/>
+    <w:tmpl w:val="B4C21C50"/>
+    <w:lvl w:ilvl="0" w:tplc="280A0005">
+      <w:start w:val="1"/>
+      <w:numFmt w:val="bullet"/>
+      <w:lvlText w:val=""/>
+      <w:lvlJc w:val="left"/>
+      <w:pPr>
+        <w:ind w:left="3192" w:hanging="360"/>
+      </w:pPr>
+      <w:rPr>
+        <w:rFonts w:ascii="Wingdings" w:hAnsi="Wingdings" w:hint="default"/>
+      </w:rPr>
+    </w:lvl>
+    <w:lvl w:ilvl="1" w:tplc="0C0A0003" w:tentative="1">
+      <w:start w:val="1"/>
+      <w:numFmt w:val="bullet"/>
+      <w:lvlText w:val="o"/>
+      <w:lvlJc w:val="left"/>
+      <w:pPr>
+        <w:ind w:left="3912" w:hanging="360"/>
+      </w:pPr>
+      <w:rPr>
+        <w:rFonts w:ascii="Courier New" w:hAnsi="Courier New" w:cs="Courier New" w:hint="default"/>
+      </w:rPr>
+    </w:lvl>
+    <w:lvl w:ilvl="2" w:tplc="0C0A0005" w:tentative="1">
+      <w:start w:val="1"/>
+      <w:numFmt w:val="bullet"/>
+      <w:lvlText w:val=""/>
+      <w:lvlJc w:val="left"/>
+      <w:pPr>
+        <w:ind w:left="4632" w:hanging="360"/>
+      </w:pPr>
+      <w:rPr>
+        <w:rFonts w:ascii="Wingdings" w:hAnsi="Wingdings" w:hint="default"/>
+      </w:rPr>
+    </w:lvl>
+    <w:lvl w:ilvl="3" w:tplc="0C0A0001" w:tentative="1">
+      <w:start w:val="1"/>
+      <w:numFmt w:val="bullet"/>
+      <w:lvlText w:val=""/>
+      <w:lvlJc w:val="left"/>
+      <w:pPr>
+        <w:ind w:left="5352" w:hanging="360"/>
+      </w:pPr>
+      <w:rPr>
+        <w:rFonts w:ascii="Symbol" w:hAnsi="Symbol" w:hint="default"/>
+      </w:rPr>
+    </w:lvl>
+    <w:lvl w:ilvl="4" w:tplc="0C0A0003" w:tentative="1">
+      <w:start w:val="1"/>
+      <w:numFmt w:val="bullet"/>
+      <w:lvlText w:val="o"/>
+      <w:lvlJc w:val="left"/>
+      <w:pPr>
+        <w:ind w:left="6072" w:hanging="360"/>
+      </w:pPr>
+      <w:rPr>
+        <w:rFonts w:ascii="Courier New" w:hAnsi="Courier New" w:cs="Courier New" w:hint="default"/>
+      </w:rPr>
+    </w:lvl>
+    <w:lvl w:ilvl="5" w:tplc="0C0A0005" w:tentative="1">
+      <w:start w:val="1"/>
+      <w:numFmt w:val="bullet"/>
+      <w:lvlText w:val=""/>
+      <w:lvlJc w:val="left"/>
+      <w:pPr>
+        <w:ind w:left="6792" w:hanging="360"/>
+      </w:pPr>
+      <w:rPr>
+        <w:rFonts w:ascii="Wingdings" w:hAnsi="Wingdings" w:hint="default"/>
+      </w:rPr>
+    </w:lvl>
+    <w:lvl w:ilvl="6" w:tplc="0C0A0001" w:tentative="1">
+      <w:start w:val="1"/>
+      <w:numFmt w:val="bullet"/>
+      <w:lvlText w:val=""/>
+      <w:lvlJc w:val="left"/>
+      <w:pPr>
+        <w:ind w:left="7512" w:hanging="360"/>
+      </w:pPr>
+      <w:rPr>
+        <w:rFonts w:ascii="Symbol" w:hAnsi="Symbol" w:hint="default"/>
+      </w:rPr>
+    </w:lvl>
+    <w:lvl w:ilvl="7" w:tplc="0C0A0003" w:tentative="1">
+      <w:start w:val="1"/>
+      <w:numFmt w:val="bullet"/>
+      <w:lvlText w:val="o"/>
+      <w:lvlJc w:val="left"/>
+      <w:pPr>
+        <w:ind w:left="8232" w:hanging="360"/>
+      </w:pPr>
+      <w:rPr>
+        <w:rFonts w:ascii="Courier New" w:hAnsi="Courier New" w:cs="Courier New" w:hint="default"/>
+      </w:rPr>
+    </w:lvl>
+    <w:lvl w:ilvl="8" w:tplc="0C0A0005" w:tentative="1">
+      <w:start w:val="1"/>
+      <w:numFmt w:val="bullet"/>
+      <w:lvlText w:val=""/>
+      <w:lvlJc w:val="left"/>
+      <w:pPr>
+        <w:ind w:left="8952" w:hanging="360"/>
+      </w:pPr>
+      <w:rPr>
+        <w:rFonts w:ascii="Wingdings" w:hAnsi="Wingdings" w:hint="default"/>
+      </w:rPr>
+    </w:lvl>
+  </w:abstractNum>
+  <w:abstractNum w:abstractNumId="1">
     <w:nsid w:val="102B77B1"/>
     <w:multiLevelType w:val="multilevel"/>
     <w:tmpl w:val="3DC29AA0"/>
@@ -11719,7 +12658,7 @@
       </w:rPr>
     </w:lvl>
   </w:abstractNum>
-  <w:abstractNum w:abstractNumId="1">
+  <w:abstractNum w:abstractNumId="2">
     <w:nsid w:val="1B900853"/>
     <w:multiLevelType w:val="multilevel"/>
     <w:tmpl w:val="F7422736"/>
@@ -11904,7 +12843,7 @@
       </w:rPr>
     </w:lvl>
   </w:abstractNum>
-  <w:abstractNum w:abstractNumId="2">
+  <w:abstractNum w:abstractNumId="3">
     <w:nsid w:val="1FE31234"/>
     <w:multiLevelType w:val="multilevel"/>
     <w:tmpl w:val="301CFD44"/>
@@ -12089,7 +13028,7 @@
       </w:rPr>
     </w:lvl>
   </w:abstractNum>
-  <w:abstractNum w:abstractNumId="3">
+  <w:abstractNum w:abstractNumId="4">
     <w:nsid w:val="2BE0715A"/>
     <w:multiLevelType w:val="multilevel"/>
     <w:tmpl w:val="B6BCD428"/>
@@ -12274,7 +13213,120 @@
       </w:rPr>
     </w:lvl>
   </w:abstractNum>
-  <w:abstractNum w:abstractNumId="4">
+  <w:abstractNum w:abstractNumId="5">
+    <w:nsid w:val="2C446480"/>
+    <w:multiLevelType w:val="hybridMultilevel"/>
+    <w:tmpl w:val="A8A8A868"/>
+    <w:lvl w:ilvl="0" w:tplc="0C0A0009">
+      <w:start w:val="1"/>
+      <w:numFmt w:val="bullet"/>
+      <w:lvlText w:val=""/>
+      <w:lvlJc w:val="left"/>
+      <w:pPr>
+        <w:ind w:left="3192" w:hanging="360"/>
+      </w:pPr>
+      <w:rPr>
+        <w:rFonts w:ascii="Wingdings" w:hAnsi="Wingdings" w:hint="default"/>
+      </w:rPr>
+    </w:lvl>
+    <w:lvl w:ilvl="1" w:tplc="0C0A0003" w:tentative="1">
+      <w:start w:val="1"/>
+      <w:numFmt w:val="bullet"/>
+      <w:lvlText w:val="o"/>
+      <w:lvlJc w:val="left"/>
+      <w:pPr>
+        <w:ind w:left="3912" w:hanging="360"/>
+      </w:pPr>
+      <w:rPr>
+        <w:rFonts w:ascii="Courier New" w:hAnsi="Courier New" w:cs="Courier New" w:hint="default"/>
+      </w:rPr>
+    </w:lvl>
+    <w:lvl w:ilvl="2" w:tplc="0C0A0005" w:tentative="1">
+      <w:start w:val="1"/>
+      <w:numFmt w:val="bullet"/>
+      <w:lvlText w:val=""/>
+      <w:lvlJc w:val="left"/>
+      <w:pPr>
+        <w:ind w:left="4632" w:hanging="360"/>
+      </w:pPr>
+      <w:rPr>
+        <w:rFonts w:ascii="Wingdings" w:hAnsi="Wingdings" w:hint="default"/>
+      </w:rPr>
+    </w:lvl>
+    <w:lvl w:ilvl="3" w:tplc="0C0A0001" w:tentative="1">
+      <w:start w:val="1"/>
+      <w:numFmt w:val="bullet"/>
+      <w:lvlText w:val=""/>
+      <w:lvlJc w:val="left"/>
+      <w:pPr>
+        <w:ind w:left="5352" w:hanging="360"/>
+      </w:pPr>
+      <w:rPr>
+        <w:rFonts w:ascii="Symbol" w:hAnsi="Symbol" w:hint="default"/>
+      </w:rPr>
+    </w:lvl>
+    <w:lvl w:ilvl="4" w:tplc="0C0A0003" w:tentative="1">
+      <w:start w:val="1"/>
+      <w:numFmt w:val="bullet"/>
+      <w:lvlText w:val="o"/>
+      <w:lvlJc w:val="left"/>
+      <w:pPr>
+        <w:ind w:left="6072" w:hanging="360"/>
+      </w:pPr>
+      <w:rPr>
+        <w:rFonts w:ascii="Courier New" w:hAnsi="Courier New" w:cs="Courier New" w:hint="default"/>
+      </w:rPr>
+    </w:lvl>
+    <w:lvl w:ilvl="5" w:tplc="0C0A0005" w:tentative="1">
+      <w:start w:val="1"/>
+      <w:numFmt w:val="bullet"/>
+      <w:lvlText w:val=""/>
+      <w:lvlJc w:val="left"/>
+      <w:pPr>
+        <w:ind w:left="6792" w:hanging="360"/>
+      </w:pPr>
+      <w:rPr>
+        <w:rFonts w:ascii="Wingdings" w:hAnsi="Wingdings" w:hint="default"/>
+      </w:rPr>
+    </w:lvl>
+    <w:lvl w:ilvl="6" w:tplc="0C0A0001" w:tentative="1">
+      <w:start w:val="1"/>
+      <w:numFmt w:val="bullet"/>
+      <w:lvlText w:val=""/>
+      <w:lvlJc w:val="left"/>
+      <w:pPr>
+        <w:ind w:left="7512" w:hanging="360"/>
+      </w:pPr>
+      <w:rPr>
+        <w:rFonts w:ascii="Symbol" w:hAnsi="Symbol" w:hint="default"/>
+      </w:rPr>
+    </w:lvl>
+    <w:lvl w:ilvl="7" w:tplc="0C0A0003" w:tentative="1">
+      <w:start w:val="1"/>
+      <w:numFmt w:val="bullet"/>
+      <w:lvlText w:val="o"/>
+      <w:lvlJc w:val="left"/>
+      <w:pPr>
+        <w:ind w:left="8232" w:hanging="360"/>
+      </w:pPr>
+      <w:rPr>
+        <w:rFonts w:ascii="Courier New" w:hAnsi="Courier New" w:cs="Courier New" w:hint="default"/>
+      </w:rPr>
+    </w:lvl>
+    <w:lvl w:ilvl="8" w:tplc="0C0A0005" w:tentative="1">
+      <w:start w:val="1"/>
+      <w:numFmt w:val="bullet"/>
+      <w:lvlText w:val=""/>
+      <w:lvlJc w:val="left"/>
+      <w:pPr>
+        <w:ind w:left="8952" w:hanging="360"/>
+      </w:pPr>
+      <w:rPr>
+        <w:rFonts w:ascii="Wingdings" w:hAnsi="Wingdings" w:hint="default"/>
+      </w:rPr>
+    </w:lvl>
+  </w:abstractNum>
+  <w:abstractNum w:abstractNumId="6">
     <w:nsid w:val="360E778B"/>
     <w:multiLevelType w:val="multilevel"/>
     <w:tmpl w:val="C32AA580"/>
@@ -12459,7 +13511,7 @@
       </w:rPr>
     </w:lvl>
   </w:abstractNum>
-  <w:abstractNum w:abstractNumId="5">
+  <w:abstractNum w:abstractNumId="7">
     <w:nsid w:val="37FD1C21"/>
     <w:multiLevelType w:val="multilevel"/>
     <w:tmpl w:val="C79EA45C"/>
@@ -12572,7 +13624,7 @@
       </w:rPr>
     </w:lvl>
   </w:abstractNum>
-  <w:abstractNum w:abstractNumId="6">
+  <w:abstractNum w:abstractNumId="8">
     <w:nsid w:val="47E73B67"/>
     <w:multiLevelType w:val="multilevel"/>
     <w:tmpl w:val="27CC3C06"/>
@@ -12757,7 +13809,7 @@
       </w:rPr>
     </w:lvl>
   </w:abstractNum>
-  <w:abstractNum w:abstractNumId="7">
+  <w:abstractNum w:abstractNumId="9">
     <w:nsid w:val="4F6F163B"/>
     <w:multiLevelType w:val="multilevel"/>
     <w:tmpl w:val="12E2A75C"/>
@@ -12942,7 +13994,7 @@
       </w:rPr>
     </w:lvl>
   </w:abstractNum>
-  <w:abstractNum w:abstractNumId="8">
+  <w:abstractNum w:abstractNumId="10">
     <w:nsid w:val="592E0223"/>
     <w:multiLevelType w:val="multilevel"/>
     <w:tmpl w:val="58AEA88A"/>
@@ -13127,7 +14179,7 @@
       </w:rPr>
     </w:lvl>
   </w:abstractNum>
-  <w:abstractNum w:abstractNumId="9">
+  <w:abstractNum w:abstractNumId="11">
     <w:nsid w:val="63393D70"/>
     <w:multiLevelType w:val="multilevel"/>
     <w:tmpl w:val="3E4E9B0A"/>
@@ -13312,7 +14364,7 @@
       </w:rPr>
     </w:lvl>
   </w:abstractNum>
-  <w:abstractNum w:abstractNumId="10">
+  <w:abstractNum w:abstractNumId="12">
     <w:nsid w:val="646003BE"/>
     <w:multiLevelType w:val="multilevel"/>
     <w:tmpl w:val="6B483708"/>
@@ -13497,7 +14549,7 @@
       </w:rPr>
     </w:lvl>
   </w:abstractNum>
-  <w:abstractNum w:abstractNumId="11">
+  <w:abstractNum w:abstractNumId="13">
     <w:nsid w:val="77B230A2"/>
     <w:multiLevelType w:val="multilevel"/>
     <w:tmpl w:val="CBF05690"/>
@@ -13683,40 +14735,46 @@
     </w:lvl>
   </w:abstractNum>
   <w:num w:numId="1">
+    <w:abstractNumId w:val="2"/>
+  </w:num>
+  <w:num w:numId="2">
+    <w:abstractNumId w:val="12"/>
+  </w:num>
+  <w:num w:numId="3">
+    <w:abstractNumId w:val="8"/>
+  </w:num>
+  <w:num w:numId="4">
+    <w:abstractNumId w:val="3"/>
+  </w:num>
+  <w:num w:numId="5">
+    <w:abstractNumId w:val="10"/>
+  </w:num>
+  <w:num w:numId="6">
     <w:abstractNumId w:val="1"/>
   </w:num>
-  <w:num w:numId="2">
-    <w:abstractNumId w:val="10"/>
+  <w:num w:numId="7">
+    <w:abstractNumId w:val="7"/>
   </w:num>
-  <w:num w:numId="3">
+  <w:num w:numId="8">
+    <w:abstractNumId w:val="11"/>
+  </w:num>
+  <w:num w:numId="9">
     <w:abstractNumId w:val="6"/>
   </w:num>
-  <w:num w:numId="4">
-    <w:abstractNumId w:val="2"/>
+  <w:num w:numId="10">
+    <w:abstractNumId w:val="9"/>
   </w:num>
-  <w:num w:numId="5">
-    <w:abstractNumId w:val="8"/>
+  <w:num w:numId="11">
+    <w:abstractNumId w:val="13"/>
   </w:num>
-  <w:num w:numId="6">
-    <w:abstractNumId w:val="0"/>
+  <w:num w:numId="12">
+    <w:abstractNumId w:val="4"/>
   </w:num>
-  <w:num w:numId="7">
+  <w:num w:numId="13">
     <w:abstractNumId w:val="5"/>
   </w:num>
-  <w:num w:numId="8">
-    <w:abstractNumId w:val="9"/>
-  </w:num>
-  <w:num w:numId="9">
-    <w:abstractNumId w:val="4"/>
-  </w:num>
-  <w:num w:numId="10">
-    <w:abstractNumId w:val="7"/>
-  </w:num>
-  <w:num w:numId="11">
-    <w:abstractNumId w:val="11"/>
-  </w:num>
-  <w:num w:numId="12">
-    <w:abstractNumId w:val="3"/>
+  <w:num w:numId="14">
+    <w:abstractNumId w:val="0"/>
   </w:num>
 </w:numbering>
 </file>
@@ -14098,6 +15156,67 @@
       <w:sz w:val="20"/>
     </w:rPr>
   </w:style>
+  <w:style w:type="table" w:styleId="Tablaconcuadrcula">
+    <w:name w:val="Table Grid"/>
+    <w:basedOn w:val="Tablanormal"/>
+    <w:uiPriority w:val="59"/>
+    <w:rsid w:val="00F773E7"/>
+    <w:pPr>
+      <w:spacing w:after="0" w:line="240" w:lineRule="auto"/>
+    </w:pPr>
+    <w:tblPr>
+      <w:tblInd w:w="0" w:type="dxa"/>
+      <w:tblBorders>
+        <w:top w:val="single" w:sz="4" w:space="0" w:color="auto"/>
+        <w:left w:val="single" w:sz="4" w:space="0" w:color="auto"/>
+        <w:bottom w:val="single" w:sz="4" w:space="0" w:color="auto"/>
+        <w:right w:val="single" w:sz="4" w:space="0" w:color="auto"/>
+        <w:insideH w:val="single" w:sz="4" w:space="0" w:color="auto"/>
+        <w:insideV w:val="single" w:sz="4" w:space="0" w:color="auto"/>
+      </w:tblBorders>
+      <w:tblCellMar>
+        <w:top w:w="0" w:type="dxa"/>
+        <w:left w:w="108" w:type="dxa"/>
+        <w:bottom w:w="0" w:type="dxa"/>
+        <w:right w:w="108" w:type="dxa"/>
+      </w:tblCellMar>
+    </w:tblPr>
+  </w:style>
+  <w:style w:type="paragraph" w:styleId="Prrafodelista">
+    <w:name w:val="List Paragraph"/>
+    <w:basedOn w:val="Normal"/>
+    <w:uiPriority w:val="34"/>
+    <w:qFormat/>
+    <w:rsid w:val="002E7DF5"/>
+    <w:pPr>
+      <w:spacing w:after="200" w:line="276" w:lineRule="auto"/>
+      <w:ind w:left="720"/>
+      <w:contextualSpacing/>
+    </w:pPr>
+    <w:rPr>
+      <w:rFonts w:ascii="Calibri" w:eastAsia="Calibri" w:hAnsi="Calibri"/>
+      <w:color w:val="auto"/>
+      <w:sz w:val="22"/>
+      <w:lang w:eastAsia="en-US"/>
+    </w:rPr>
+  </w:style>
+  <w:style w:type="paragraph" w:customStyle="1" w:styleId="Default">
+    <w:name w:val="Default"/>
+    <w:rsid w:val="002E7DF5"/>
+    <w:pPr>
+      <w:autoSpaceDE w:val="0"/>
+      <w:autoSpaceDN w:val="0"/>
+      <w:adjustRightInd w:val="0"/>
+      <w:spacing w:after="0" w:line="240" w:lineRule="auto"/>
+    </w:pPr>
+    <w:rPr>
+      <w:rFonts w:ascii="Arial" w:eastAsiaTheme="minorHAnsi" w:hAnsi="Arial" w:cs="Arial"/>
+      <w:color w:val="000000"/>
+      <w:sz w:val="24"/>
+      <w:szCs w:val="24"/>
+      <w:lang w:eastAsia="en-US"/>
+    </w:rPr>
+  </w:style>
 </w:styles>
 </file>
 
@@ -14478,6 +15597,67 @@
       <w:sz w:val="20"/>
     </w:rPr>
   </w:style>
+  <w:style w:type="table" w:styleId="Tablaconcuadrcula">
+    <w:name w:val="Table Grid"/>
+    <w:basedOn w:val="Tablanormal"/>
+    <w:uiPriority w:val="59"/>
+    <w:rsid w:val="00F773E7"/>
+    <w:pPr>
+      <w:spacing w:after="0" w:line="240" w:lineRule="auto"/>
+    </w:pPr>
+    <w:tblPr>
+      <w:tblInd w:w="0" w:type="dxa"/>
+      <w:tblBorders>
+        <w:top w:val="single" w:sz="4" w:space="0" w:color="auto"/>
+        <w:left w:val="single" w:sz="4" w:space="0" w:color="auto"/>
+        <w:bottom w:val="single" w:sz="4" w:space="0" w:color="auto"/>
+        <w:right w:val="single" w:sz="4" w:space="0" w:color="auto"/>
+        <w:insideH w:val="single" w:sz="4" w:space="0" w:color="auto"/>
+        <w:insideV w:val="single" w:sz="4" w:space="0" w:color="auto"/>
+      </w:tblBorders>
+      <w:tblCellMar>
+        <w:top w:w="0" w:type="dxa"/>
+        <w:left w:w="108" w:type="dxa"/>
+        <w:bottom w:w="0" w:type="dxa"/>
+        <w:right w:w="108" w:type="dxa"/>
+      </w:tblCellMar>
+    </w:tblPr>
+  </w:style>
+  <w:style w:type="paragraph" w:styleId="Prrafodelista">
+    <w:name w:val="List Paragraph"/>
+    <w:basedOn w:val="Normal"/>
+    <w:uiPriority w:val="34"/>
+    <w:qFormat/>
+    <w:rsid w:val="002E7DF5"/>
+    <w:pPr>
+      <w:spacing w:after="200" w:line="276" w:lineRule="auto"/>
+      <w:ind w:left="720"/>
+      <w:contextualSpacing/>
+    </w:pPr>
+    <w:rPr>
+      <w:rFonts w:ascii="Calibri" w:eastAsia="Calibri" w:hAnsi="Calibri"/>
+      <w:color w:val="auto"/>
+      <w:sz w:val="22"/>
+      <w:lang w:eastAsia="en-US"/>
+    </w:rPr>
+  </w:style>
+  <w:style w:type="paragraph" w:customStyle="1" w:styleId="Default">
+    <w:name w:val="Default"/>
+    <w:rsid w:val="002E7DF5"/>
+    <w:pPr>
+      <w:autoSpaceDE w:val="0"/>
+      <w:autoSpaceDN w:val="0"/>
+      <w:adjustRightInd w:val="0"/>
+      <w:spacing w:after="0" w:line="240" w:lineRule="auto"/>
+    </w:pPr>
+    <w:rPr>
+      <w:rFonts w:ascii="Arial" w:eastAsiaTheme="minorHAnsi" w:hAnsi="Arial" w:cs="Arial"/>
+      <w:color w:val="000000"/>
+      <w:sz w:val="24"/>
+      <w:szCs w:val="24"/>
+      <w:lang w:eastAsia="en-US"/>
+    </w:rPr>
+  </w:style>
 </w:styles>
 </file>
 
@@ -14771,7 +15951,7 @@
 </file>
 
 <file path=customXml/itemProps1.xml><?xml version="1.0" encoding="utf-8"?>
-<ds:datastoreItem xmlns:ds="http://schemas.openxmlformats.org/officeDocument/2006/customXml" ds:itemID="{20B388A3-D9E1-4CB3-BE3A-504DFE4609F3}">
+<ds:datastoreItem xmlns:ds="http://schemas.openxmlformats.org/officeDocument/2006/customXml" ds:itemID="{5F9407DE-1DC3-4DE4-8F0B-57CFFE6284E0}">
   <ds:schemaRefs>
     <ds:schemaRef ds:uri="http://schemas.openxmlformats.org/officeDocument/2006/bibliography"/>
   </ds:schemaRefs>

</xml_diff>